<commit_message>
It can be executed! Debugging prints work, Asserts work
Still needs some debugging for printing formats
</commit_message>
<xml_diff>
--- a/doc/TFG_GLESC_Documentation.docx
+++ b/doc/TFG_GLESC_Documentation.docx
@@ -627,43 +627,7 @@
                                           <w:rFonts w:ascii="Calisto MT" w:hAnsi="Calisto MT"/>
                                           <w:sz w:val="56"/>
                                         </w:rPr>
-                                        <w:t xml:space="preserve">Motor de videojuegos con OpenGL y arquitectura </w:t>
-                                      </w:r>
-                                      <w:proofErr w:type="spellStart"/>
-                                      <w:r>
-                                        <w:rPr>
-                                          <w:rStyle w:val="TitleChar"/>
-                                          <w:rFonts w:ascii="Calisto MT" w:hAnsi="Calisto MT"/>
-                                          <w:sz w:val="56"/>
-                                        </w:rPr>
-                                        <w:t>Entity</w:t>
-                                      </w:r>
-                                      <w:proofErr w:type="spellEnd"/>
-                                      <w:r>
-                                        <w:rPr>
-                                          <w:rStyle w:val="TitleChar"/>
-                                          <w:rFonts w:ascii="Calisto MT" w:hAnsi="Calisto MT"/>
-                                          <w:sz w:val="56"/>
-                                        </w:rPr>
-                                        <w:t xml:space="preserve"> </w:t>
-                                      </w:r>
-                                      <w:proofErr w:type="spellStart"/>
-                                      <w:r>
-                                        <w:rPr>
-                                          <w:rStyle w:val="TitleChar"/>
-                                          <w:rFonts w:ascii="Calisto MT" w:hAnsi="Calisto MT"/>
-                                          <w:sz w:val="56"/>
-                                        </w:rPr>
-                                        <w:t>Component</w:t>
-                                      </w:r>
-                                      <w:proofErr w:type="spellEnd"/>
-                                      <w:r>
-                                        <w:rPr>
-                                          <w:rStyle w:val="TitleChar"/>
-                                          <w:rFonts w:ascii="Calisto MT" w:hAnsi="Calisto MT"/>
-                                          <w:sz w:val="56"/>
-                                        </w:rPr>
-                                        <w:t xml:space="preserve"> System</w:t>
+                                        <w:t>Motor de videojuegos con OpenGL y arquitectura Entity Component System</w:t>
                                       </w:r>
                                     </w:sdtContent>
                                   </w:sdt>
@@ -798,7 +762,6 @@
                                       <w:szCs w:val="24"/>
                                     </w:rPr>
                                   </w:pPr>
-                                  <w:proofErr w:type="spellStart"/>
                                   <w:r>
                                     <w:rPr>
                                       <w:rStyle w:val="BookTitle"/>
@@ -809,7 +772,6 @@
                                     </w:rPr>
                                     <w:t>Abstract</w:t>
                                   </w:r>
-                                  <w:proofErr w:type="spellEnd"/>
                                 </w:p>
                                 <w:sdt>
                                   <w:sdtPr>
@@ -1407,43 +1369,7 @@
                                     <w:rFonts w:ascii="Calisto MT" w:hAnsi="Calisto MT"/>
                                     <w:sz w:val="56"/>
                                   </w:rPr>
-                                  <w:t xml:space="preserve">Motor de videojuegos con OpenGL y arquitectura </w:t>
-                                </w:r>
-                                <w:proofErr w:type="spellStart"/>
-                                <w:r>
-                                  <w:rPr>
-                                    <w:rStyle w:val="TitleChar"/>
-                                    <w:rFonts w:ascii="Calisto MT" w:hAnsi="Calisto MT"/>
-                                    <w:sz w:val="56"/>
-                                  </w:rPr>
-                                  <w:t>Entity</w:t>
-                                </w:r>
-                                <w:proofErr w:type="spellEnd"/>
-                                <w:r>
-                                  <w:rPr>
-                                    <w:rStyle w:val="TitleChar"/>
-                                    <w:rFonts w:ascii="Calisto MT" w:hAnsi="Calisto MT"/>
-                                    <w:sz w:val="56"/>
-                                  </w:rPr>
-                                  <w:t xml:space="preserve"> </w:t>
-                                </w:r>
-                                <w:proofErr w:type="spellStart"/>
-                                <w:r>
-                                  <w:rPr>
-                                    <w:rStyle w:val="TitleChar"/>
-                                    <w:rFonts w:ascii="Calisto MT" w:hAnsi="Calisto MT"/>
-                                    <w:sz w:val="56"/>
-                                  </w:rPr>
-                                  <w:t>Component</w:t>
-                                </w:r>
-                                <w:proofErr w:type="spellEnd"/>
-                                <w:r>
-                                  <w:rPr>
-                                    <w:rStyle w:val="TitleChar"/>
-                                    <w:rFonts w:ascii="Calisto MT" w:hAnsi="Calisto MT"/>
-                                    <w:sz w:val="56"/>
-                                  </w:rPr>
-                                  <w:t xml:space="preserve"> System</w:t>
+                                  <w:t>Motor de videojuegos con OpenGL y arquitectura Entity Component System</w:t>
                                 </w:r>
                               </w:sdtContent>
                             </w:sdt>
@@ -1578,7 +1504,6 @@
                                 <w:szCs w:val="24"/>
                               </w:rPr>
                             </w:pPr>
-                            <w:proofErr w:type="spellStart"/>
                             <w:r>
                               <w:rPr>
                                 <w:rStyle w:val="BookTitle"/>
@@ -1589,7 +1514,6 @@
                               </w:rPr>
                               <w:t>Abstract</w:t>
                             </w:r>
-                            <w:proofErr w:type="spellEnd"/>
                           </w:p>
                           <w:sdt>
                             <w:sdtPr>
@@ -3347,27 +3271,14 @@
       <w:r>
         <w:t xml:space="preserve">Ilustración </w:t>
       </w:r>
-      <w:r>
-        <w:fldChar w:fldCharType="begin"/>
-      </w:r>
-      <w:r>
-        <w:instrText xml:space="preserve"> SEQ Ilustración \* ARABIC </w:instrText>
-      </w:r>
-      <w:r>
-        <w:fldChar w:fldCharType="separate"/>
-      </w:r>
-      <w:r>
-        <w:rPr>
-          <w:noProof/>
-        </w:rPr>
-        <w:t>1</w:t>
-      </w:r>
-      <w:r>
-        <w:rPr>
-          <w:noProof/>
-        </w:rPr>
-        <w:fldChar w:fldCharType="end"/>
-      </w:r>
+      <w:fldSimple w:instr=" SEQ Ilustración \* ARABIC ">
+        <w:r>
+          <w:rPr>
+            <w:noProof/>
+          </w:rPr>
+          <w:t>1</w:t>
+        </w:r>
+      </w:fldSimple>
       <w:r>
         <w:t>: Ejemplo de interacción entre entidades, componentes y sistemas en Unity</w:t>
       </w:r>
@@ -11429,8 +11340,29 @@
           <w:color w:val="FFFFFF"/>
           <w:sz w:val="17"/>
           <w:szCs w:val="17"/>
-        </w:rPr>
-      </w:pPr>
+          <w:lang w:val="en-US"/>
+        </w:rPr>
+      </w:pPr>
+      <w:r>
+        <w:rPr>
+          <w:rFonts w:ascii="Consolas" w:hAnsi="Consolas" w:cs="Courier New"/>
+          <w:color w:val="00E0E0"/>
+          <w:sz w:val="17"/>
+          <w:szCs w:val="17"/>
+          <w:lang w:val="en-US"/>
+        </w:rPr>
+        <w:t>Engine</w:t>
+      </w:r>
+      <w:r>
+        <w:rPr>
+          <w:rFonts w:ascii="Consolas" w:hAnsi="Consolas" w:cs="Courier New"/>
+          <w:color w:val="FFFFFF"/>
+          <w:sz w:val="17"/>
+          <w:szCs w:val="17"/>
+          <w:lang w:val="en-US"/>
+        </w:rPr>
+        <w:t>&lt;</w:t>
+      </w:r>
       <w:proofErr w:type="spellStart"/>
       <w:r>
         <w:rPr>
@@ -11438,8 +11370,9 @@
           <w:color w:val="00E0E0"/>
           <w:sz w:val="17"/>
           <w:szCs w:val="17"/>
-        </w:rPr>
-        <w:t>Engine</w:t>
+          <w:lang w:val="en-US"/>
+        </w:rPr>
+        <w:t>VulkanGDI</w:t>
       </w:r>
       <w:proofErr w:type="spellEnd"/>
       <w:r>
@@ -11448,18 +11381,20 @@
           <w:color w:val="FFFFFF"/>
           <w:sz w:val="17"/>
           <w:szCs w:val="17"/>
-        </w:rPr>
-        <w:t>&lt;</w:t>
+          <w:lang w:val="en-US"/>
+        </w:rPr>
+        <w:t xml:space="preserve">&gt; </w:t>
       </w:r>
       <w:proofErr w:type="spellStart"/>
       <w:r>
         <w:rPr>
           <w:rFonts w:ascii="Consolas" w:hAnsi="Consolas" w:cs="Courier New"/>
-          <w:color w:val="00E0E0"/>
-          <w:sz w:val="17"/>
-          <w:szCs w:val="17"/>
-        </w:rPr>
-        <w:t>VulkanGDI</w:t>
+          <w:color w:val="FFFFFF"/>
+          <w:sz w:val="17"/>
+          <w:szCs w:val="17"/>
+          <w:lang w:val="en-US"/>
+        </w:rPr>
+        <w:t>engineWithVulkan</w:t>
       </w:r>
       <w:proofErr w:type="spellEnd"/>
       <w:r>
@@ -11468,26 +11403,7 @@
           <w:color w:val="FFFFFF"/>
           <w:sz w:val="17"/>
           <w:szCs w:val="17"/>
-        </w:rPr>
-        <w:t xml:space="preserve">&gt; </w:t>
-      </w:r>
-      <w:proofErr w:type="spellStart"/>
-      <w:r>
-        <w:rPr>
-          <w:rFonts w:ascii="Consolas" w:hAnsi="Consolas" w:cs="Courier New"/>
-          <w:color w:val="FFFFFF"/>
-          <w:sz w:val="17"/>
-          <w:szCs w:val="17"/>
-        </w:rPr>
-        <w:t>engineWithVulkan</w:t>
-      </w:r>
-      <w:proofErr w:type="spellEnd"/>
-      <w:r>
-        <w:rPr>
-          <w:rFonts w:ascii="Consolas" w:hAnsi="Consolas" w:cs="Courier New"/>
-          <w:color w:val="FFFFFF"/>
-          <w:sz w:val="17"/>
-          <w:szCs w:val="17"/>
+          <w:lang w:val="en-US"/>
         </w:rPr>
         <w:t>;</w:t>
       </w:r>
@@ -11511,13 +11427,8 @@
       </w:r>
     </w:p>
     <w:p>
-      <w:proofErr w:type="spellStart"/>
-      <w:r>
-        <w:t>Tambien</w:t>
-      </w:r>
-      <w:proofErr w:type="spellEnd"/>
-      <w:r>
-        <w:t xml:space="preserve"> aumentaría la curva de aprendizaje</w:t>
+      <w:r>
+        <w:t>Tambien aumentaría la curva de aprendizaje</w:t>
       </w:r>
       <w:r>
         <w:t xml:space="preserve">, sobre todo a las personas que no están acostumbradas a la programación con templates, esto es porque la programación con templates es más difícil de entender a simple vista y generalmente no es muy intuitiva. </w:t>
@@ -12523,27 +12434,14 @@
                             <w:r>
                               <w:t xml:space="preserve">Teoría </w:t>
                             </w:r>
-                            <w:r>
-                              <w:fldChar w:fldCharType="begin"/>
-                            </w:r>
-                            <w:r>
-                              <w:instrText xml:space="preserve"> SEQ Teoría \* ARABIC </w:instrText>
-                            </w:r>
-                            <w:r>
-                              <w:fldChar w:fldCharType="separate"/>
-                            </w:r>
-                            <w:r>
-                              <w:rPr>
-                                <w:noProof/>
-                              </w:rPr>
-                              <w:t>1</w:t>
-                            </w:r>
-                            <w:r>
-                              <w:rPr>
-                                <w:noProof/>
-                              </w:rPr>
-                              <w:fldChar w:fldCharType="end"/>
-                            </w:r>
+                            <w:fldSimple w:instr=" SEQ Teoría \* ARABIC ">
+                              <w:r>
+                                <w:rPr>
+                                  <w:noProof/>
+                                </w:rPr>
+                                <w:t>1</w:t>
+                              </w:r>
+                            </w:fldSimple>
                             <w:r>
                               <w:t>: Representación de un vector mediante flecha</w:t>
                             </w:r>
@@ -12579,27 +12477,14 @@
                       <w:r>
                         <w:t xml:space="preserve">Teoría </w:t>
                       </w:r>
-                      <w:r>
-                        <w:fldChar w:fldCharType="begin"/>
-                      </w:r>
-                      <w:r>
-                        <w:instrText xml:space="preserve"> SEQ Teoría \* ARABIC </w:instrText>
-                      </w:r>
-                      <w:r>
-                        <w:fldChar w:fldCharType="separate"/>
-                      </w:r>
-                      <w:r>
-                        <w:rPr>
-                          <w:noProof/>
-                        </w:rPr>
-                        <w:t>1</w:t>
-                      </w:r>
-                      <w:r>
-                        <w:rPr>
-                          <w:noProof/>
-                        </w:rPr>
-                        <w:fldChar w:fldCharType="end"/>
-                      </w:r>
+                      <w:fldSimple w:instr=" SEQ Teoría \* ARABIC ">
+                        <w:r>
+                          <w:rPr>
+                            <w:noProof/>
+                          </w:rPr>
+                          <w:t>1</w:t>
+                        </w:r>
+                      </w:fldSimple>
                       <w:r>
                         <w:t>: Representación de un vector mediante flecha</w:t>
                       </w:r>
@@ -12669,27 +12554,14 @@
                             <w:r>
                               <w:t xml:space="preserve">Teoría </w:t>
                             </w:r>
-                            <w:r>
-                              <w:fldChar w:fldCharType="begin"/>
-                            </w:r>
-                            <w:r>
-                              <w:instrText xml:space="preserve"> SEQ Teoría \* ARABIC </w:instrText>
-                            </w:r>
-                            <w:r>
-                              <w:fldChar w:fldCharType="separate"/>
-                            </w:r>
-                            <w:r>
-                              <w:rPr>
-                                <w:noProof/>
-                              </w:rPr>
-                              <w:t>2</w:t>
-                            </w:r>
-                            <w:r>
-                              <w:rPr>
-                                <w:noProof/>
-                              </w:rPr>
-                              <w:fldChar w:fldCharType="end"/>
-                            </w:r>
+                            <w:fldSimple w:instr=" SEQ Teoría \* ARABIC ">
+                              <w:r>
+                                <w:rPr>
+                                  <w:noProof/>
+                                </w:rPr>
+                                <w:t>2</w:t>
+                              </w:r>
+                            </w:fldSimple>
                             <w:r>
                               <w:t>: Dos vectores linealmente independientes pueden generar cualquier vector.</w:t>
                             </w:r>
@@ -12721,27 +12593,14 @@
                       <w:r>
                         <w:t xml:space="preserve">Teoría </w:t>
                       </w:r>
-                      <w:r>
-                        <w:fldChar w:fldCharType="begin"/>
-                      </w:r>
-                      <w:r>
-                        <w:instrText xml:space="preserve"> SEQ Teoría \* ARABIC </w:instrText>
-                      </w:r>
-                      <w:r>
-                        <w:fldChar w:fldCharType="separate"/>
-                      </w:r>
-                      <w:r>
-                        <w:rPr>
-                          <w:noProof/>
-                        </w:rPr>
-                        <w:t>2</w:t>
-                      </w:r>
-                      <w:r>
-                        <w:rPr>
-                          <w:noProof/>
-                        </w:rPr>
-                        <w:fldChar w:fldCharType="end"/>
-                      </w:r>
+                      <w:fldSimple w:instr=" SEQ Teoría \* ARABIC ">
+                        <w:r>
+                          <w:rPr>
+                            <w:noProof/>
+                          </w:rPr>
+                          <w:t>2</w:t>
+                        </w:r>
+                      </w:fldSimple>
                       <w:r>
                         <w:t>: Dos vectores linealmente independientes pueden generar cualquier vector.</w:t>
                       </w:r>
@@ -12922,27 +12781,14 @@
                             <w:r>
                               <w:t xml:space="preserve">Teoría </w:t>
                             </w:r>
-                            <w:r>
-                              <w:fldChar w:fldCharType="begin"/>
-                            </w:r>
-                            <w:r>
-                              <w:instrText xml:space="preserve"> SEQ Teoría \* ARABIC </w:instrText>
-                            </w:r>
-                            <w:r>
-                              <w:fldChar w:fldCharType="separate"/>
-                            </w:r>
-                            <w:r>
-                              <w:rPr>
-                                <w:noProof/>
-                              </w:rPr>
-                              <w:t>3</w:t>
-                            </w:r>
-                            <w:r>
-                              <w:rPr>
-                                <w:noProof/>
-                              </w:rPr>
-                              <w:fldChar w:fldCharType="end"/>
-                            </w:r>
+                            <w:fldSimple w:instr=" SEQ Teoría \* ARABIC ">
+                              <w:r>
+                                <w:rPr>
+                                  <w:noProof/>
+                                </w:rPr>
+                                <w:t>3</w:t>
+                              </w:r>
+                            </w:fldSimple>
                             <w:r>
                               <w:t>: Base ortonormal</w:t>
                             </w:r>
@@ -12973,27 +12819,14 @@
                       <w:r>
                         <w:t xml:space="preserve">Teoría </w:t>
                       </w:r>
-                      <w:r>
-                        <w:fldChar w:fldCharType="begin"/>
-                      </w:r>
-                      <w:r>
-                        <w:instrText xml:space="preserve"> SEQ Teoría \* ARABIC </w:instrText>
-                      </w:r>
-                      <w:r>
-                        <w:fldChar w:fldCharType="separate"/>
-                      </w:r>
-                      <w:r>
-                        <w:rPr>
-                          <w:noProof/>
-                        </w:rPr>
-                        <w:t>3</w:t>
-                      </w:r>
-                      <w:r>
-                        <w:rPr>
-                          <w:noProof/>
-                        </w:rPr>
-                        <w:fldChar w:fldCharType="end"/>
-                      </w:r>
+                      <w:fldSimple w:instr=" SEQ Teoría \* ARABIC ">
+                        <w:r>
+                          <w:rPr>
+                            <w:noProof/>
+                          </w:rPr>
+                          <w:t>3</w:t>
+                        </w:r>
+                      </w:fldSimple>
                       <w:r>
                         <w:t>: Base ortonormal</w:t>
                       </w:r>
@@ -14408,44 +14241,28 @@
         <w:rPr>
           <w:lang w:eastAsia="es-ES"/>
         </w:rPr>
-        <w:t>Las definiciones de las clases deberán</w:t>
-      </w:r>
-      <w:r>
-        <w:rPr>
-          <w:lang w:eastAsia="es-ES"/>
-        </w:rPr>
-        <w:t xml:space="preserve"> hacerse en las cabeceras </w:t>
-      </w:r>
-      <w:r>
-        <w:rPr>
-          <w:lang w:eastAsia="es-ES"/>
-        </w:rPr>
-        <w:t xml:space="preserve">(ficheros </w:t>
-      </w:r>
-      <w:r>
-        <w:rPr>
-          <w:lang w:eastAsia="es-ES"/>
-        </w:rPr>
-        <w:t xml:space="preserve">con extensión “.h”) y la implementación se deberá hacer en </w:t>
-      </w:r>
-      <w:r>
-        <w:rPr>
-          <w:lang w:eastAsia="es-ES"/>
-        </w:rPr>
-        <w:t>los ficheros (con extensión “.cpp”).</w:t>
-      </w:r>
-    </w:p>
-    <w:p>
-      <w:pPr>
-        <w:rPr>
-          <w:lang w:eastAsia="es-ES"/>
-        </w:rPr>
-      </w:pPr>
-      <w:r>
-        <w:rPr>
-          <w:lang w:eastAsia="es-ES"/>
-        </w:rPr>
-        <w:t>Ejemplo:</w:t>
+        <w:t>Las definiciones de las clases deberán hacerse en las cabeceras (ficheros con extensión “.h”) y la implementación se deberá hacer en los ficheros (con extensión “.cpp”).</w:t>
+      </w:r>
+    </w:p>
+    <w:p>
+      <w:pPr>
+        <w:rPr>
+          <w:lang w:val="en-US" w:eastAsia="es-ES"/>
+        </w:rPr>
+      </w:pPr>
+      <w:proofErr w:type="spellStart"/>
+      <w:r>
+        <w:rPr>
+          <w:lang w:val="en-US" w:eastAsia="es-ES"/>
+        </w:rPr>
+        <w:t>Ejemplo</w:t>
+      </w:r>
+      <w:proofErr w:type="spellEnd"/>
+      <w:r>
+        <w:rPr>
+          <w:lang w:val="en-US" w:eastAsia="es-ES"/>
+        </w:rPr>
+        <w:t>:</w:t>
       </w:r>
     </w:p>
     <w:p>
@@ -14623,25 +14440,26 @@
           <w:color w:val="FFFFFF"/>
           <w:sz w:val="17"/>
           <w:szCs w:val="17"/>
-        </w:rPr>
-      </w:pPr>
-      <w:proofErr w:type="spellStart"/>
+          <w:lang w:val="en-US"/>
+        </w:rPr>
+      </w:pPr>
       <w:r>
         <w:rPr>
           <w:rFonts w:ascii="Consolas" w:hAnsi="Consolas" w:cs="Courier New"/>
           <w:color w:val="DCC6E0"/>
           <w:sz w:val="17"/>
           <w:szCs w:val="17"/>
+          <w:lang w:val="en-US"/>
         </w:rPr>
         <w:t>private</w:t>
       </w:r>
-      <w:proofErr w:type="spellEnd"/>
-      <w:r>
-        <w:rPr>
-          <w:rFonts w:ascii="Consolas" w:hAnsi="Consolas" w:cs="Courier New"/>
-          <w:color w:val="FFFFFF"/>
-          <w:sz w:val="17"/>
-          <w:szCs w:val="17"/>
+      <w:r>
+        <w:rPr>
+          <w:rFonts w:ascii="Consolas" w:hAnsi="Consolas" w:cs="Courier New"/>
+          <w:color w:val="FFFFFF"/>
+          <w:sz w:val="17"/>
+          <w:szCs w:val="17"/>
+          <w:lang w:val="en-US"/>
         </w:rPr>
         <w:t>:</w:t>
       </w:r>
@@ -14681,26 +14499,49 @@
           <w:color w:val="FFFFFF"/>
           <w:sz w:val="17"/>
           <w:szCs w:val="17"/>
-        </w:rPr>
-      </w:pPr>
-      <w:r>
-        <w:rPr>
-          <w:rFonts w:ascii="Consolas" w:hAnsi="Consolas" w:cs="Courier New"/>
-          <w:color w:val="FFFFFF"/>
-          <w:sz w:val="17"/>
-          <w:szCs w:val="17"/>
+          <w:lang w:val="en-US"/>
+        </w:rPr>
+      </w:pPr>
+      <w:r>
+        <w:rPr>
+          <w:rFonts w:ascii="Consolas" w:hAnsi="Consolas" w:cs="Courier New"/>
+          <w:color w:val="FFFFFF"/>
+          <w:sz w:val="17"/>
+          <w:szCs w:val="17"/>
+          <w:lang w:val="en-US"/>
         </w:rPr>
         <w:tab/>
       </w:r>
+      <w:r>
+        <w:rPr>
+          <w:rFonts w:ascii="Consolas" w:hAnsi="Consolas" w:cs="Courier New"/>
+          <w:color w:val="DCC6E0"/>
+          <w:sz w:val="17"/>
+          <w:szCs w:val="17"/>
+          <w:lang w:val="en-US"/>
+        </w:rPr>
+        <w:t>void</w:t>
+      </w:r>
+      <w:r>
+        <w:rPr>
+          <w:rFonts w:ascii="Consolas" w:hAnsi="Consolas" w:cs="Courier New"/>
+          <w:color w:val="FFFFFF"/>
+          <w:sz w:val="17"/>
+          <w:szCs w:val="17"/>
+          <w:lang w:val="en-US"/>
+        </w:rPr>
+        <w:t xml:space="preserve"> </w:t>
+      </w:r>
       <w:proofErr w:type="spellStart"/>
       <w:r>
         <w:rPr>
           <w:rFonts w:ascii="Consolas" w:hAnsi="Consolas" w:cs="Courier New"/>
-          <w:color w:val="DCC6E0"/>
-          <w:sz w:val="17"/>
-          <w:szCs w:val="17"/>
-        </w:rPr>
-        <w:t>void</w:t>
+          <w:color w:val="FFFFFF"/>
+          <w:sz w:val="17"/>
+          <w:szCs w:val="17"/>
+          <w:lang w:val="en-US"/>
+        </w:rPr>
+        <w:t>doSomething</w:t>
       </w:r>
       <w:proofErr w:type="spellEnd"/>
       <w:r>
@@ -14709,26 +14550,7 @@
           <w:color w:val="FFFFFF"/>
           <w:sz w:val="17"/>
           <w:szCs w:val="17"/>
-        </w:rPr>
-        <w:t xml:space="preserve"> </w:t>
-      </w:r>
-      <w:proofErr w:type="spellStart"/>
-      <w:r>
-        <w:rPr>
-          <w:rFonts w:ascii="Consolas" w:hAnsi="Consolas" w:cs="Courier New"/>
-          <w:color w:val="FFFFFF"/>
-          <w:sz w:val="17"/>
-          <w:szCs w:val="17"/>
-        </w:rPr>
-        <w:t>doSomething</w:t>
-      </w:r>
-      <w:proofErr w:type="spellEnd"/>
-      <w:r>
-        <w:rPr>
-          <w:rFonts w:ascii="Consolas" w:hAnsi="Consolas" w:cs="Courier New"/>
-          <w:color w:val="FFFFFF"/>
-          <w:sz w:val="17"/>
-          <w:szCs w:val="17"/>
+          <w:lang w:val="en-US"/>
         </w:rPr>
         <w:t>();</w:t>
       </w:r>
@@ -14768,14 +14590,16 @@
           <w:color w:val="FFFFFF"/>
           <w:sz w:val="17"/>
           <w:szCs w:val="17"/>
-        </w:rPr>
-      </w:pPr>
-      <w:r>
-        <w:rPr>
-          <w:rFonts w:ascii="Consolas" w:hAnsi="Consolas" w:cs="Courier New"/>
-          <w:color w:val="FFFFFF"/>
-          <w:sz w:val="17"/>
-          <w:szCs w:val="17"/>
+          <w:lang w:val="en-US"/>
+        </w:rPr>
+      </w:pPr>
+      <w:r>
+        <w:rPr>
+          <w:rFonts w:ascii="Consolas" w:hAnsi="Consolas" w:cs="Courier New"/>
+          <w:color w:val="FFFFFF"/>
+          <w:sz w:val="17"/>
+          <w:szCs w:val="17"/>
+          <w:lang w:val="en-US"/>
         </w:rPr>
         <w:t>};</w:t>
       </w:r>
@@ -14783,7 +14607,7 @@
     <w:p>
       <w:pPr>
         <w:rPr>
-          <w:lang w:eastAsia="es-ES"/>
+          <w:lang w:val="en-US" w:eastAsia="es-ES"/>
         </w:rPr>
       </w:pPr>
     </w:p>
@@ -14972,7 +14796,6 @@
           <w:color w:val="FFFFFF"/>
           <w:sz w:val="17"/>
           <w:szCs w:val="17"/>
-          <w:lang w:val="en-US"/>
         </w:rPr>
       </w:pPr>
       <w:r>
@@ -15035,15 +14858,23 @@
           <w:szCs w:val="17"/>
           <w:lang w:val="en-US"/>
         </w:rPr>
-        <w:t>"I’m doing stuff! "</w:t>
-      </w:r>
-      <w:r>
-        <w:rPr>
-          <w:rFonts w:ascii="Consolas" w:hAnsi="Consolas" w:cs="Courier New"/>
-          <w:color w:val="FFFFFF"/>
-          <w:sz w:val="17"/>
-          <w:szCs w:val="17"/>
-          <w:lang w:val="en-US"/>
+        <w:t xml:space="preserve">"I’m doing stuff! </w:t>
+      </w:r>
+      <w:r>
+        <w:rPr>
+          <w:rFonts w:ascii="Consolas" w:hAnsi="Consolas" w:cs="Courier New"/>
+          <w:color w:val="ABE338"/>
+          <w:sz w:val="17"/>
+          <w:szCs w:val="17"/>
+        </w:rPr>
+        <w:t>"</w:t>
+      </w:r>
+      <w:r>
+        <w:rPr>
+          <w:rFonts w:ascii="Consolas" w:hAnsi="Consolas" w:cs="Courier New"/>
+          <w:color w:val="FFFFFF"/>
+          <w:sz w:val="17"/>
+          <w:szCs w:val="17"/>
         </w:rPr>
         <w:t>&lt;&lt;std::</w:t>
       </w:r>
@@ -15054,7 +14885,6 @@
           <w:color w:val="FFFFFF"/>
           <w:sz w:val="17"/>
           <w:szCs w:val="17"/>
-          <w:lang w:val="en-US"/>
         </w:rPr>
         <w:t>endl</w:t>
       </w:r>
@@ -15065,7 +14895,6 @@
           <w:color w:val="FFFFFF"/>
           <w:sz w:val="17"/>
           <w:szCs w:val="17"/>
-          <w:lang w:val="en-US"/>
         </w:rPr>
         <w:t>;</w:t>
       </w:r>
@@ -15075,7 +14904,6 @@
           <w:color w:val="FFFFFF"/>
           <w:sz w:val="17"/>
           <w:szCs w:val="17"/>
-          <w:lang w:val="en-US"/>
         </w:rPr>
         <w:br/>
         <w:t>}</w:t>
@@ -15084,65 +14912,55 @@
     <w:p>
       <w:pPr>
         <w:rPr>
+          <w:lang w:eastAsia="es-ES"/>
+        </w:rPr>
+      </w:pPr>
+    </w:p>
+    <w:p>
+      <w:pPr>
+        <w:rPr>
+          <w:lang w:eastAsia="es-ES"/>
+        </w:rPr>
+      </w:pPr>
+      <w:r>
+        <w:rPr>
+          <w:lang w:eastAsia="es-ES"/>
+        </w:rPr>
+        <w:t xml:space="preserve">Razón: Esto, aparte de ser un estándar ampliamente reconocido por la comunidad de C++, tiene grandes beneficios. Los beneficios son: </w:t>
+      </w:r>
+    </w:p>
+    <w:p>
+      <w:pPr>
+        <w:rPr>
+          <w:lang w:eastAsia="es-ES"/>
+        </w:rPr>
+      </w:pPr>
+      <w:r>
+        <w:rPr>
+          <w:lang w:eastAsia="es-ES"/>
+        </w:rPr>
+        <w:t>A excepción de los métodos que utilicen templates. Los cuales se implementarán en el mismo fichero “.h”, pero se hará a continuación de la definición de la clase.</w:t>
+      </w:r>
+    </w:p>
+    <w:p>
+      <w:pPr>
+        <w:rPr>
           <w:lang w:val="en-US" w:eastAsia="es-ES"/>
         </w:rPr>
       </w:pPr>
-    </w:p>
-    <w:p>
-      <w:pPr>
-        <w:rPr>
-          <w:lang w:eastAsia="es-ES"/>
-        </w:rPr>
-      </w:pPr>
-      <w:r>
-        <w:rPr>
-          <w:lang w:eastAsia="es-ES"/>
-        </w:rPr>
-        <w:t xml:space="preserve">Razón: Esto, </w:t>
-      </w:r>
-      <w:r>
-        <w:rPr>
-          <w:lang w:eastAsia="es-ES"/>
-        </w:rPr>
-        <w:t>aparte</w:t>
-      </w:r>
-      <w:r>
-        <w:rPr>
-          <w:lang w:eastAsia="es-ES"/>
-        </w:rPr>
-        <w:t xml:space="preserve"> de ser un estándar ampliamente reconocido por la comunidad de C++, tiene grandes beneficios. Los beneficios son: </w:t>
-      </w:r>
-    </w:p>
-    <w:p>
-      <w:pPr>
-        <w:rPr>
-          <w:lang w:eastAsia="es-ES"/>
-        </w:rPr>
-      </w:pPr>
-      <w:r>
-        <w:rPr>
-          <w:lang w:eastAsia="es-ES"/>
-        </w:rPr>
-        <w:t xml:space="preserve">A excepción de los métodos que utilicen templates. </w:t>
-      </w:r>
-      <w:r>
-        <w:rPr>
-          <w:lang w:eastAsia="es-ES"/>
-        </w:rPr>
-        <w:t>Los cuales se implementarán en el mismo fichero “.h”, pero se hará a continuación de la definición de la clase.</w:t>
-      </w:r>
-    </w:p>
-    <w:p>
-      <w:pPr>
-        <w:rPr>
-          <w:lang w:eastAsia="es-ES"/>
-        </w:rPr>
-      </w:pPr>
-      <w:r>
-        <w:rPr>
-          <w:lang w:eastAsia="es-ES"/>
-        </w:rPr>
-        <w:t>Ejemplo:</w:t>
+      <w:proofErr w:type="spellStart"/>
+      <w:r>
+        <w:rPr>
+          <w:lang w:val="en-US" w:eastAsia="es-ES"/>
+        </w:rPr>
+        <w:t>Ejemplo</w:t>
+      </w:r>
+      <w:proofErr w:type="spellEnd"/>
+      <w:r>
+        <w:rPr>
+          <w:lang w:val="en-US" w:eastAsia="es-ES"/>
+        </w:rPr>
+        <w:t>:</w:t>
       </w:r>
     </w:p>
     <w:p>
@@ -16115,36 +15933,44 @@
         <w:rPr>
           <w:lang w:eastAsia="es-ES"/>
         </w:rPr>
-        <w:t>más</w:t>
+        <w:t>menos</w:t>
       </w:r>
       <w:r>
         <w:rPr>
           <w:lang w:eastAsia="es-ES"/>
         </w:rPr>
-        <w:t xml:space="preserve"> a menos </w:t>
+        <w:t xml:space="preserve"> a </w:t>
       </w:r>
       <w:r>
         <w:rPr>
           <w:lang w:eastAsia="es-ES"/>
         </w:rPr>
+        <w:t xml:space="preserve">más </w:t>
+      </w:r>
+      <w:r>
+        <w:rPr>
+          <w:lang w:eastAsia="es-ES"/>
+        </w:rPr>
         <w:t xml:space="preserve">restricción de acceso. </w:t>
       </w:r>
     </w:p>
     <w:p>
       <w:pPr>
         <w:rPr>
-          <w:lang w:eastAsia="es-ES"/>
-        </w:rPr>
-      </w:pPr>
-      <w:r>
-        <w:rPr>
-          <w:lang w:eastAsia="es-ES"/>
+          <w:lang w:val="en-US" w:eastAsia="es-ES"/>
+        </w:rPr>
+      </w:pPr>
+      <w:proofErr w:type="spellStart"/>
+      <w:r>
+        <w:rPr>
+          <w:lang w:val="en-US" w:eastAsia="es-ES"/>
         </w:rPr>
         <w:t>Ejemplo</w:t>
       </w:r>
-      <w:r>
-        <w:rPr>
-          <w:lang w:eastAsia="es-ES"/>
+      <w:proofErr w:type="spellEnd"/>
+      <w:r>
+        <w:rPr>
+          <w:lang w:val="en-US" w:eastAsia="es-ES"/>
         </w:rPr>
         <w:t>:</w:t>
       </w:r>
@@ -16184,45 +16010,46 @@
           <w:color w:val="FFFFFF"/>
           <w:sz w:val="17"/>
           <w:szCs w:val="17"/>
-        </w:rPr>
-      </w:pPr>
-      <w:proofErr w:type="spellStart"/>
+          <w:lang w:val="en-US"/>
+        </w:rPr>
+      </w:pPr>
       <w:r>
         <w:rPr>
           <w:rFonts w:ascii="Consolas" w:hAnsi="Consolas" w:cs="Courier New"/>
           <w:color w:val="DCC6E0"/>
           <w:sz w:val="17"/>
           <w:szCs w:val="17"/>
+          <w:lang w:val="en-US"/>
         </w:rPr>
         <w:t>class</w:t>
       </w:r>
-      <w:proofErr w:type="spellEnd"/>
-      <w:r>
-        <w:rPr>
-          <w:rFonts w:ascii="Consolas" w:hAnsi="Consolas" w:cs="Courier New"/>
-          <w:color w:val="FFFFFF"/>
-          <w:sz w:val="17"/>
-          <w:szCs w:val="17"/>
+      <w:r>
+        <w:rPr>
+          <w:rFonts w:ascii="Consolas" w:hAnsi="Consolas" w:cs="Courier New"/>
+          <w:color w:val="FFFFFF"/>
+          <w:sz w:val="17"/>
+          <w:szCs w:val="17"/>
+          <w:lang w:val="en-US"/>
         </w:rPr>
         <w:t xml:space="preserve"> </w:t>
       </w:r>
-      <w:proofErr w:type="spellStart"/>
       <w:r>
         <w:rPr>
           <w:rFonts w:ascii="Consolas" w:hAnsi="Consolas" w:cs="Courier New"/>
           <w:color w:val="00E0E0"/>
           <w:sz w:val="17"/>
           <w:szCs w:val="17"/>
+          <w:lang w:val="en-US"/>
         </w:rPr>
         <w:t>Example</w:t>
       </w:r>
-      <w:proofErr w:type="spellEnd"/>
-      <w:r>
-        <w:rPr>
-          <w:rFonts w:ascii="Consolas" w:hAnsi="Consolas" w:cs="Courier New"/>
-          <w:color w:val="FFFFFF"/>
-          <w:sz w:val="17"/>
-          <w:szCs w:val="17"/>
+      <w:r>
+        <w:rPr>
+          <w:rFonts w:ascii="Consolas" w:hAnsi="Consolas" w:cs="Courier New"/>
+          <w:color w:val="FFFFFF"/>
+          <w:sz w:val="17"/>
+          <w:szCs w:val="17"/>
+          <w:lang w:val="en-US"/>
         </w:rPr>
         <w:t>{</w:t>
       </w:r>
@@ -16262,25 +16089,26 @@
           <w:color w:val="FFFFFF"/>
           <w:sz w:val="17"/>
           <w:szCs w:val="17"/>
-        </w:rPr>
-      </w:pPr>
-      <w:proofErr w:type="spellStart"/>
+          <w:lang w:val="en-US"/>
+        </w:rPr>
+      </w:pPr>
       <w:r>
         <w:rPr>
           <w:rFonts w:ascii="Consolas" w:hAnsi="Consolas" w:cs="Courier New"/>
           <w:color w:val="DCC6E0"/>
           <w:sz w:val="17"/>
           <w:szCs w:val="17"/>
-        </w:rPr>
-        <w:t>private</w:t>
-      </w:r>
-      <w:proofErr w:type="spellEnd"/>
-      <w:r>
-        <w:rPr>
-          <w:rFonts w:ascii="Consolas" w:hAnsi="Consolas" w:cs="Courier New"/>
-          <w:color w:val="FFFFFF"/>
-          <w:sz w:val="17"/>
-          <w:szCs w:val="17"/>
+          <w:lang w:val="en-US"/>
+        </w:rPr>
+        <w:t>public</w:t>
+      </w:r>
+      <w:r>
+        <w:rPr>
+          <w:rFonts w:ascii="Consolas" w:hAnsi="Consolas" w:cs="Courier New"/>
+          <w:color w:val="FFFFFF"/>
+          <w:sz w:val="17"/>
+          <w:szCs w:val="17"/>
+          <w:lang w:val="en-US"/>
         </w:rPr>
         <w:t>:</w:t>
       </w:r>
@@ -16320,14 +16148,16 @@
           <w:color w:val="FFFFFF"/>
           <w:sz w:val="17"/>
           <w:szCs w:val="17"/>
-        </w:rPr>
-      </w:pPr>
-      <w:r>
-        <w:rPr>
-          <w:rFonts w:ascii="Consolas" w:hAnsi="Consolas" w:cs="Courier New"/>
-          <w:color w:val="FFFFFF"/>
-          <w:sz w:val="17"/>
-          <w:szCs w:val="17"/>
+          <w:lang w:val="en-US"/>
+        </w:rPr>
+      </w:pPr>
+      <w:r>
+        <w:rPr>
+          <w:rFonts w:ascii="Consolas" w:hAnsi="Consolas" w:cs="Courier New"/>
+          <w:color w:val="FFFFFF"/>
+          <w:sz w:val="17"/>
+          <w:szCs w:val="17"/>
+          <w:lang w:val="en-US"/>
         </w:rPr>
         <w:tab/>
       </w:r>
@@ -16337,6 +16167,7 @@
           <w:color w:val="D4D0AB"/>
           <w:sz w:val="17"/>
           <w:szCs w:val="17"/>
+          <w:lang w:val="en-US"/>
         </w:rPr>
         <w:t>// Declarations</w:t>
       </w:r>
@@ -16376,25 +16207,26 @@
           <w:color w:val="FFFFFF"/>
           <w:sz w:val="17"/>
           <w:szCs w:val="17"/>
-        </w:rPr>
-      </w:pPr>
-      <w:proofErr w:type="spellStart"/>
+          <w:lang w:val="en-US"/>
+        </w:rPr>
+      </w:pPr>
       <w:r>
         <w:rPr>
           <w:rFonts w:ascii="Consolas" w:hAnsi="Consolas" w:cs="Courier New"/>
           <w:color w:val="DCC6E0"/>
           <w:sz w:val="17"/>
           <w:szCs w:val="17"/>
+          <w:lang w:val="en-US"/>
         </w:rPr>
         <w:t>protected</w:t>
       </w:r>
-      <w:proofErr w:type="spellEnd"/>
-      <w:r>
-        <w:rPr>
-          <w:rFonts w:ascii="Consolas" w:hAnsi="Consolas" w:cs="Courier New"/>
-          <w:color w:val="FFFFFF"/>
-          <w:sz w:val="17"/>
-          <w:szCs w:val="17"/>
+      <w:r>
+        <w:rPr>
+          <w:rFonts w:ascii="Consolas" w:hAnsi="Consolas" w:cs="Courier New"/>
+          <w:color w:val="FFFFFF"/>
+          <w:sz w:val="17"/>
+          <w:szCs w:val="17"/>
+          <w:lang w:val="en-US"/>
         </w:rPr>
         <w:t>:</w:t>
       </w:r>
@@ -16442,6 +16274,7 @@
           <w:color w:val="FFFFFF"/>
           <w:sz w:val="17"/>
           <w:szCs w:val="17"/>
+          <w:lang w:val="en-US"/>
         </w:rPr>
         <w:tab/>
       </w:r>
@@ -16677,14 +16510,22 @@
     <w:p>
       <w:pPr>
         <w:rPr>
-          <w:lang w:eastAsia="es-ES"/>
-        </w:rPr>
-      </w:pPr>
-      <w:r>
-        <w:rPr>
-          <w:lang w:eastAsia="es-ES"/>
-        </w:rPr>
-        <w:t>Ejemplo:</w:t>
+          <w:lang w:val="en-US" w:eastAsia="es-ES"/>
+        </w:rPr>
+      </w:pPr>
+      <w:proofErr w:type="spellStart"/>
+      <w:r>
+        <w:rPr>
+          <w:lang w:val="en-US" w:eastAsia="es-ES"/>
+        </w:rPr>
+        <w:t>Ejemplo</w:t>
+      </w:r>
+      <w:proofErr w:type="spellEnd"/>
+      <w:r>
+        <w:rPr>
+          <w:lang w:val="en-US" w:eastAsia="es-ES"/>
+        </w:rPr>
+        <w:t>:</w:t>
       </w:r>
     </w:p>
     <w:p>
@@ -16722,45 +16563,46 @@
           <w:color w:val="FFFFFF"/>
           <w:sz w:val="17"/>
           <w:szCs w:val="17"/>
-        </w:rPr>
-      </w:pPr>
-      <w:proofErr w:type="spellStart"/>
+          <w:lang w:val="en-US"/>
+        </w:rPr>
+      </w:pPr>
       <w:r>
         <w:rPr>
           <w:rFonts w:ascii="Consolas" w:hAnsi="Consolas" w:cs="Courier New"/>
           <w:color w:val="DCC6E0"/>
           <w:sz w:val="17"/>
           <w:szCs w:val="17"/>
+          <w:lang w:val="en-US"/>
         </w:rPr>
         <w:t>class</w:t>
       </w:r>
-      <w:proofErr w:type="spellEnd"/>
-      <w:r>
-        <w:rPr>
-          <w:rFonts w:ascii="Consolas" w:hAnsi="Consolas" w:cs="Courier New"/>
-          <w:color w:val="FFFFFF"/>
-          <w:sz w:val="17"/>
-          <w:szCs w:val="17"/>
+      <w:r>
+        <w:rPr>
+          <w:rFonts w:ascii="Consolas" w:hAnsi="Consolas" w:cs="Courier New"/>
+          <w:color w:val="FFFFFF"/>
+          <w:sz w:val="17"/>
+          <w:szCs w:val="17"/>
+          <w:lang w:val="en-US"/>
         </w:rPr>
         <w:t xml:space="preserve"> </w:t>
       </w:r>
-      <w:proofErr w:type="spellStart"/>
       <w:r>
         <w:rPr>
           <w:rFonts w:ascii="Consolas" w:hAnsi="Consolas" w:cs="Courier New"/>
           <w:color w:val="00E0E0"/>
           <w:sz w:val="17"/>
           <w:szCs w:val="17"/>
+          <w:lang w:val="en-US"/>
         </w:rPr>
         <w:t>Example</w:t>
       </w:r>
-      <w:proofErr w:type="spellEnd"/>
-      <w:r>
-        <w:rPr>
-          <w:rFonts w:ascii="Consolas" w:hAnsi="Consolas" w:cs="Courier New"/>
-          <w:color w:val="FFFFFF"/>
-          <w:sz w:val="17"/>
-          <w:szCs w:val="17"/>
+      <w:r>
+        <w:rPr>
+          <w:rFonts w:ascii="Consolas" w:hAnsi="Consolas" w:cs="Courier New"/>
+          <w:color w:val="FFFFFF"/>
+          <w:sz w:val="17"/>
+          <w:szCs w:val="17"/>
+          <w:lang w:val="en-US"/>
         </w:rPr>
         <w:t>{</w:t>
       </w:r>
@@ -16809,6 +16651,7 @@
           <w:color w:val="FFFFFF"/>
           <w:sz w:val="17"/>
           <w:szCs w:val="17"/>
+          <w:lang w:val="en-US"/>
         </w:rPr>
         <w:tab/>
       </w:r>
@@ -17249,7 +17092,7 @@
           <w:szCs w:val="17"/>
           <w:lang w:val="en-US"/>
         </w:rPr>
-        <w:t>private</w:t>
+        <w:t>public</w:t>
       </w:r>
       <w:r>
         <w:rPr>
@@ -17541,6 +17384,7 @@
           <w:color w:val="FFFFFF"/>
           <w:sz w:val="17"/>
           <w:szCs w:val="17"/>
+          <w:lang w:val="en-US"/>
         </w:rPr>
         <w:tab/>
       </w:r>
@@ -28907,6 +28751,7 @@
     <w:rsid w:val="00092ACC"/>
     <w:rsid w:val="000A3891"/>
     <w:rsid w:val="001C1C98"/>
+    <w:rsid w:val="00340886"/>
     <w:rsid w:val="003726EC"/>
     <w:rsid w:val="00425B1C"/>
     <w:rsid w:val="00493FD1"/>
@@ -28932,6 +28777,7 @@
     <w:rsid w:val="00D84836"/>
     <w:rsid w:val="00DA2E1D"/>
     <w:rsid w:val="00E64318"/>
+    <w:rsid w:val="00EC1192"/>
     <w:rsid w:val="00F04C75"/>
     <w:rsid w:val="00F67117"/>
   </w:rsids>

</xml_diff>

<commit_message>
Developing the halfedge mesh. Change in copyright and in line max length from 120 to 80
</commit_message>
<xml_diff>
--- a/doc/TFG_GLESC_Documentation.docx
+++ b/doc/TFG_GLESC_Documentation.docx
@@ -162,8 +162,19 @@
                         <w:sz w:val="72"/>
                         <w:szCs w:val="72"/>
                       </w:rPr>
-                      <w:t xml:space="preserve"> System</w:t>
+                      <w:t xml:space="preserve"> </w:t>
                     </w:r>
+                    <w:proofErr w:type="spellStart"/>
+                    <w:r>
+                      <w:rPr>
+                        <w:rFonts w:asciiTheme="majorHAnsi" w:eastAsiaTheme="majorEastAsia" w:hAnsiTheme="majorHAnsi" w:cstheme="majorBidi"/>
+                        <w:color w:val="000000" w:themeColor="text1"/>
+                        <w:sz w:val="72"/>
+                        <w:szCs w:val="72"/>
+                      </w:rPr>
+                      <w:t>System</w:t>
+                    </w:r>
+                    <w:proofErr w:type="spellEnd"/>
                   </w:p>
                 </w:sdtContent>
               </w:sdt>
@@ -2095,10 +2106,18 @@
       </w:r>
       <w:proofErr w:type="spellEnd"/>
       <w:r>
-        <w:t xml:space="preserve"> System que sea lo </w:t>
+        <w:t xml:space="preserve"> </w:t>
       </w:r>
       <w:proofErr w:type="spellStart"/>
       <w:r>
+        <w:t>System</w:t>
+      </w:r>
+      <w:proofErr w:type="spellEnd"/>
+      <w:r>
+        <w:t xml:space="preserve"> que sea lo </w:t>
+      </w:r>
+      <w:proofErr w:type="spellStart"/>
+      <w:r>
         <w:t>mas</w:t>
       </w:r>
       <w:proofErr w:type="spellEnd"/>
@@ -2217,10 +2236,18 @@
       </w:r>
       <w:proofErr w:type="spellEnd"/>
       <w:r>
-        <w:t xml:space="preserve"> developer. Esta interfaz será, en la medida de lo posible, orientada a objetos. Se buscará que sea sencilla, con poca curva de aprendizaje y que facilite lo máximo posible la programación con patrones </w:t>
+        <w:t xml:space="preserve"> </w:t>
       </w:r>
       <w:proofErr w:type="spellStart"/>
       <w:r>
+        <w:t>developer</w:t>
+      </w:r>
+      <w:proofErr w:type="spellEnd"/>
+      <w:r>
+        <w:t xml:space="preserve">. Esta interfaz será, en la medida de lo posible, orientada a objetos. Se buscará que sea sencilla, con poca curva de aprendizaje y que facilite lo máximo posible la programación con patrones </w:t>
+      </w:r>
+      <w:proofErr w:type="spellStart"/>
+      <w:r>
         <w:t>Entity</w:t>
       </w:r>
       <w:proofErr w:type="spellEnd"/>
@@ -2233,7 +2260,15 @@
       </w:r>
       <w:proofErr w:type="spellEnd"/>
       <w:r>
-        <w:t xml:space="preserve"> System. De esta manera, el usuario deberá poder crear sus propios sistemas y componentes de forma sencilla.</w:t>
+        <w:t xml:space="preserve"> </w:t>
+      </w:r>
+      <w:proofErr w:type="spellStart"/>
+      <w:r>
+        <w:t>System</w:t>
+      </w:r>
+      <w:proofErr w:type="spellEnd"/>
+      <w:r>
+        <w:t>. De esta manera, el usuario deberá poder crear sus propios sistemas y componentes de forma sencilla.</w:t>
       </w:r>
     </w:p>
     <w:p>
@@ -3271,14 +3306,27 @@
       <w:r>
         <w:t xml:space="preserve">Ilustración </w:t>
       </w:r>
-      <w:fldSimple w:instr=" SEQ Ilustración \* ARABIC ">
-        <w:r>
-          <w:rPr>
-            <w:noProof/>
-          </w:rPr>
-          <w:t>1</w:t>
-        </w:r>
-      </w:fldSimple>
+      <w:r>
+        <w:fldChar w:fldCharType="begin"/>
+      </w:r>
+      <w:r>
+        <w:instrText xml:space="preserve"> SEQ Ilustración \* ARABIC </w:instrText>
+      </w:r>
+      <w:r>
+        <w:fldChar w:fldCharType="separate"/>
+      </w:r>
+      <w:r>
+        <w:rPr>
+          <w:noProof/>
+        </w:rPr>
+        <w:t>1</w:t>
+      </w:r>
+      <w:r>
+        <w:rPr>
+          <w:noProof/>
+        </w:rPr>
+        <w:fldChar w:fldCharType="end"/>
+      </w:r>
       <w:r>
         <w:t>: Ejemplo de interacción entre entidades, componentes y sistemas en Unity</w:t>
       </w:r>
@@ -3400,8 +3448,13 @@
       </w:r>
       <w:proofErr w:type="spellEnd"/>
       <w:r>
-        <w:t xml:space="preserve"> System</w:t>
-      </w:r>
+        <w:t xml:space="preserve"> </w:t>
+      </w:r>
+      <w:proofErr w:type="spellStart"/>
+      <w:r>
+        <w:t>System</w:t>
+      </w:r>
+      <w:proofErr w:type="spellEnd"/>
       <w:sdt>
         <w:sdtPr>
           <w:rPr>
@@ -10201,29 +10254,7 @@
           <w:szCs w:val="17"/>
           <w:lang w:val="en-US"/>
         </w:rPr>
-        <w:t xml:space="preserve"> </w:t>
-      </w:r>
-      <w:proofErr w:type="spellStart"/>
-      <w:r>
-        <w:rPr>
-          <w:rFonts w:ascii="Consolas" w:hAnsi="Consolas" w:cs="Courier New"/>
-          <w:color w:val="FFFFFF"/>
-          <w:sz w:val="17"/>
-          <w:szCs w:val="17"/>
-          <w:lang w:val="en-US"/>
-        </w:rPr>
-        <w:t>api</w:t>
-      </w:r>
-      <w:proofErr w:type="spellEnd"/>
-      <w:r>
-        <w:rPr>
-          <w:rFonts w:ascii="Consolas" w:hAnsi="Consolas" w:cs="Courier New"/>
-          <w:color w:val="FFFFFF"/>
-          <w:sz w:val="17"/>
-          <w:szCs w:val="17"/>
-          <w:lang w:val="en-US"/>
-        </w:rPr>
-        <w:t>;</w:t>
+        <w:t xml:space="preserve"> api;</w:t>
       </w:r>
     </w:p>
     <w:p>
@@ -11598,7 +11629,15 @@
     </w:p>
     <w:p>
       <w:r>
-        <w:t xml:space="preserve">La decisión al final es por gusto personal, pero a mi gusto CLion es el </w:t>
+        <w:t xml:space="preserve">La decisión al final es por gusto personal, pero a mi gusto </w:t>
+      </w:r>
+      <w:proofErr w:type="spellStart"/>
+      <w:r>
+        <w:t>CLion</w:t>
+      </w:r>
+      <w:proofErr w:type="spellEnd"/>
+      <w:r>
+        <w:t xml:space="preserve"> es el </w:t>
       </w:r>
       <w:proofErr w:type="spellStart"/>
       <w:r>
@@ -12434,14 +12473,27 @@
                             <w:r>
                               <w:t xml:space="preserve">Teoría </w:t>
                             </w:r>
-                            <w:fldSimple w:instr=" SEQ Teoría \* ARABIC ">
-                              <w:r>
-                                <w:rPr>
-                                  <w:noProof/>
-                                </w:rPr>
-                                <w:t>1</w:t>
-                              </w:r>
-                            </w:fldSimple>
+                            <w:r>
+                              <w:fldChar w:fldCharType="begin"/>
+                            </w:r>
+                            <w:r>
+                              <w:instrText xml:space="preserve"> SEQ Teoría \* ARABIC </w:instrText>
+                            </w:r>
+                            <w:r>
+                              <w:fldChar w:fldCharType="separate"/>
+                            </w:r>
+                            <w:r>
+                              <w:rPr>
+                                <w:noProof/>
+                              </w:rPr>
+                              <w:t>1</w:t>
+                            </w:r>
+                            <w:r>
+                              <w:rPr>
+                                <w:noProof/>
+                              </w:rPr>
+                              <w:fldChar w:fldCharType="end"/>
+                            </w:r>
                             <w:r>
                               <w:t>: Representación de un vector mediante flecha</w:t>
                             </w:r>
@@ -12477,14 +12529,27 @@
                       <w:r>
                         <w:t xml:space="preserve">Teoría </w:t>
                       </w:r>
-                      <w:fldSimple w:instr=" SEQ Teoría \* ARABIC ">
-                        <w:r>
-                          <w:rPr>
-                            <w:noProof/>
-                          </w:rPr>
-                          <w:t>1</w:t>
-                        </w:r>
-                      </w:fldSimple>
+                      <w:r>
+                        <w:fldChar w:fldCharType="begin"/>
+                      </w:r>
+                      <w:r>
+                        <w:instrText xml:space="preserve"> SEQ Teoría \* ARABIC </w:instrText>
+                      </w:r>
+                      <w:r>
+                        <w:fldChar w:fldCharType="separate"/>
+                      </w:r>
+                      <w:r>
+                        <w:rPr>
+                          <w:noProof/>
+                        </w:rPr>
+                        <w:t>1</w:t>
+                      </w:r>
+                      <w:r>
+                        <w:rPr>
+                          <w:noProof/>
+                        </w:rPr>
+                        <w:fldChar w:fldCharType="end"/>
+                      </w:r>
                       <w:r>
                         <w:t>: Representación de un vector mediante flecha</w:t>
                       </w:r>
@@ -12554,14 +12619,27 @@
                             <w:r>
                               <w:t xml:space="preserve">Teoría </w:t>
                             </w:r>
-                            <w:fldSimple w:instr=" SEQ Teoría \* ARABIC ">
-                              <w:r>
-                                <w:rPr>
-                                  <w:noProof/>
-                                </w:rPr>
-                                <w:t>2</w:t>
-                              </w:r>
-                            </w:fldSimple>
+                            <w:r>
+                              <w:fldChar w:fldCharType="begin"/>
+                            </w:r>
+                            <w:r>
+                              <w:instrText xml:space="preserve"> SEQ Teoría \* ARABIC </w:instrText>
+                            </w:r>
+                            <w:r>
+                              <w:fldChar w:fldCharType="separate"/>
+                            </w:r>
+                            <w:r>
+                              <w:rPr>
+                                <w:noProof/>
+                              </w:rPr>
+                              <w:t>2</w:t>
+                            </w:r>
+                            <w:r>
+                              <w:rPr>
+                                <w:noProof/>
+                              </w:rPr>
+                              <w:fldChar w:fldCharType="end"/>
+                            </w:r>
                             <w:r>
                               <w:t>: Dos vectores linealmente independientes pueden generar cualquier vector.</w:t>
                             </w:r>
@@ -12593,14 +12671,27 @@
                       <w:r>
                         <w:t xml:space="preserve">Teoría </w:t>
                       </w:r>
-                      <w:fldSimple w:instr=" SEQ Teoría \* ARABIC ">
-                        <w:r>
-                          <w:rPr>
-                            <w:noProof/>
-                          </w:rPr>
-                          <w:t>2</w:t>
-                        </w:r>
-                      </w:fldSimple>
+                      <w:r>
+                        <w:fldChar w:fldCharType="begin"/>
+                      </w:r>
+                      <w:r>
+                        <w:instrText xml:space="preserve"> SEQ Teoría \* ARABIC </w:instrText>
+                      </w:r>
+                      <w:r>
+                        <w:fldChar w:fldCharType="separate"/>
+                      </w:r>
+                      <w:r>
+                        <w:rPr>
+                          <w:noProof/>
+                        </w:rPr>
+                        <w:t>2</w:t>
+                      </w:r>
+                      <w:r>
+                        <w:rPr>
+                          <w:noProof/>
+                        </w:rPr>
+                        <w:fldChar w:fldCharType="end"/>
+                      </w:r>
                       <w:r>
                         <w:t>: Dos vectores linealmente independientes pueden generar cualquier vector.</w:t>
                       </w:r>
@@ -12781,14 +12872,27 @@
                             <w:r>
                               <w:t xml:space="preserve">Teoría </w:t>
                             </w:r>
-                            <w:fldSimple w:instr=" SEQ Teoría \* ARABIC ">
-                              <w:r>
-                                <w:rPr>
-                                  <w:noProof/>
-                                </w:rPr>
-                                <w:t>3</w:t>
-                              </w:r>
-                            </w:fldSimple>
+                            <w:r>
+                              <w:fldChar w:fldCharType="begin"/>
+                            </w:r>
+                            <w:r>
+                              <w:instrText xml:space="preserve"> SEQ Teoría \* ARABIC </w:instrText>
+                            </w:r>
+                            <w:r>
+                              <w:fldChar w:fldCharType="separate"/>
+                            </w:r>
+                            <w:r>
+                              <w:rPr>
+                                <w:noProof/>
+                              </w:rPr>
+                              <w:t>3</w:t>
+                            </w:r>
+                            <w:r>
+                              <w:rPr>
+                                <w:noProof/>
+                              </w:rPr>
+                              <w:fldChar w:fldCharType="end"/>
+                            </w:r>
                             <w:r>
                               <w:t>: Base ortonormal</w:t>
                             </w:r>
@@ -12819,14 +12923,27 @@
                       <w:r>
                         <w:t xml:space="preserve">Teoría </w:t>
                       </w:r>
-                      <w:fldSimple w:instr=" SEQ Teoría \* ARABIC ">
-                        <w:r>
-                          <w:rPr>
-                            <w:noProof/>
-                          </w:rPr>
-                          <w:t>3</w:t>
-                        </w:r>
-                      </w:fldSimple>
+                      <w:r>
+                        <w:fldChar w:fldCharType="begin"/>
+                      </w:r>
+                      <w:r>
+                        <w:instrText xml:space="preserve"> SEQ Teoría \* ARABIC </w:instrText>
+                      </w:r>
+                      <w:r>
+                        <w:fldChar w:fldCharType="separate"/>
+                      </w:r>
+                      <w:r>
+                        <w:rPr>
+                          <w:noProof/>
+                        </w:rPr>
+                        <w:t>3</w:t>
+                      </w:r>
+                      <w:r>
+                        <w:rPr>
+                          <w:noProof/>
+                        </w:rPr>
+                        <w:fldChar w:fldCharType="end"/>
+                      </w:r>
                       <w:r>
                         <w:t>: Base ortonormal</w:t>
                       </w:r>
@@ -17642,18 +17759,6 @@
     <w:p>
       <w:pPr>
         <w:pStyle w:val="Heading4"/>
-        <w:numPr>
-          <w:ilvl w:val="0"/>
-          <w:numId w:val="0"/>
-        </w:numPr>
-        <w:rPr>
-          <w:lang w:eastAsia="es-ES"/>
-        </w:rPr>
-      </w:pPr>
-    </w:p>
-    <w:p>
-      <w:pPr>
-        <w:pStyle w:val="Heading4"/>
         <w:rPr>
           <w:lang w:eastAsia="es-ES"/>
         </w:rPr>
@@ -17769,7 +17874,6 @@
           <w:sz w:val="17"/>
           <w:szCs w:val="17"/>
         </w:rPr>
-        <w:lastRenderedPageBreak/>
         <w:t xml:space="preserve">     </w:t>
       </w:r>
       <w:r>
@@ -17936,6 +18040,7 @@
           <w:sz w:val="17"/>
           <w:szCs w:val="17"/>
         </w:rPr>
+        <w:lastRenderedPageBreak/>
         <w:t xml:space="preserve">      * @return return description</w:t>
       </w:r>
     </w:p>
@@ -18574,6 +18679,1004 @@
     <w:p>
       <w:pPr>
         <w:pStyle w:val="Heading4"/>
+      </w:pPr>
+      <w:r>
+        <w:t>Ámbitos</w:t>
+      </w:r>
+    </w:p>
+    <w:p>
+      <w:r>
+        <w:t>Para la definición de ámbitos grandes (</w:t>
+      </w:r>
+      <w:proofErr w:type="spellStart"/>
+      <w:r>
+        <w:t>classes</w:t>
+      </w:r>
+      <w:proofErr w:type="spellEnd"/>
+      <w:r>
+        <w:t>, namespaces, structs) se deberá indicar mediante un comentario el nombre del ámbito junto a su tipo.</w:t>
+      </w:r>
+    </w:p>
+    <w:p>
+      <w:pPr>
+        <w:divId w:val="888371793"/>
+      </w:pPr>
+      <w:proofErr w:type="spellStart"/>
+      <w:r>
+        <w:rPr>
+          <w:lang w:val="en-US"/>
+        </w:rPr>
+        <w:t>Ejemplo</w:t>
+      </w:r>
+      <w:proofErr w:type="spellEnd"/>
+      <w:r>
+        <w:rPr>
+          <w:lang w:val="en-US"/>
+        </w:rPr>
+        <w:t>:</w:t>
+      </w:r>
+    </w:p>
+    <w:p>
+      <w:pPr>
+        <w:pStyle w:val="NormalWeb"/>
+        <w:pBdr>
+          <w:top w:val="single" w:sz="6" w:space="2" w:color="888888"/>
+          <w:left w:val="single" w:sz="6" w:space="2" w:color="888888"/>
+          <w:bottom w:val="single" w:sz="6" w:space="2" w:color="888888"/>
+          <w:right w:val="single" w:sz="6" w:space="2" w:color="888888"/>
+        </w:pBdr>
+        <w:shd w:val="clear" w:color="auto" w:fill="2B2B2B"/>
+        <w:tabs>
+          <w:tab w:val="left" w:pos="916"/>
+          <w:tab w:val="left" w:pos="1832"/>
+          <w:tab w:val="left" w:pos="2748"/>
+          <w:tab w:val="left" w:pos="3664"/>
+          <w:tab w:val="left" w:pos="4580"/>
+          <w:tab w:val="left" w:pos="5496"/>
+          <w:tab w:val="left" w:pos="6412"/>
+          <w:tab w:val="left" w:pos="7328"/>
+          <w:tab w:val="left" w:pos="8244"/>
+          <w:tab w:val="left" w:pos="9160"/>
+          <w:tab w:val="left" w:pos="10076"/>
+          <w:tab w:val="left" w:pos="10992"/>
+          <w:tab w:val="left" w:pos="11908"/>
+          <w:tab w:val="left" w:pos="12824"/>
+          <w:tab w:val="left" w:pos="13740"/>
+          <w:tab w:val="left" w:pos="14656"/>
+        </w:tabs>
+        <w:spacing w:before="0" w:beforeAutospacing="0" w:after="0" w:afterAutospacing="0"/>
+        <w:divId w:val="888371793"/>
+        <w:rPr>
+          <w:rFonts w:ascii="Consolas" w:hAnsi="Consolas" w:cs="Courier New"/>
+          <w:color w:val="FFFFFF"/>
+          <w:sz w:val="17"/>
+          <w:szCs w:val="17"/>
+          <w:lang w:val="en-US"/>
+        </w:rPr>
+      </w:pPr>
+      <w:r>
+        <w:rPr>
+          <w:rFonts w:ascii="Consolas" w:hAnsi="Consolas" w:cs="Courier New"/>
+          <w:color w:val="DCC6E0"/>
+          <w:sz w:val="17"/>
+          <w:szCs w:val="17"/>
+          <w:lang w:val="en-US"/>
+        </w:rPr>
+        <w:t>namespace</w:t>
+      </w:r>
+      <w:r>
+        <w:rPr>
+          <w:rFonts w:ascii="Consolas" w:hAnsi="Consolas" w:cs="Courier New"/>
+          <w:color w:val="FFFFFF"/>
+          <w:sz w:val="17"/>
+          <w:szCs w:val="17"/>
+          <w:lang w:val="en-US"/>
+        </w:rPr>
+        <w:t xml:space="preserve"> </w:t>
+      </w:r>
+      <w:proofErr w:type="gramStart"/>
+      <w:r>
+        <w:rPr>
+          <w:rFonts w:ascii="Consolas" w:hAnsi="Consolas" w:cs="Courier New"/>
+          <w:color w:val="FFFFFF"/>
+          <w:sz w:val="17"/>
+          <w:szCs w:val="17"/>
+          <w:lang w:val="en-US"/>
+        </w:rPr>
+        <w:t>GLESC{</w:t>
+      </w:r>
+      <w:proofErr w:type="gramEnd"/>
+    </w:p>
+    <w:p>
+      <w:pPr>
+        <w:pStyle w:val="NormalWeb"/>
+        <w:pBdr>
+          <w:top w:val="single" w:sz="6" w:space="2" w:color="888888"/>
+          <w:left w:val="single" w:sz="6" w:space="2" w:color="888888"/>
+          <w:bottom w:val="single" w:sz="6" w:space="2" w:color="888888"/>
+          <w:right w:val="single" w:sz="6" w:space="2" w:color="888888"/>
+        </w:pBdr>
+        <w:shd w:val="clear" w:color="auto" w:fill="2B2B2B"/>
+        <w:tabs>
+          <w:tab w:val="left" w:pos="916"/>
+          <w:tab w:val="left" w:pos="1832"/>
+          <w:tab w:val="left" w:pos="2748"/>
+          <w:tab w:val="left" w:pos="3664"/>
+          <w:tab w:val="left" w:pos="4580"/>
+          <w:tab w:val="left" w:pos="5496"/>
+          <w:tab w:val="left" w:pos="6412"/>
+          <w:tab w:val="left" w:pos="7328"/>
+          <w:tab w:val="left" w:pos="8244"/>
+          <w:tab w:val="left" w:pos="9160"/>
+          <w:tab w:val="left" w:pos="10076"/>
+          <w:tab w:val="left" w:pos="10992"/>
+          <w:tab w:val="left" w:pos="11908"/>
+          <w:tab w:val="left" w:pos="12824"/>
+          <w:tab w:val="left" w:pos="13740"/>
+          <w:tab w:val="left" w:pos="14656"/>
+        </w:tabs>
+        <w:spacing w:before="0" w:beforeAutospacing="0" w:after="0" w:afterAutospacing="0"/>
+        <w:divId w:val="888371793"/>
+        <w:rPr>
+          <w:rFonts w:ascii="Consolas" w:hAnsi="Consolas" w:cs="Courier New"/>
+          <w:color w:val="FFFFFF"/>
+          <w:sz w:val="17"/>
+          <w:szCs w:val="17"/>
+          <w:lang w:val="en-US"/>
+        </w:rPr>
+      </w:pPr>
+      <w:r>
+        <w:rPr>
+          <w:rFonts w:ascii="Consolas" w:hAnsi="Consolas" w:cs="Courier New"/>
+          <w:color w:val="FFFFFF"/>
+          <w:sz w:val="17"/>
+          <w:szCs w:val="17"/>
+          <w:lang w:val="en-US"/>
+        </w:rPr>
+        <w:t xml:space="preserve">     </w:t>
+      </w:r>
+      <w:r>
+        <w:rPr>
+          <w:rFonts w:ascii="Consolas" w:hAnsi="Consolas" w:cs="Courier New"/>
+          <w:color w:val="DCC6E0"/>
+          <w:sz w:val="17"/>
+          <w:szCs w:val="17"/>
+          <w:lang w:val="en-US"/>
+        </w:rPr>
+        <w:t>struct</w:t>
+      </w:r>
+      <w:r>
+        <w:rPr>
+          <w:rFonts w:ascii="Consolas" w:hAnsi="Consolas" w:cs="Courier New"/>
+          <w:color w:val="FFFFFF"/>
+          <w:sz w:val="17"/>
+          <w:szCs w:val="17"/>
+          <w:lang w:val="en-US"/>
+        </w:rPr>
+        <w:t xml:space="preserve"> </w:t>
+      </w:r>
+      <w:proofErr w:type="gramStart"/>
+      <w:r>
+        <w:rPr>
+          <w:rFonts w:ascii="Consolas" w:hAnsi="Consolas" w:cs="Courier New"/>
+          <w:color w:val="00E0E0"/>
+          <w:sz w:val="17"/>
+          <w:szCs w:val="17"/>
+          <w:lang w:val="en-US"/>
+        </w:rPr>
+        <w:t>Point</w:t>
+      </w:r>
+      <w:r>
+        <w:rPr>
+          <w:rFonts w:ascii="Consolas" w:hAnsi="Consolas" w:cs="Courier New"/>
+          <w:color w:val="FFFFFF"/>
+          <w:sz w:val="17"/>
+          <w:szCs w:val="17"/>
+          <w:lang w:val="en-US"/>
+        </w:rPr>
+        <w:t>{</w:t>
+      </w:r>
+      <w:proofErr w:type="gramEnd"/>
+    </w:p>
+    <w:p>
+      <w:pPr>
+        <w:pStyle w:val="NormalWeb"/>
+        <w:pBdr>
+          <w:top w:val="single" w:sz="6" w:space="2" w:color="888888"/>
+          <w:left w:val="single" w:sz="6" w:space="2" w:color="888888"/>
+          <w:bottom w:val="single" w:sz="6" w:space="2" w:color="888888"/>
+          <w:right w:val="single" w:sz="6" w:space="2" w:color="888888"/>
+        </w:pBdr>
+        <w:shd w:val="clear" w:color="auto" w:fill="2B2B2B"/>
+        <w:tabs>
+          <w:tab w:val="left" w:pos="916"/>
+          <w:tab w:val="left" w:pos="1832"/>
+          <w:tab w:val="left" w:pos="2748"/>
+          <w:tab w:val="left" w:pos="3664"/>
+          <w:tab w:val="left" w:pos="4580"/>
+          <w:tab w:val="left" w:pos="5496"/>
+          <w:tab w:val="left" w:pos="6412"/>
+          <w:tab w:val="left" w:pos="7328"/>
+          <w:tab w:val="left" w:pos="8244"/>
+          <w:tab w:val="left" w:pos="9160"/>
+          <w:tab w:val="left" w:pos="10076"/>
+          <w:tab w:val="left" w:pos="10992"/>
+          <w:tab w:val="left" w:pos="11908"/>
+          <w:tab w:val="left" w:pos="12824"/>
+          <w:tab w:val="left" w:pos="13740"/>
+          <w:tab w:val="left" w:pos="14656"/>
+        </w:tabs>
+        <w:spacing w:before="0" w:beforeAutospacing="0" w:after="0" w:afterAutospacing="0"/>
+        <w:divId w:val="888371793"/>
+        <w:rPr>
+          <w:rFonts w:ascii="Consolas" w:hAnsi="Consolas" w:cs="Courier New"/>
+          <w:color w:val="FFFFFF"/>
+          <w:sz w:val="17"/>
+          <w:szCs w:val="17"/>
+          <w:lang w:val="en-US"/>
+        </w:rPr>
+      </w:pPr>
+      <w:r>
+        <w:rPr>
+          <w:rFonts w:ascii="Consolas" w:hAnsi="Consolas" w:cs="Courier New"/>
+          <w:color w:val="FFFFFF"/>
+          <w:sz w:val="17"/>
+          <w:szCs w:val="17"/>
+          <w:lang w:val="en-US"/>
+        </w:rPr>
+        <w:t> </w:t>
+      </w:r>
+    </w:p>
+    <w:p>
+      <w:pPr>
+        <w:pStyle w:val="NormalWeb"/>
+        <w:pBdr>
+          <w:top w:val="single" w:sz="6" w:space="2" w:color="888888"/>
+          <w:left w:val="single" w:sz="6" w:space="2" w:color="888888"/>
+          <w:bottom w:val="single" w:sz="6" w:space="2" w:color="888888"/>
+          <w:right w:val="single" w:sz="6" w:space="2" w:color="888888"/>
+        </w:pBdr>
+        <w:shd w:val="clear" w:color="auto" w:fill="2B2B2B"/>
+        <w:tabs>
+          <w:tab w:val="left" w:pos="916"/>
+          <w:tab w:val="left" w:pos="1832"/>
+          <w:tab w:val="left" w:pos="2748"/>
+          <w:tab w:val="left" w:pos="3664"/>
+          <w:tab w:val="left" w:pos="4580"/>
+          <w:tab w:val="left" w:pos="5496"/>
+          <w:tab w:val="left" w:pos="6412"/>
+          <w:tab w:val="left" w:pos="7328"/>
+          <w:tab w:val="left" w:pos="8244"/>
+          <w:tab w:val="left" w:pos="9160"/>
+          <w:tab w:val="left" w:pos="10076"/>
+          <w:tab w:val="left" w:pos="10992"/>
+          <w:tab w:val="left" w:pos="11908"/>
+          <w:tab w:val="left" w:pos="12824"/>
+          <w:tab w:val="left" w:pos="13740"/>
+          <w:tab w:val="left" w:pos="14656"/>
+        </w:tabs>
+        <w:spacing w:before="0" w:beforeAutospacing="0" w:after="0" w:afterAutospacing="0"/>
+        <w:divId w:val="888371793"/>
+        <w:rPr>
+          <w:rFonts w:ascii="Consolas" w:hAnsi="Consolas" w:cs="Courier New"/>
+          <w:color w:val="FFFFFF"/>
+          <w:sz w:val="17"/>
+          <w:szCs w:val="17"/>
+          <w:lang w:val="en-US"/>
+        </w:rPr>
+      </w:pPr>
+      <w:r>
+        <w:rPr>
+          <w:rFonts w:ascii="Consolas" w:hAnsi="Consolas" w:cs="Courier New"/>
+          <w:color w:val="FFFFFF"/>
+          <w:sz w:val="17"/>
+          <w:szCs w:val="17"/>
+          <w:lang w:val="en-US"/>
+        </w:rPr>
+        <w:t> </w:t>
+      </w:r>
+    </w:p>
+    <w:p>
+      <w:pPr>
+        <w:pStyle w:val="NormalWeb"/>
+        <w:pBdr>
+          <w:top w:val="single" w:sz="6" w:space="2" w:color="888888"/>
+          <w:left w:val="single" w:sz="6" w:space="2" w:color="888888"/>
+          <w:bottom w:val="single" w:sz="6" w:space="2" w:color="888888"/>
+          <w:right w:val="single" w:sz="6" w:space="2" w:color="888888"/>
+        </w:pBdr>
+        <w:shd w:val="clear" w:color="auto" w:fill="2B2B2B"/>
+        <w:tabs>
+          <w:tab w:val="left" w:pos="916"/>
+          <w:tab w:val="left" w:pos="1832"/>
+          <w:tab w:val="left" w:pos="2748"/>
+          <w:tab w:val="left" w:pos="3664"/>
+          <w:tab w:val="left" w:pos="4580"/>
+          <w:tab w:val="left" w:pos="5496"/>
+          <w:tab w:val="left" w:pos="6412"/>
+          <w:tab w:val="left" w:pos="7328"/>
+          <w:tab w:val="left" w:pos="8244"/>
+          <w:tab w:val="left" w:pos="9160"/>
+          <w:tab w:val="left" w:pos="10076"/>
+          <w:tab w:val="left" w:pos="10992"/>
+          <w:tab w:val="left" w:pos="11908"/>
+          <w:tab w:val="left" w:pos="12824"/>
+          <w:tab w:val="left" w:pos="13740"/>
+          <w:tab w:val="left" w:pos="14656"/>
+        </w:tabs>
+        <w:spacing w:before="0" w:beforeAutospacing="0" w:after="0" w:afterAutospacing="0"/>
+        <w:divId w:val="888371793"/>
+        <w:rPr>
+          <w:rFonts w:ascii="Consolas" w:hAnsi="Consolas" w:cs="Courier New"/>
+          <w:color w:val="FFFFFF"/>
+          <w:sz w:val="17"/>
+          <w:szCs w:val="17"/>
+          <w:lang w:val="en-US"/>
+        </w:rPr>
+      </w:pPr>
+      <w:r>
+        <w:rPr>
+          <w:rFonts w:ascii="Consolas" w:hAnsi="Consolas" w:cs="Courier New"/>
+          <w:color w:val="FFFFFF"/>
+          <w:sz w:val="17"/>
+          <w:szCs w:val="17"/>
+          <w:lang w:val="en-US"/>
+        </w:rPr>
+        <w:t xml:space="preserve"> </w:t>
+      </w:r>
+    </w:p>
+    <w:p>
+      <w:pPr>
+        <w:pStyle w:val="NormalWeb"/>
+        <w:pBdr>
+          <w:top w:val="single" w:sz="6" w:space="2" w:color="888888"/>
+          <w:left w:val="single" w:sz="6" w:space="2" w:color="888888"/>
+          <w:bottom w:val="single" w:sz="6" w:space="2" w:color="888888"/>
+          <w:right w:val="single" w:sz="6" w:space="2" w:color="888888"/>
+        </w:pBdr>
+        <w:shd w:val="clear" w:color="auto" w:fill="2B2B2B"/>
+        <w:tabs>
+          <w:tab w:val="left" w:pos="916"/>
+          <w:tab w:val="left" w:pos="1832"/>
+          <w:tab w:val="left" w:pos="2748"/>
+          <w:tab w:val="left" w:pos="3664"/>
+          <w:tab w:val="left" w:pos="4580"/>
+          <w:tab w:val="left" w:pos="5496"/>
+          <w:tab w:val="left" w:pos="6412"/>
+          <w:tab w:val="left" w:pos="7328"/>
+          <w:tab w:val="left" w:pos="8244"/>
+          <w:tab w:val="left" w:pos="9160"/>
+          <w:tab w:val="left" w:pos="10076"/>
+          <w:tab w:val="left" w:pos="10992"/>
+          <w:tab w:val="left" w:pos="11908"/>
+          <w:tab w:val="left" w:pos="12824"/>
+          <w:tab w:val="left" w:pos="13740"/>
+          <w:tab w:val="left" w:pos="14656"/>
+        </w:tabs>
+        <w:spacing w:before="0" w:beforeAutospacing="0" w:after="0" w:afterAutospacing="0"/>
+        <w:divId w:val="888371793"/>
+        <w:rPr>
+          <w:rFonts w:ascii="Consolas" w:hAnsi="Consolas" w:cs="Courier New"/>
+          <w:color w:val="FFFFFF"/>
+          <w:sz w:val="17"/>
+          <w:szCs w:val="17"/>
+          <w:lang w:val="en-US"/>
+        </w:rPr>
+      </w:pPr>
+      <w:r>
+        <w:rPr>
+          <w:rFonts w:ascii="Consolas" w:hAnsi="Consolas" w:cs="Courier New"/>
+          <w:color w:val="FFFFFF"/>
+          <w:sz w:val="17"/>
+          <w:szCs w:val="17"/>
+          <w:lang w:val="en-US"/>
+        </w:rPr>
+        <w:t xml:space="preserve">       </w:t>
+      </w:r>
+    </w:p>
+    <w:p>
+      <w:pPr>
+        <w:pStyle w:val="NormalWeb"/>
+        <w:pBdr>
+          <w:top w:val="single" w:sz="6" w:space="2" w:color="888888"/>
+          <w:left w:val="single" w:sz="6" w:space="2" w:color="888888"/>
+          <w:bottom w:val="single" w:sz="6" w:space="2" w:color="888888"/>
+          <w:right w:val="single" w:sz="6" w:space="2" w:color="888888"/>
+        </w:pBdr>
+        <w:shd w:val="clear" w:color="auto" w:fill="2B2B2B"/>
+        <w:tabs>
+          <w:tab w:val="left" w:pos="916"/>
+          <w:tab w:val="left" w:pos="1832"/>
+          <w:tab w:val="left" w:pos="2748"/>
+          <w:tab w:val="left" w:pos="3664"/>
+          <w:tab w:val="left" w:pos="4580"/>
+          <w:tab w:val="left" w:pos="5496"/>
+          <w:tab w:val="left" w:pos="6412"/>
+          <w:tab w:val="left" w:pos="7328"/>
+          <w:tab w:val="left" w:pos="8244"/>
+          <w:tab w:val="left" w:pos="9160"/>
+          <w:tab w:val="left" w:pos="10076"/>
+          <w:tab w:val="left" w:pos="10992"/>
+          <w:tab w:val="left" w:pos="11908"/>
+          <w:tab w:val="left" w:pos="12824"/>
+          <w:tab w:val="left" w:pos="13740"/>
+          <w:tab w:val="left" w:pos="14656"/>
+        </w:tabs>
+        <w:spacing w:before="0" w:beforeAutospacing="0" w:after="0" w:afterAutospacing="0"/>
+        <w:divId w:val="888371793"/>
+        <w:rPr>
+          <w:rFonts w:ascii="Consolas" w:hAnsi="Consolas" w:cs="Courier New"/>
+          <w:color w:val="FFFFFF"/>
+          <w:sz w:val="17"/>
+          <w:szCs w:val="17"/>
+          <w:lang w:val="en-US"/>
+        </w:rPr>
+      </w:pPr>
+      <w:r>
+        <w:rPr>
+          <w:rFonts w:ascii="Consolas" w:hAnsi="Consolas" w:cs="Courier New"/>
+          <w:color w:val="FFFFFF"/>
+          <w:sz w:val="17"/>
+          <w:szCs w:val="17"/>
+          <w:lang w:val="en-US"/>
+        </w:rPr>
+        <w:t xml:space="preserve">    }; </w:t>
+      </w:r>
+      <w:r>
+        <w:rPr>
+          <w:rFonts w:ascii="Consolas" w:hAnsi="Consolas" w:cs="Courier New"/>
+          <w:color w:val="D4D0AB"/>
+          <w:sz w:val="17"/>
+          <w:szCs w:val="17"/>
+          <w:lang w:val="en-US"/>
+        </w:rPr>
+        <w:t>// struct Point</w:t>
+      </w:r>
+    </w:p>
+    <w:p>
+      <w:pPr>
+        <w:pStyle w:val="NormalWeb"/>
+        <w:pBdr>
+          <w:top w:val="single" w:sz="6" w:space="2" w:color="888888"/>
+          <w:left w:val="single" w:sz="6" w:space="2" w:color="888888"/>
+          <w:bottom w:val="single" w:sz="6" w:space="2" w:color="888888"/>
+          <w:right w:val="single" w:sz="6" w:space="2" w:color="888888"/>
+        </w:pBdr>
+        <w:shd w:val="clear" w:color="auto" w:fill="2B2B2B"/>
+        <w:tabs>
+          <w:tab w:val="left" w:pos="916"/>
+          <w:tab w:val="left" w:pos="1832"/>
+          <w:tab w:val="left" w:pos="2748"/>
+          <w:tab w:val="left" w:pos="3664"/>
+          <w:tab w:val="left" w:pos="4580"/>
+          <w:tab w:val="left" w:pos="5496"/>
+          <w:tab w:val="left" w:pos="6412"/>
+          <w:tab w:val="left" w:pos="7328"/>
+          <w:tab w:val="left" w:pos="8244"/>
+          <w:tab w:val="left" w:pos="9160"/>
+          <w:tab w:val="left" w:pos="10076"/>
+          <w:tab w:val="left" w:pos="10992"/>
+          <w:tab w:val="left" w:pos="11908"/>
+          <w:tab w:val="left" w:pos="12824"/>
+          <w:tab w:val="left" w:pos="13740"/>
+          <w:tab w:val="left" w:pos="14656"/>
+        </w:tabs>
+        <w:spacing w:before="0" w:beforeAutospacing="0" w:after="0" w:afterAutospacing="0"/>
+        <w:divId w:val="888371793"/>
+        <w:rPr>
+          <w:rFonts w:ascii="Consolas" w:hAnsi="Consolas" w:cs="Courier New"/>
+          <w:color w:val="FFFFFF"/>
+          <w:sz w:val="17"/>
+          <w:szCs w:val="17"/>
+          <w:lang w:val="en-US"/>
+        </w:rPr>
+      </w:pPr>
+      <w:r>
+        <w:rPr>
+          <w:rFonts w:ascii="Consolas" w:hAnsi="Consolas" w:cs="Courier New"/>
+          <w:color w:val="FFFFFF"/>
+          <w:sz w:val="17"/>
+          <w:szCs w:val="17"/>
+          <w:lang w:val="en-US"/>
+        </w:rPr>
+        <w:t> </w:t>
+      </w:r>
+    </w:p>
+    <w:p>
+      <w:pPr>
+        <w:pStyle w:val="NormalWeb"/>
+        <w:pBdr>
+          <w:top w:val="single" w:sz="6" w:space="2" w:color="888888"/>
+          <w:left w:val="single" w:sz="6" w:space="2" w:color="888888"/>
+          <w:bottom w:val="single" w:sz="6" w:space="2" w:color="888888"/>
+          <w:right w:val="single" w:sz="6" w:space="2" w:color="888888"/>
+        </w:pBdr>
+        <w:shd w:val="clear" w:color="auto" w:fill="2B2B2B"/>
+        <w:tabs>
+          <w:tab w:val="left" w:pos="916"/>
+          <w:tab w:val="left" w:pos="1832"/>
+          <w:tab w:val="left" w:pos="2748"/>
+          <w:tab w:val="left" w:pos="3664"/>
+          <w:tab w:val="left" w:pos="4580"/>
+          <w:tab w:val="left" w:pos="5496"/>
+          <w:tab w:val="left" w:pos="6412"/>
+          <w:tab w:val="left" w:pos="7328"/>
+          <w:tab w:val="left" w:pos="8244"/>
+          <w:tab w:val="left" w:pos="9160"/>
+          <w:tab w:val="left" w:pos="10076"/>
+          <w:tab w:val="left" w:pos="10992"/>
+          <w:tab w:val="left" w:pos="11908"/>
+          <w:tab w:val="left" w:pos="12824"/>
+          <w:tab w:val="left" w:pos="13740"/>
+          <w:tab w:val="left" w:pos="14656"/>
+        </w:tabs>
+        <w:spacing w:before="0" w:beforeAutospacing="0" w:after="0" w:afterAutospacing="0"/>
+        <w:divId w:val="888371793"/>
+        <w:rPr>
+          <w:rFonts w:ascii="Consolas" w:hAnsi="Consolas" w:cs="Courier New"/>
+          <w:color w:val="FFFFFF"/>
+          <w:sz w:val="17"/>
+          <w:szCs w:val="17"/>
+          <w:lang w:val="en-US"/>
+        </w:rPr>
+      </w:pPr>
+      <w:r>
+        <w:rPr>
+          <w:rFonts w:ascii="Consolas" w:hAnsi="Consolas" w:cs="Courier New"/>
+          <w:color w:val="FFFFFF"/>
+          <w:sz w:val="17"/>
+          <w:szCs w:val="17"/>
+          <w:lang w:val="en-US"/>
+        </w:rPr>
+        <w:t xml:space="preserve">    </w:t>
+      </w:r>
+      <w:r>
+        <w:rPr>
+          <w:rFonts w:ascii="Consolas" w:hAnsi="Consolas" w:cs="Courier New"/>
+          <w:color w:val="DCC6E0"/>
+          <w:sz w:val="17"/>
+          <w:szCs w:val="17"/>
+          <w:lang w:val="en-US"/>
+        </w:rPr>
+        <w:t>class</w:t>
+      </w:r>
+      <w:r>
+        <w:rPr>
+          <w:rFonts w:ascii="Consolas" w:hAnsi="Consolas" w:cs="Courier New"/>
+          <w:color w:val="FFFFFF"/>
+          <w:sz w:val="17"/>
+          <w:szCs w:val="17"/>
+          <w:lang w:val="en-US"/>
+        </w:rPr>
+        <w:t xml:space="preserve"> </w:t>
+      </w:r>
+      <w:proofErr w:type="gramStart"/>
+      <w:r>
+        <w:rPr>
+          <w:rFonts w:ascii="Consolas" w:hAnsi="Consolas" w:cs="Courier New"/>
+          <w:color w:val="00E0E0"/>
+          <w:sz w:val="17"/>
+          <w:szCs w:val="17"/>
+          <w:lang w:val="en-US"/>
+        </w:rPr>
+        <w:t>Mesh</w:t>
+      </w:r>
+      <w:r>
+        <w:rPr>
+          <w:rFonts w:ascii="Consolas" w:hAnsi="Consolas" w:cs="Courier New"/>
+          <w:color w:val="FFFFFF"/>
+          <w:sz w:val="17"/>
+          <w:szCs w:val="17"/>
+          <w:lang w:val="en-US"/>
+        </w:rPr>
+        <w:t>{</w:t>
+      </w:r>
+      <w:proofErr w:type="gramEnd"/>
+    </w:p>
+    <w:p>
+      <w:pPr>
+        <w:pStyle w:val="NormalWeb"/>
+        <w:pBdr>
+          <w:top w:val="single" w:sz="6" w:space="2" w:color="888888"/>
+          <w:left w:val="single" w:sz="6" w:space="2" w:color="888888"/>
+          <w:bottom w:val="single" w:sz="6" w:space="2" w:color="888888"/>
+          <w:right w:val="single" w:sz="6" w:space="2" w:color="888888"/>
+        </w:pBdr>
+        <w:shd w:val="clear" w:color="auto" w:fill="2B2B2B"/>
+        <w:tabs>
+          <w:tab w:val="left" w:pos="916"/>
+          <w:tab w:val="left" w:pos="1832"/>
+          <w:tab w:val="left" w:pos="2748"/>
+          <w:tab w:val="left" w:pos="3664"/>
+          <w:tab w:val="left" w:pos="4580"/>
+          <w:tab w:val="left" w:pos="5496"/>
+          <w:tab w:val="left" w:pos="6412"/>
+          <w:tab w:val="left" w:pos="7328"/>
+          <w:tab w:val="left" w:pos="8244"/>
+          <w:tab w:val="left" w:pos="9160"/>
+          <w:tab w:val="left" w:pos="10076"/>
+          <w:tab w:val="left" w:pos="10992"/>
+          <w:tab w:val="left" w:pos="11908"/>
+          <w:tab w:val="left" w:pos="12824"/>
+          <w:tab w:val="left" w:pos="13740"/>
+          <w:tab w:val="left" w:pos="14656"/>
+        </w:tabs>
+        <w:spacing w:before="0" w:beforeAutospacing="0" w:after="0" w:afterAutospacing="0"/>
+        <w:divId w:val="888371793"/>
+        <w:rPr>
+          <w:rFonts w:ascii="Consolas" w:hAnsi="Consolas" w:cs="Courier New"/>
+          <w:color w:val="FFFFFF"/>
+          <w:sz w:val="17"/>
+          <w:szCs w:val="17"/>
+          <w:lang w:val="en-US"/>
+        </w:rPr>
+      </w:pPr>
+      <w:r>
+        <w:rPr>
+          <w:rFonts w:ascii="Consolas" w:hAnsi="Consolas" w:cs="Courier New"/>
+          <w:color w:val="FFFFFF"/>
+          <w:sz w:val="17"/>
+          <w:szCs w:val="17"/>
+          <w:lang w:val="en-US"/>
+        </w:rPr>
+        <w:t> </w:t>
+      </w:r>
+    </w:p>
+    <w:p>
+      <w:pPr>
+        <w:pStyle w:val="NormalWeb"/>
+        <w:pBdr>
+          <w:top w:val="single" w:sz="6" w:space="2" w:color="888888"/>
+          <w:left w:val="single" w:sz="6" w:space="2" w:color="888888"/>
+          <w:bottom w:val="single" w:sz="6" w:space="2" w:color="888888"/>
+          <w:right w:val="single" w:sz="6" w:space="2" w:color="888888"/>
+        </w:pBdr>
+        <w:shd w:val="clear" w:color="auto" w:fill="2B2B2B"/>
+        <w:tabs>
+          <w:tab w:val="left" w:pos="916"/>
+          <w:tab w:val="left" w:pos="1832"/>
+          <w:tab w:val="left" w:pos="2748"/>
+          <w:tab w:val="left" w:pos="3664"/>
+          <w:tab w:val="left" w:pos="4580"/>
+          <w:tab w:val="left" w:pos="5496"/>
+          <w:tab w:val="left" w:pos="6412"/>
+          <w:tab w:val="left" w:pos="7328"/>
+          <w:tab w:val="left" w:pos="8244"/>
+          <w:tab w:val="left" w:pos="9160"/>
+          <w:tab w:val="left" w:pos="10076"/>
+          <w:tab w:val="left" w:pos="10992"/>
+          <w:tab w:val="left" w:pos="11908"/>
+          <w:tab w:val="left" w:pos="12824"/>
+          <w:tab w:val="left" w:pos="13740"/>
+          <w:tab w:val="left" w:pos="14656"/>
+        </w:tabs>
+        <w:spacing w:before="0" w:beforeAutospacing="0" w:after="0" w:afterAutospacing="0"/>
+        <w:divId w:val="888371793"/>
+        <w:rPr>
+          <w:rFonts w:ascii="Consolas" w:hAnsi="Consolas" w:cs="Courier New"/>
+          <w:color w:val="FFFFFF"/>
+          <w:sz w:val="17"/>
+          <w:szCs w:val="17"/>
+          <w:lang w:val="en-US"/>
+        </w:rPr>
+      </w:pPr>
+      <w:r>
+        <w:rPr>
+          <w:rFonts w:ascii="Consolas" w:hAnsi="Consolas" w:cs="Courier New"/>
+          <w:color w:val="FFFFFF"/>
+          <w:sz w:val="17"/>
+          <w:szCs w:val="17"/>
+          <w:lang w:val="en-US"/>
+        </w:rPr>
+        <w:t> </w:t>
+      </w:r>
+    </w:p>
+    <w:p>
+      <w:pPr>
+        <w:pStyle w:val="NormalWeb"/>
+        <w:pBdr>
+          <w:top w:val="single" w:sz="6" w:space="2" w:color="888888"/>
+          <w:left w:val="single" w:sz="6" w:space="2" w:color="888888"/>
+          <w:bottom w:val="single" w:sz="6" w:space="2" w:color="888888"/>
+          <w:right w:val="single" w:sz="6" w:space="2" w:color="888888"/>
+        </w:pBdr>
+        <w:shd w:val="clear" w:color="auto" w:fill="2B2B2B"/>
+        <w:tabs>
+          <w:tab w:val="left" w:pos="916"/>
+          <w:tab w:val="left" w:pos="1832"/>
+          <w:tab w:val="left" w:pos="2748"/>
+          <w:tab w:val="left" w:pos="3664"/>
+          <w:tab w:val="left" w:pos="4580"/>
+          <w:tab w:val="left" w:pos="5496"/>
+          <w:tab w:val="left" w:pos="6412"/>
+          <w:tab w:val="left" w:pos="7328"/>
+          <w:tab w:val="left" w:pos="8244"/>
+          <w:tab w:val="left" w:pos="9160"/>
+          <w:tab w:val="left" w:pos="10076"/>
+          <w:tab w:val="left" w:pos="10992"/>
+          <w:tab w:val="left" w:pos="11908"/>
+          <w:tab w:val="left" w:pos="12824"/>
+          <w:tab w:val="left" w:pos="13740"/>
+          <w:tab w:val="left" w:pos="14656"/>
+        </w:tabs>
+        <w:spacing w:before="0" w:beforeAutospacing="0" w:after="0" w:afterAutospacing="0"/>
+        <w:divId w:val="888371793"/>
+        <w:rPr>
+          <w:rFonts w:ascii="Consolas" w:hAnsi="Consolas" w:cs="Courier New"/>
+          <w:color w:val="FFFFFF"/>
+          <w:sz w:val="17"/>
+          <w:szCs w:val="17"/>
+          <w:lang w:val="en-US"/>
+        </w:rPr>
+      </w:pPr>
+      <w:r>
+        <w:rPr>
+          <w:rFonts w:ascii="Consolas" w:hAnsi="Consolas" w:cs="Courier New"/>
+          <w:color w:val="FFFFFF"/>
+          <w:sz w:val="17"/>
+          <w:szCs w:val="17"/>
+          <w:lang w:val="en-US"/>
+        </w:rPr>
+        <w:t xml:space="preserve"> </w:t>
+      </w:r>
+    </w:p>
+    <w:p>
+      <w:pPr>
+        <w:pStyle w:val="NormalWeb"/>
+        <w:pBdr>
+          <w:top w:val="single" w:sz="6" w:space="2" w:color="888888"/>
+          <w:left w:val="single" w:sz="6" w:space="2" w:color="888888"/>
+          <w:bottom w:val="single" w:sz="6" w:space="2" w:color="888888"/>
+          <w:right w:val="single" w:sz="6" w:space="2" w:color="888888"/>
+        </w:pBdr>
+        <w:shd w:val="clear" w:color="auto" w:fill="2B2B2B"/>
+        <w:tabs>
+          <w:tab w:val="left" w:pos="916"/>
+          <w:tab w:val="left" w:pos="1832"/>
+          <w:tab w:val="left" w:pos="2748"/>
+          <w:tab w:val="left" w:pos="3664"/>
+          <w:tab w:val="left" w:pos="4580"/>
+          <w:tab w:val="left" w:pos="5496"/>
+          <w:tab w:val="left" w:pos="6412"/>
+          <w:tab w:val="left" w:pos="7328"/>
+          <w:tab w:val="left" w:pos="8244"/>
+          <w:tab w:val="left" w:pos="9160"/>
+          <w:tab w:val="left" w:pos="10076"/>
+          <w:tab w:val="left" w:pos="10992"/>
+          <w:tab w:val="left" w:pos="11908"/>
+          <w:tab w:val="left" w:pos="12824"/>
+          <w:tab w:val="left" w:pos="13740"/>
+          <w:tab w:val="left" w:pos="14656"/>
+        </w:tabs>
+        <w:spacing w:before="0" w:beforeAutospacing="0" w:after="0" w:afterAutospacing="0"/>
+        <w:divId w:val="888371793"/>
+        <w:rPr>
+          <w:rFonts w:ascii="Consolas" w:hAnsi="Consolas" w:cs="Courier New"/>
+          <w:color w:val="FFFFFF"/>
+          <w:sz w:val="17"/>
+          <w:szCs w:val="17"/>
+          <w:lang w:val="en-US"/>
+        </w:rPr>
+      </w:pPr>
+      <w:r>
+        <w:rPr>
+          <w:rFonts w:ascii="Consolas" w:hAnsi="Consolas" w:cs="Courier New"/>
+          <w:color w:val="FFFFFF"/>
+          <w:sz w:val="17"/>
+          <w:szCs w:val="17"/>
+          <w:lang w:val="en-US"/>
+        </w:rPr>
+        <w:t xml:space="preserve">    }; </w:t>
+      </w:r>
+      <w:r>
+        <w:rPr>
+          <w:rFonts w:ascii="Consolas" w:hAnsi="Consolas" w:cs="Courier New"/>
+          <w:color w:val="D4D0AB"/>
+          <w:sz w:val="17"/>
+          <w:szCs w:val="17"/>
+          <w:lang w:val="en-US"/>
+        </w:rPr>
+        <w:t>// class Mesh</w:t>
+      </w:r>
+    </w:p>
+    <w:p>
+      <w:pPr>
+        <w:pStyle w:val="NormalWeb"/>
+        <w:pBdr>
+          <w:top w:val="single" w:sz="6" w:space="2" w:color="888888"/>
+          <w:left w:val="single" w:sz="6" w:space="2" w:color="888888"/>
+          <w:bottom w:val="single" w:sz="6" w:space="2" w:color="888888"/>
+          <w:right w:val="single" w:sz="6" w:space="2" w:color="888888"/>
+        </w:pBdr>
+        <w:shd w:val="clear" w:color="auto" w:fill="2B2B2B"/>
+        <w:tabs>
+          <w:tab w:val="left" w:pos="916"/>
+          <w:tab w:val="left" w:pos="1832"/>
+          <w:tab w:val="left" w:pos="2748"/>
+          <w:tab w:val="left" w:pos="3664"/>
+          <w:tab w:val="left" w:pos="4580"/>
+          <w:tab w:val="left" w:pos="5496"/>
+          <w:tab w:val="left" w:pos="6412"/>
+          <w:tab w:val="left" w:pos="7328"/>
+          <w:tab w:val="left" w:pos="8244"/>
+          <w:tab w:val="left" w:pos="9160"/>
+          <w:tab w:val="left" w:pos="10076"/>
+          <w:tab w:val="left" w:pos="10992"/>
+          <w:tab w:val="left" w:pos="11908"/>
+          <w:tab w:val="left" w:pos="12824"/>
+          <w:tab w:val="left" w:pos="13740"/>
+          <w:tab w:val="left" w:pos="14656"/>
+        </w:tabs>
+        <w:spacing w:before="0" w:beforeAutospacing="0" w:after="0" w:afterAutospacing="0"/>
+        <w:divId w:val="888371793"/>
+        <w:rPr>
+          <w:rFonts w:ascii="Consolas" w:hAnsi="Consolas" w:cs="Courier New"/>
+          <w:color w:val="FFFFFF"/>
+          <w:sz w:val="17"/>
+          <w:szCs w:val="17"/>
+          <w:lang w:val="en-US"/>
+        </w:rPr>
+      </w:pPr>
+      <w:r>
+        <w:rPr>
+          <w:rFonts w:ascii="Consolas" w:hAnsi="Consolas" w:cs="Courier New"/>
+          <w:color w:val="FFFFFF"/>
+          <w:sz w:val="17"/>
+          <w:szCs w:val="17"/>
+          <w:lang w:val="en-US"/>
+        </w:rPr>
+        <w:t> </w:t>
+      </w:r>
+    </w:p>
+    <w:p>
+      <w:pPr>
+        <w:pStyle w:val="NormalWeb"/>
+        <w:pBdr>
+          <w:top w:val="single" w:sz="6" w:space="2" w:color="888888"/>
+          <w:left w:val="single" w:sz="6" w:space="2" w:color="888888"/>
+          <w:bottom w:val="single" w:sz="6" w:space="2" w:color="888888"/>
+          <w:right w:val="single" w:sz="6" w:space="2" w:color="888888"/>
+        </w:pBdr>
+        <w:shd w:val="clear" w:color="auto" w:fill="2B2B2B"/>
+        <w:tabs>
+          <w:tab w:val="left" w:pos="916"/>
+          <w:tab w:val="left" w:pos="1832"/>
+          <w:tab w:val="left" w:pos="2748"/>
+          <w:tab w:val="left" w:pos="3664"/>
+          <w:tab w:val="left" w:pos="4580"/>
+          <w:tab w:val="left" w:pos="5496"/>
+          <w:tab w:val="left" w:pos="6412"/>
+          <w:tab w:val="left" w:pos="7328"/>
+          <w:tab w:val="left" w:pos="8244"/>
+          <w:tab w:val="left" w:pos="9160"/>
+          <w:tab w:val="left" w:pos="10076"/>
+          <w:tab w:val="left" w:pos="10992"/>
+          <w:tab w:val="left" w:pos="11908"/>
+          <w:tab w:val="left" w:pos="12824"/>
+          <w:tab w:val="left" w:pos="13740"/>
+          <w:tab w:val="left" w:pos="14656"/>
+        </w:tabs>
+        <w:spacing w:before="0" w:beforeAutospacing="0" w:after="0" w:afterAutospacing="0"/>
+        <w:divId w:val="888371793"/>
+        <w:rPr>
+          <w:rFonts w:ascii="Consolas" w:hAnsi="Consolas" w:cs="Courier New"/>
+          <w:color w:val="FFFFFF"/>
+          <w:sz w:val="17"/>
+          <w:szCs w:val="17"/>
+          <w:lang w:val="en-US"/>
+        </w:rPr>
+      </w:pPr>
+      <w:r>
+        <w:rPr>
+          <w:rFonts w:ascii="Consolas" w:hAnsi="Consolas" w:cs="Courier New"/>
+          <w:color w:val="FFFFFF"/>
+          <w:sz w:val="17"/>
+          <w:szCs w:val="17"/>
+          <w:lang w:val="en-US"/>
+        </w:rPr>
+        <w:t> </w:t>
+      </w:r>
+    </w:p>
+    <w:p>
+      <w:pPr>
+        <w:pStyle w:val="NormalWeb"/>
+        <w:pBdr>
+          <w:top w:val="single" w:sz="6" w:space="2" w:color="888888"/>
+          <w:left w:val="single" w:sz="6" w:space="2" w:color="888888"/>
+          <w:bottom w:val="single" w:sz="6" w:space="2" w:color="888888"/>
+          <w:right w:val="single" w:sz="6" w:space="2" w:color="888888"/>
+        </w:pBdr>
+        <w:shd w:val="clear" w:color="auto" w:fill="2B2B2B"/>
+        <w:tabs>
+          <w:tab w:val="left" w:pos="916"/>
+          <w:tab w:val="left" w:pos="1832"/>
+          <w:tab w:val="left" w:pos="2748"/>
+          <w:tab w:val="left" w:pos="3664"/>
+          <w:tab w:val="left" w:pos="4580"/>
+          <w:tab w:val="left" w:pos="5496"/>
+          <w:tab w:val="left" w:pos="6412"/>
+          <w:tab w:val="left" w:pos="7328"/>
+          <w:tab w:val="left" w:pos="8244"/>
+          <w:tab w:val="left" w:pos="9160"/>
+          <w:tab w:val="left" w:pos="10076"/>
+          <w:tab w:val="left" w:pos="10992"/>
+          <w:tab w:val="left" w:pos="11908"/>
+          <w:tab w:val="left" w:pos="12824"/>
+          <w:tab w:val="left" w:pos="13740"/>
+          <w:tab w:val="left" w:pos="14656"/>
+        </w:tabs>
+        <w:spacing w:before="0" w:beforeAutospacing="0" w:after="0" w:afterAutospacing="0"/>
+        <w:divId w:val="888371793"/>
+        <w:rPr>
+          <w:rFonts w:ascii="Consolas" w:hAnsi="Consolas" w:cs="Courier New"/>
+          <w:color w:val="FFFFFF"/>
+          <w:sz w:val="17"/>
+          <w:szCs w:val="17"/>
+          <w:lang w:val="en-US"/>
+        </w:rPr>
+      </w:pPr>
+      <w:r>
+        <w:rPr>
+          <w:rFonts w:ascii="Consolas" w:hAnsi="Consolas" w:cs="Courier New"/>
+          <w:color w:val="FFFFFF"/>
+          <w:sz w:val="17"/>
+          <w:szCs w:val="17"/>
+          <w:lang w:val="en-US"/>
+        </w:rPr>
+        <w:t xml:space="preserve"> } </w:t>
+      </w:r>
+      <w:r>
+        <w:rPr>
+          <w:rFonts w:ascii="Consolas" w:hAnsi="Consolas" w:cs="Courier New"/>
+          <w:color w:val="D4D0AB"/>
+          <w:sz w:val="17"/>
+          <w:szCs w:val="17"/>
+          <w:lang w:val="en-US"/>
+        </w:rPr>
+        <w:t>// namespace GLESC</w:t>
+      </w:r>
+    </w:p>
+    <w:p>
+      <w:pPr>
+        <w:pStyle w:val="NormalWeb"/>
+        <w:pBdr>
+          <w:top w:val="single" w:sz="6" w:space="2" w:color="888888"/>
+          <w:left w:val="single" w:sz="6" w:space="2" w:color="888888"/>
+          <w:bottom w:val="single" w:sz="6" w:space="2" w:color="888888"/>
+          <w:right w:val="single" w:sz="6" w:space="2" w:color="888888"/>
+        </w:pBdr>
+        <w:shd w:val="clear" w:color="auto" w:fill="2B2B2B"/>
+        <w:tabs>
+          <w:tab w:val="left" w:pos="916"/>
+          <w:tab w:val="left" w:pos="1832"/>
+          <w:tab w:val="left" w:pos="2748"/>
+          <w:tab w:val="left" w:pos="3664"/>
+          <w:tab w:val="left" w:pos="4580"/>
+          <w:tab w:val="left" w:pos="5496"/>
+          <w:tab w:val="left" w:pos="6412"/>
+          <w:tab w:val="left" w:pos="7328"/>
+          <w:tab w:val="left" w:pos="8244"/>
+          <w:tab w:val="left" w:pos="9160"/>
+          <w:tab w:val="left" w:pos="10076"/>
+          <w:tab w:val="left" w:pos="10992"/>
+          <w:tab w:val="left" w:pos="11908"/>
+          <w:tab w:val="left" w:pos="12824"/>
+          <w:tab w:val="left" w:pos="13740"/>
+          <w:tab w:val="left" w:pos="14656"/>
+        </w:tabs>
+        <w:spacing w:before="0" w:beforeAutospacing="0" w:after="0" w:afterAutospacing="0"/>
+        <w:divId w:val="888371793"/>
+        <w:rPr>
+          <w:rFonts w:ascii="Consolas" w:hAnsi="Consolas" w:cs="Courier New"/>
+          <w:color w:val="FFFFFF"/>
+          <w:sz w:val="17"/>
+          <w:szCs w:val="17"/>
+          <w:lang w:val="en-US"/>
+        </w:rPr>
+      </w:pPr>
+    </w:p>
+    <w:p>
+      <w:pPr>
         <w:rPr>
           <w:lang w:eastAsia="es-ES"/>
         </w:rPr>
@@ -18582,6 +19685,21 @@
         <w:rPr>
           <w:lang w:eastAsia="es-ES"/>
         </w:rPr>
+        <w:t>Motivación:</w:t>
+      </w:r>
+    </w:p>
+    <w:p>
+      <w:pPr>
+        <w:pStyle w:val="Heading4"/>
+        <w:rPr>
+          <w:lang w:eastAsia="es-ES"/>
+        </w:rPr>
+      </w:pPr>
+      <w:r>
+        <w:rPr>
+          <w:lang w:eastAsia="es-ES"/>
+        </w:rPr>
+        <w:lastRenderedPageBreak/>
         <w:t>Directivas</w:t>
       </w:r>
     </w:p>
@@ -18886,7 +20004,6 @@
         <w:rPr>
           <w:lang w:eastAsia="es-ES"/>
         </w:rPr>
-        <w:lastRenderedPageBreak/>
         <w:t>Usar pragma en todos los ficheros cabecera, muy importante para evitar repetición de inclusión de cabeceras. Esto reduce considerablemente el tiempo de compilación.</w:t>
       </w:r>
     </w:p>
@@ -18903,42 +20020,36 @@
         </w:rPr>
         <w:t xml:space="preserve">Se utiliza pragma en lugar de ifdef NOMBRE_DEL_FICHERO, lo cual suele ser </w:t>
       </w:r>
-      <w:proofErr w:type="spellStart"/>
       <w:r>
         <w:rPr>
           <w:lang w:eastAsia="es-ES"/>
         </w:rPr>
-        <w:t>mas</w:t>
-      </w:r>
-      <w:proofErr w:type="spellEnd"/>
+        <w:t>más</w:t>
+      </w:r>
       <w:r>
         <w:rPr>
           <w:lang w:eastAsia="es-ES"/>
         </w:rPr>
         <w:t xml:space="preserve"> estándar, porque es </w:t>
       </w:r>
-      <w:proofErr w:type="spellStart"/>
       <w:r>
         <w:rPr>
           <w:lang w:eastAsia="es-ES"/>
         </w:rPr>
-        <w:t>mas</w:t>
-      </w:r>
-      <w:proofErr w:type="spellEnd"/>
+        <w:t>más</w:t>
+      </w:r>
       <w:r>
         <w:rPr>
           <w:lang w:eastAsia="es-ES"/>
         </w:rPr>
         <w:t xml:space="preserve"> sencillo, requiere menos código y es utilizado muy comúnmente. </w:t>
       </w:r>
-      <w:proofErr w:type="gramStart"/>
       <w:r>
         <w:rPr>
           <w:lang w:eastAsia="es-ES"/>
         </w:rPr>
-        <w:t>Además</w:t>
-      </w:r>
-      <w:proofErr w:type="gramEnd"/>
+        <w:t>Además,</w:t>
+      </w:r>
       <w:r>
         <w:rPr>
           <w:lang w:eastAsia="es-ES"/>
@@ -19114,6 +20225,7 @@
           <w:color w:val="000000"/>
           <w:lang w:eastAsia="es-ES"/>
         </w:rPr>
+        <w:lastRenderedPageBreak/>
         <w:drawing>
           <wp:inline distT="0" distB="0" distL="0" distR="0" wp14:anchorId="36752FCF" wp14:editId="48B7EEAB">
             <wp:extent cx="3171408" cy="2544417"/>
@@ -19608,7 +20720,7 @@
     </w:p>
     <w:p>
       <w:pPr>
-        <w:pStyle w:val="Heading5"/>
+        <w:pStyle w:val="ListParagraph"/>
         <w:numPr>
           <w:ilvl w:val="0"/>
           <w:numId w:val="28"/>
@@ -19804,7 +20916,6 @@
         <w:rPr>
           <w:lang w:eastAsia="es-ES"/>
         </w:rPr>
-        <w:lastRenderedPageBreak/>
         <w:t>Cast</w:t>
       </w:r>
     </w:p>
@@ -20068,6 +21179,7 @@
         <w:pStyle w:val="Heading2"/>
       </w:pPr>
       <w:r>
+        <w:lastRenderedPageBreak/>
         <w:t xml:space="preserve">Diagrama de interacción </w:t>
       </w:r>
     </w:p>
@@ -20498,7 +21610,21 @@
             <w:rPr>
               <w:rFonts w:eastAsia="Times New Roman"/>
             </w:rPr>
-            <w:t xml:space="preserve"> System». https://docs.unity3d.com/Packages/com.unity.entities@0.17/manual/index.html (accedido 29 de marzo de 2023).</w:t>
+            <w:t xml:space="preserve"> </w:t>
+          </w:r>
+          <w:proofErr w:type="spellStart"/>
+          <w:r>
+            <w:rPr>
+              <w:rFonts w:eastAsia="Times New Roman"/>
+            </w:rPr>
+            <w:t>System</w:t>
+          </w:r>
+          <w:proofErr w:type="spellEnd"/>
+          <w:r>
+            <w:rPr>
+              <w:rFonts w:eastAsia="Times New Roman"/>
+            </w:rPr>
+            <w:t>». https://docs.unity3d.com/Packages/com.unity.entities@0.17/manual/index.html (accedido 29 de marzo de 2023).</w:t>
           </w:r>
         </w:p>
         <w:p>
@@ -21062,7 +22188,21 @@
             <w:rPr>
               <w:rFonts w:eastAsia="Times New Roman"/>
             </w:rPr>
-            <w:t xml:space="preserve">, «Best </w:t>
+            <w:t>, «</w:t>
+          </w:r>
+          <w:proofErr w:type="spellStart"/>
+          <w:r>
+            <w:rPr>
+              <w:rFonts w:eastAsia="Times New Roman"/>
+            </w:rPr>
+            <w:t>Best</w:t>
+          </w:r>
+          <w:proofErr w:type="spellEnd"/>
+          <w:r>
+            <w:rPr>
+              <w:rFonts w:eastAsia="Times New Roman"/>
+            </w:rPr>
+            <w:t xml:space="preserve"> </w:t>
           </w:r>
           <w:proofErr w:type="spellStart"/>
           <w:r>
@@ -22189,7 +23329,7 @@
 </file>
 
 <file path=word/commentsExtensible.xml><?xml version="1.0" encoding="utf-8"?>
-<w16cex:commentsExtensible xmlns:wpc="http://schemas.microsoft.com/office/word/2010/wordprocessingCanvas" xmlns:cx="http://schemas.microsoft.com/office/drawing/2014/chartex" xmlns:cx1="http://schemas.microsoft.com/office/drawing/2015/9/8/chartex" xmlns:cx2="http://schemas.microsoft.com/office/drawing/2015/10/21/chartex" xmlns:cx3="http://schemas.microsoft.com/office/drawing/2016/5/9/chartex" xmlns:cx4="http://schemas.microsoft.com/office/drawing/2016/5/10/chartex" xmlns:cx5="http://schemas.microsoft.com/office/drawing/2016/5/11/chartex" xmlns:cx6="http://schemas.microsoft.com/office/drawing/2016/5/12/chartex" xmlns:cx7="http://schemas.microsoft.com/office/drawing/2016/5/13/chartex" xmlns:cx8="http://schemas.microsoft.com/office/drawing/2016/5/14/chartex" xmlns:mc="http://schemas.openxmlformats.org/markup-compatibility/2006" xmlns:aink="http://schemas.microsoft.com/office/drawing/2016/ink" xmlns:am3d="http://schemas.microsoft.com/office/drawing/2017/model3d" xmlns:o="urn:schemas-microsoft-com:office:office" xmlns:oel="http://schemas.microsoft.com/office/2019/extlst" xmlns:r="http://schemas.openxmlformats.org/officeDocument/2006/relationships" xmlns:m="http://schemas.openxmlformats.org/officeDocument/2006/math" xmlns:v="urn:schemas-microsoft-com:vml" xmlns:wp14="http://schemas.microsoft.com/office/word/2010/wordprocessingDrawing" xmlns:wp="http://schemas.openxmlformats.org/drawingml/2006/wordprocessingDrawing" xmlns:w10="urn:schemas-microsoft-com:office:word" xmlns:w="http://schemas.openxmlformats.org/wordprocessingml/2006/main" xmlns:w14="http://schemas.microsoft.com/office/word/2010/wordml" xmlns:w15="http://schemas.microsoft.com/office/word/2012/wordml" xmlns:w16cex="http://schemas.microsoft.com/office/word/2018/wordml/cex" xmlns:w16cid="http://schemas.microsoft.com/office/word/2016/wordml/cid" xmlns:w16="http://schemas.microsoft.com/office/word/2018/wordml" xmlns:w16sdtdh="http://schemas.microsoft.com/office/word/2020/wordml/sdtdatahash" xmlns:w16se="http://schemas.microsoft.com/office/word/2015/wordml/symex" xmlns:wpg="http://schemas.microsoft.com/office/word/2010/wordprocessingGroup" xmlns:wpi="http://schemas.microsoft.com/office/word/2010/wordprocessingInk" xmlns:wne="http://schemas.microsoft.com/office/word/2006/wordml" xmlns:wps="http://schemas.microsoft.com/office/word/2010/wordprocessingShape" mc:Ignorable="w14 w15 w16se w16cid w16 w16cex w16sdtdh wp14">
+<w16cex:commentsExtensible xmlns:wpc="http://schemas.microsoft.com/office/word/2010/wordprocessingCanvas" xmlns:cx="http://schemas.microsoft.com/office/drawing/2014/chartex" xmlns:cx1="http://schemas.microsoft.com/office/drawing/2015/9/8/chartex" xmlns:cx2="http://schemas.microsoft.com/office/drawing/2015/10/21/chartex" xmlns:cx3="http://schemas.microsoft.com/office/drawing/2016/5/9/chartex" xmlns:cx4="http://schemas.microsoft.com/office/drawing/2016/5/10/chartex" xmlns:cx5="http://schemas.microsoft.com/office/drawing/2016/5/11/chartex" xmlns:cx6="http://schemas.microsoft.com/office/drawing/2016/5/12/chartex" xmlns:cx7="http://schemas.microsoft.com/office/drawing/2016/5/13/chartex" xmlns:cx8="http://schemas.microsoft.com/office/drawing/2016/5/14/chartex" xmlns:cr="http://schemas.microsoft.com/office/comments/2020/reactions" xmlns:mc="http://schemas.openxmlformats.org/markup-compatibility/2006" xmlns:aink="http://schemas.microsoft.com/office/drawing/2016/ink" xmlns:am3d="http://schemas.microsoft.com/office/drawing/2017/model3d" xmlns:o="urn:schemas-microsoft-com:office:office" xmlns:oel="http://schemas.microsoft.com/office/2019/extlst" xmlns:r="http://schemas.openxmlformats.org/officeDocument/2006/relationships" xmlns:m="http://schemas.openxmlformats.org/officeDocument/2006/math" xmlns:v="urn:schemas-microsoft-com:vml" xmlns:wp14="http://schemas.microsoft.com/office/word/2010/wordprocessingDrawing" xmlns:wp="http://schemas.openxmlformats.org/drawingml/2006/wordprocessingDrawing" xmlns:w10="urn:schemas-microsoft-com:office:word" xmlns:w="http://schemas.openxmlformats.org/wordprocessingml/2006/main" xmlns:w14="http://schemas.microsoft.com/office/word/2010/wordml" xmlns:w15="http://schemas.microsoft.com/office/word/2012/wordml" xmlns:w16cex="http://schemas.microsoft.com/office/word/2018/wordml/cex" xmlns:w16cid="http://schemas.microsoft.com/office/word/2016/wordml/cid" xmlns:w16="http://schemas.microsoft.com/office/word/2018/wordml" xmlns:w16sdtdh="http://schemas.microsoft.com/office/word/2020/wordml/sdtdatahash" xmlns:w16se="http://schemas.microsoft.com/office/word/2015/wordml/symex" xmlns:wpg="http://schemas.microsoft.com/office/word/2010/wordprocessingGroup" xmlns:wpi="http://schemas.microsoft.com/office/word/2010/wordprocessingInk" xmlns:wne="http://schemas.microsoft.com/office/word/2006/wordml" xmlns:wps="http://schemas.microsoft.com/office/word/2010/wordprocessingShape" mc:Ignorable="w14 w15 w16se w16cid w16 w16cex w16sdtdh cr wp14">
   <w16cex:commentExtensible w16cex:durableId="28514ED6" w16cex:dateUtc="2023-07-06T12:31:00Z"/>
   <w16cex:commentExtensible w16cex:durableId="285AD75A" w16cex:dateUtc="2023-07-13T18:04:00Z"/>
 </w16cex:commentsExtensible>
@@ -22412,8 +23552,18 @@
                   <w:i/>
                   <w:iCs/>
                 </w:rPr>
-                <w:t xml:space="preserve"> System</w:t>
+                <w:t xml:space="preserve"> </w:t>
               </w:r>
+              <w:proofErr w:type="spellStart"/>
+              <w:r>
+                <w:rPr>
+                  <w:rFonts w:ascii="Calisto MT" w:hAnsi="Calisto MT"/>
+                  <w:i/>
+                  <w:iCs/>
+                </w:rPr>
+                <w:t>System</w:t>
+              </w:r>
+              <w:proofErr w:type="spellEnd"/>
             </w:sdtContent>
           </w:sdt>
         </w:p>
@@ -23554,7 +24704,7 @@
   <w:abstractNum w:abstractNumId="8" w15:restartNumberingAfterBreak="0">
     <w:nsid w:val="2DDF7AAB"/>
     <w:multiLevelType w:val="hybridMultilevel"/>
-    <w:tmpl w:val="6694B95C"/>
+    <w:tmpl w:val="150CD6B0"/>
     <w:lvl w:ilvl="0" w:tplc="0C0A000F">
       <w:start w:val="1"/>
       <w:numFmt w:val="decimal"/>
@@ -23840,6 +24990,92 @@
     </w:lvl>
   </w:abstractNum>
   <w:abstractNum w:abstractNumId="11" w15:restartNumberingAfterBreak="0">
+    <w:nsid w:val="34FB44E6"/>
+    <w:multiLevelType w:val="hybridMultilevel"/>
+    <w:tmpl w:val="02EEAC16"/>
+    <w:lvl w:ilvl="0" w:tplc="0C0A000F">
+      <w:start w:val="1"/>
+      <w:numFmt w:val="decimal"/>
+      <w:lvlText w:val="%1."/>
+      <w:lvlJc w:val="left"/>
+      <w:pPr>
+        <w:ind w:left="720" w:hanging="360"/>
+      </w:pPr>
+    </w:lvl>
+    <w:lvl w:ilvl="1" w:tplc="0C0A0019" w:tentative="1">
+      <w:start w:val="1"/>
+      <w:numFmt w:val="lowerLetter"/>
+      <w:lvlText w:val="%2."/>
+      <w:lvlJc w:val="left"/>
+      <w:pPr>
+        <w:ind w:left="1440" w:hanging="360"/>
+      </w:pPr>
+    </w:lvl>
+    <w:lvl w:ilvl="2" w:tplc="0C0A001B" w:tentative="1">
+      <w:start w:val="1"/>
+      <w:numFmt w:val="lowerRoman"/>
+      <w:lvlText w:val="%3."/>
+      <w:lvlJc w:val="right"/>
+      <w:pPr>
+        <w:ind w:left="2160" w:hanging="180"/>
+      </w:pPr>
+    </w:lvl>
+    <w:lvl w:ilvl="3" w:tplc="0C0A000F" w:tentative="1">
+      <w:start w:val="1"/>
+      <w:numFmt w:val="decimal"/>
+      <w:lvlText w:val="%4."/>
+      <w:lvlJc w:val="left"/>
+      <w:pPr>
+        <w:ind w:left="2880" w:hanging="360"/>
+      </w:pPr>
+    </w:lvl>
+    <w:lvl w:ilvl="4" w:tplc="0C0A0019" w:tentative="1">
+      <w:start w:val="1"/>
+      <w:numFmt w:val="lowerLetter"/>
+      <w:lvlText w:val="%5."/>
+      <w:lvlJc w:val="left"/>
+      <w:pPr>
+        <w:ind w:left="3600" w:hanging="360"/>
+      </w:pPr>
+    </w:lvl>
+    <w:lvl w:ilvl="5" w:tplc="0C0A001B" w:tentative="1">
+      <w:start w:val="1"/>
+      <w:numFmt w:val="lowerRoman"/>
+      <w:lvlText w:val="%6."/>
+      <w:lvlJc w:val="right"/>
+      <w:pPr>
+        <w:ind w:left="4320" w:hanging="180"/>
+      </w:pPr>
+    </w:lvl>
+    <w:lvl w:ilvl="6" w:tplc="0C0A000F" w:tentative="1">
+      <w:start w:val="1"/>
+      <w:numFmt w:val="decimal"/>
+      <w:lvlText w:val="%7."/>
+      <w:lvlJc w:val="left"/>
+      <w:pPr>
+        <w:ind w:left="5040" w:hanging="360"/>
+      </w:pPr>
+    </w:lvl>
+    <w:lvl w:ilvl="7" w:tplc="0C0A0019" w:tentative="1">
+      <w:start w:val="1"/>
+      <w:numFmt w:val="lowerLetter"/>
+      <w:lvlText w:val="%8."/>
+      <w:lvlJc w:val="left"/>
+      <w:pPr>
+        <w:ind w:left="5760" w:hanging="360"/>
+      </w:pPr>
+    </w:lvl>
+    <w:lvl w:ilvl="8" w:tplc="0C0A001B" w:tentative="1">
+      <w:start w:val="1"/>
+      <w:numFmt w:val="lowerRoman"/>
+      <w:lvlText w:val="%9."/>
+      <w:lvlJc w:val="right"/>
+      <w:pPr>
+        <w:ind w:left="6480" w:hanging="180"/>
+      </w:pPr>
+    </w:lvl>
+  </w:abstractNum>
+  <w:abstractNum w:abstractNumId="12" w15:restartNumberingAfterBreak="0">
     <w:nsid w:val="368248C4"/>
     <w:multiLevelType w:val="hybridMultilevel"/>
     <w:tmpl w:val="C5840656"/>
@@ -23952,7 +25188,7 @@
       </w:rPr>
     </w:lvl>
   </w:abstractNum>
-  <w:abstractNum w:abstractNumId="12" w15:restartNumberingAfterBreak="0">
+  <w:abstractNum w:abstractNumId="13" w15:restartNumberingAfterBreak="0">
     <w:nsid w:val="36993974"/>
     <w:multiLevelType w:val="hybridMultilevel"/>
     <w:tmpl w:val="B8E24B72"/>
@@ -24038,7 +25274,7 @@
       </w:pPr>
     </w:lvl>
   </w:abstractNum>
-  <w:abstractNum w:abstractNumId="13" w15:restartNumberingAfterBreak="0">
+  <w:abstractNum w:abstractNumId="14" w15:restartNumberingAfterBreak="0">
     <w:nsid w:val="3A1E3EBE"/>
     <w:multiLevelType w:val="hybridMultilevel"/>
     <w:tmpl w:val="7A8E00D4"/>
@@ -24124,7 +25360,7 @@
       </w:pPr>
     </w:lvl>
   </w:abstractNum>
-  <w:abstractNum w:abstractNumId="14" w15:restartNumberingAfterBreak="0">
+  <w:abstractNum w:abstractNumId="15" w15:restartNumberingAfterBreak="0">
     <w:nsid w:val="3C565CD2"/>
     <w:multiLevelType w:val="hybridMultilevel"/>
     <w:tmpl w:val="49EEB422"/>
@@ -24237,7 +25473,7 @@
       </w:rPr>
     </w:lvl>
   </w:abstractNum>
-  <w:abstractNum w:abstractNumId="15" w15:restartNumberingAfterBreak="0">
+  <w:abstractNum w:abstractNumId="16" w15:restartNumberingAfterBreak="0">
     <w:nsid w:val="4516111B"/>
     <w:multiLevelType w:val="multilevel"/>
     <w:tmpl w:val="8DB2754C"/>
@@ -24355,7 +25591,7 @@
       </w:rPr>
     </w:lvl>
   </w:abstractNum>
-  <w:abstractNum w:abstractNumId="16" w15:restartNumberingAfterBreak="0">
+  <w:abstractNum w:abstractNumId="17" w15:restartNumberingAfterBreak="0">
     <w:nsid w:val="455A4DD2"/>
     <w:multiLevelType w:val="hybridMultilevel"/>
     <w:tmpl w:val="F8BA7B66"/>
@@ -24467,7 +25703,7 @@
       </w:rPr>
     </w:lvl>
   </w:abstractNum>
-  <w:abstractNum w:abstractNumId="17" w15:restartNumberingAfterBreak="0">
+  <w:abstractNum w:abstractNumId="18" w15:restartNumberingAfterBreak="0">
     <w:nsid w:val="46CA0546"/>
     <w:multiLevelType w:val="hybridMultilevel"/>
     <w:tmpl w:val="63A412A2"/>
@@ -24560,7 +25796,7 @@
       </w:pPr>
     </w:lvl>
   </w:abstractNum>
-  <w:abstractNum w:abstractNumId="18" w15:restartNumberingAfterBreak="0">
+  <w:abstractNum w:abstractNumId="19" w15:restartNumberingAfterBreak="0">
     <w:nsid w:val="493F2CA8"/>
     <w:multiLevelType w:val="hybridMultilevel"/>
     <w:tmpl w:val="EB2EE130"/>
@@ -24646,7 +25882,7 @@
       </w:pPr>
     </w:lvl>
   </w:abstractNum>
-  <w:abstractNum w:abstractNumId="19" w15:restartNumberingAfterBreak="0">
+  <w:abstractNum w:abstractNumId="20" w15:restartNumberingAfterBreak="0">
     <w:nsid w:val="4D142C2B"/>
     <w:multiLevelType w:val="hybridMultilevel"/>
     <w:tmpl w:val="335EFE9C"/>
@@ -24732,7 +25968,7 @@
       </w:pPr>
     </w:lvl>
   </w:abstractNum>
-  <w:abstractNum w:abstractNumId="20" w15:restartNumberingAfterBreak="0">
+  <w:abstractNum w:abstractNumId="21" w15:restartNumberingAfterBreak="0">
     <w:nsid w:val="4F9B3D9E"/>
     <w:multiLevelType w:val="hybridMultilevel"/>
     <w:tmpl w:val="C290819C"/>
@@ -24818,7 +26054,7 @@
       </w:pPr>
     </w:lvl>
   </w:abstractNum>
-  <w:abstractNum w:abstractNumId="21" w15:restartNumberingAfterBreak="0">
+  <w:abstractNum w:abstractNumId="22" w15:restartNumberingAfterBreak="0">
     <w:nsid w:val="51CC427C"/>
     <w:multiLevelType w:val="multilevel"/>
     <w:tmpl w:val="BC14DD84"/>
@@ -24967,7 +26203,7 @@
       </w:rPr>
     </w:lvl>
   </w:abstractNum>
-  <w:abstractNum w:abstractNumId="22" w15:restartNumberingAfterBreak="0">
+  <w:abstractNum w:abstractNumId="23" w15:restartNumberingAfterBreak="0">
     <w:nsid w:val="556B3ECA"/>
     <w:multiLevelType w:val="hybridMultilevel"/>
     <w:tmpl w:val="BF7CA6F6"/>
@@ -25057,7 +26293,7 @@
       </w:pPr>
     </w:lvl>
   </w:abstractNum>
-  <w:abstractNum w:abstractNumId="23" w15:restartNumberingAfterBreak="0">
+  <w:abstractNum w:abstractNumId="24" w15:restartNumberingAfterBreak="0">
     <w:nsid w:val="57B74036"/>
     <w:multiLevelType w:val="hybridMultilevel"/>
     <w:tmpl w:val="3A843CE0"/>
@@ -25170,7 +26406,7 @@
       </w:rPr>
     </w:lvl>
   </w:abstractNum>
-  <w:abstractNum w:abstractNumId="24" w15:restartNumberingAfterBreak="0">
+  <w:abstractNum w:abstractNumId="25" w15:restartNumberingAfterBreak="0">
     <w:nsid w:val="57F35084"/>
     <w:multiLevelType w:val="multilevel"/>
     <w:tmpl w:val="53BCBECC"/>
@@ -25284,7 +26520,7 @@
       </w:rPr>
     </w:lvl>
   </w:abstractNum>
-  <w:abstractNum w:abstractNumId="25" w15:restartNumberingAfterBreak="0">
+  <w:abstractNum w:abstractNumId="26" w15:restartNumberingAfterBreak="0">
     <w:nsid w:val="5A635F57"/>
     <w:multiLevelType w:val="hybridMultilevel"/>
     <w:tmpl w:val="A0B27E62"/>
@@ -25397,7 +26633,7 @@
       </w:rPr>
     </w:lvl>
   </w:abstractNum>
-  <w:abstractNum w:abstractNumId="26" w15:restartNumberingAfterBreak="0">
+  <w:abstractNum w:abstractNumId="27" w15:restartNumberingAfterBreak="0">
     <w:nsid w:val="5DFF54DC"/>
     <w:multiLevelType w:val="hybridMultilevel"/>
     <w:tmpl w:val="A39ACE7E"/>
@@ -25510,7 +26746,7 @@
       </w:rPr>
     </w:lvl>
   </w:abstractNum>
-  <w:abstractNum w:abstractNumId="27" w15:restartNumberingAfterBreak="0">
+  <w:abstractNum w:abstractNumId="28" w15:restartNumberingAfterBreak="0">
     <w:nsid w:val="60FC6F00"/>
     <w:multiLevelType w:val="hybridMultilevel"/>
     <w:tmpl w:val="1F2654D6"/>
@@ -25596,7 +26832,7 @@
       </w:pPr>
     </w:lvl>
   </w:abstractNum>
-  <w:abstractNum w:abstractNumId="28" w15:restartNumberingAfterBreak="0">
+  <w:abstractNum w:abstractNumId="29" w15:restartNumberingAfterBreak="0">
     <w:nsid w:val="66052C07"/>
     <w:multiLevelType w:val="hybridMultilevel"/>
     <w:tmpl w:val="A9ACC1F0"/>
@@ -25689,7 +26925,7 @@
       </w:pPr>
     </w:lvl>
   </w:abstractNum>
-  <w:abstractNum w:abstractNumId="29" w15:restartNumberingAfterBreak="0">
+  <w:abstractNum w:abstractNumId="30" w15:restartNumberingAfterBreak="0">
     <w:nsid w:val="6AF925F3"/>
     <w:multiLevelType w:val="hybridMultilevel"/>
     <w:tmpl w:val="D500E7C2"/>
@@ -25775,7 +27011,7 @@
       </w:pPr>
     </w:lvl>
   </w:abstractNum>
-  <w:abstractNum w:abstractNumId="30" w15:restartNumberingAfterBreak="0">
+  <w:abstractNum w:abstractNumId="31" w15:restartNumberingAfterBreak="0">
     <w:nsid w:val="6D2B5C6E"/>
     <w:multiLevelType w:val="hybridMultilevel"/>
     <w:tmpl w:val="AC70E236"/>
@@ -25868,7 +27104,7 @@
       </w:pPr>
     </w:lvl>
   </w:abstractNum>
-  <w:abstractNum w:abstractNumId="31" w15:restartNumberingAfterBreak="0">
+  <w:abstractNum w:abstractNumId="32" w15:restartNumberingAfterBreak="0">
     <w:nsid w:val="6D6B02AF"/>
     <w:multiLevelType w:val="hybridMultilevel"/>
     <w:tmpl w:val="6B82CDE0"/>
@@ -25954,7 +27190,7 @@
       </w:pPr>
     </w:lvl>
   </w:abstractNum>
-  <w:abstractNum w:abstractNumId="32" w15:restartNumberingAfterBreak="0">
+  <w:abstractNum w:abstractNumId="33" w15:restartNumberingAfterBreak="0">
     <w:nsid w:val="6DD841CA"/>
     <w:multiLevelType w:val="hybridMultilevel"/>
     <w:tmpl w:val="50D2218E"/>
@@ -26067,7 +27303,7 @@
       </w:rPr>
     </w:lvl>
   </w:abstractNum>
-  <w:abstractNum w:abstractNumId="33" w15:restartNumberingAfterBreak="0">
+  <w:abstractNum w:abstractNumId="34" w15:restartNumberingAfterBreak="0">
     <w:nsid w:val="707E6E2B"/>
     <w:multiLevelType w:val="hybridMultilevel"/>
     <w:tmpl w:val="74B48F9C"/>
@@ -26180,7 +27416,7 @@
       </w:rPr>
     </w:lvl>
   </w:abstractNum>
-  <w:abstractNum w:abstractNumId="34" w15:restartNumberingAfterBreak="0">
+  <w:abstractNum w:abstractNumId="35" w15:restartNumberingAfterBreak="0">
     <w:nsid w:val="76531948"/>
     <w:multiLevelType w:val="hybridMultilevel"/>
     <w:tmpl w:val="4FF4D056"/>
@@ -26409,31 +27645,31 @@
     </w:lvlOverride>
   </w:num>
   <w:num w:numId="3" w16cid:durableId="110173424">
-    <w:abstractNumId w:val="30"/>
+    <w:abstractNumId w:val="31"/>
   </w:num>
   <w:num w:numId="4" w16cid:durableId="160392104">
-    <w:abstractNumId w:val="11"/>
+    <w:abstractNumId w:val="12"/>
   </w:num>
   <w:num w:numId="5" w16cid:durableId="1195265228">
     <w:abstractNumId w:val="0"/>
   </w:num>
   <w:num w:numId="6" w16cid:durableId="721833199">
-    <w:abstractNumId w:val="14"/>
+    <w:abstractNumId w:val="15"/>
   </w:num>
   <w:num w:numId="7" w16cid:durableId="542251971">
-    <w:abstractNumId w:val="26"/>
+    <w:abstractNumId w:val="27"/>
   </w:num>
   <w:num w:numId="8" w16cid:durableId="1101996060">
-    <w:abstractNumId w:val="32"/>
+    <w:abstractNumId w:val="33"/>
   </w:num>
   <w:num w:numId="9" w16cid:durableId="453643392">
+    <w:abstractNumId w:val="23"/>
+  </w:num>
+  <w:num w:numId="10" w16cid:durableId="655842131">
     <w:abstractNumId w:val="22"/>
   </w:num>
-  <w:num w:numId="10" w16cid:durableId="655842131">
-    <w:abstractNumId w:val="21"/>
-  </w:num>
   <w:num w:numId="11" w16cid:durableId="376703258">
-    <w:abstractNumId w:val="23"/>
+    <w:abstractNumId w:val="24"/>
   </w:num>
   <w:num w:numId="12" w16cid:durableId="1387487239">
     <w:abstractNumId w:val="10"/>
@@ -26445,61 +27681,61 @@
     <w:abstractNumId w:val="1"/>
   </w:num>
   <w:num w:numId="15" w16cid:durableId="2084061690">
-    <w:abstractNumId w:val="25"/>
+    <w:abstractNumId w:val="26"/>
   </w:num>
   <w:num w:numId="16" w16cid:durableId="1117140018">
     <w:abstractNumId w:val="3"/>
   </w:num>
   <w:num w:numId="17" w16cid:durableId="627932445">
-    <w:abstractNumId w:val="24"/>
+    <w:abstractNumId w:val="25"/>
   </w:num>
   <w:num w:numId="18" w16cid:durableId="89008399">
-    <w:abstractNumId w:val="28"/>
+    <w:abstractNumId w:val="29"/>
   </w:num>
   <w:num w:numId="19" w16cid:durableId="207375309">
-    <w:abstractNumId w:val="17"/>
+    <w:abstractNumId w:val="18"/>
   </w:num>
   <w:num w:numId="20" w16cid:durableId="1670211357">
     <w:abstractNumId w:val="7"/>
   </w:num>
   <w:num w:numId="21" w16cid:durableId="1949000312">
-    <w:abstractNumId w:val="15"/>
+    <w:abstractNumId w:val="16"/>
   </w:num>
   <w:num w:numId="22" w16cid:durableId="637688036">
-    <w:abstractNumId w:val="33"/>
+    <w:abstractNumId w:val="34"/>
   </w:num>
   <w:num w:numId="23" w16cid:durableId="1593931235">
-    <w:abstractNumId w:val="20"/>
+    <w:abstractNumId w:val="21"/>
   </w:num>
   <w:num w:numId="24" w16cid:durableId="1296909091">
-    <w:abstractNumId w:val="27"/>
+    <w:abstractNumId w:val="28"/>
   </w:num>
   <w:num w:numId="25" w16cid:durableId="1114903340">
-    <w:abstractNumId w:val="13"/>
+    <w:abstractNumId w:val="14"/>
   </w:num>
   <w:num w:numId="26" w16cid:durableId="1211962261">
-    <w:abstractNumId w:val="29"/>
+    <w:abstractNumId w:val="30"/>
   </w:num>
   <w:num w:numId="27" w16cid:durableId="1160853758">
-    <w:abstractNumId w:val="12"/>
+    <w:abstractNumId w:val="13"/>
   </w:num>
   <w:num w:numId="28" w16cid:durableId="1940867227">
     <w:abstractNumId w:val="8"/>
   </w:num>
   <w:num w:numId="29" w16cid:durableId="1386560722">
-    <w:abstractNumId w:val="34"/>
+    <w:abstractNumId w:val="35"/>
   </w:num>
   <w:num w:numId="30" w16cid:durableId="112020107">
     <w:abstractNumId w:val="2"/>
   </w:num>
   <w:num w:numId="31" w16cid:durableId="1890532217">
-    <w:abstractNumId w:val="18"/>
+    <w:abstractNumId w:val="19"/>
   </w:num>
   <w:num w:numId="32" w16cid:durableId="906112018">
-    <w:abstractNumId w:val="31"/>
+    <w:abstractNumId w:val="32"/>
   </w:num>
   <w:num w:numId="33" w16cid:durableId="296029413">
-    <w:abstractNumId w:val="16"/>
+    <w:abstractNumId w:val="17"/>
   </w:num>
   <w:num w:numId="34" w16cid:durableId="1888641683">
     <w:abstractNumId w:val="6"/>
@@ -26508,7 +27744,10 @@
     <w:abstractNumId w:val="5"/>
   </w:num>
   <w:num w:numId="36" w16cid:durableId="2072993681">
-    <w:abstractNumId w:val="19"/>
+    <w:abstractNumId w:val="20"/>
+  </w:num>
+  <w:num w:numId="37" w16cid:durableId="1775514121">
+    <w:abstractNumId w:val="11"/>
   </w:num>
   <w:numIdMacAtCleanup w:val="8"/>
 </w:numbering>
@@ -28718,14 +29957,14 @@
     <w:charset w:val="00"/>
     <w:family w:val="swiss"/>
     <w:pitch w:val="variable"/>
-    <w:sig w:usb0="E4002EFF" w:usb1="C000247B" w:usb2="00000009" w:usb3="00000000" w:csb0="000001FF" w:csb1="00000000"/>
+    <w:sig w:usb0="E4002EFF" w:usb1="C200247B" w:usb2="00000009" w:usb3="00000000" w:csb0="000001FF" w:csb1="00000000"/>
   </w:font>
   <w:font w:name="Calibri Light">
     <w:panose1 w:val="020F0302020204030204"/>
     <w:charset w:val="00"/>
     <w:family w:val="swiss"/>
     <w:pitch w:val="variable"/>
-    <w:sig w:usb0="E4002EFF" w:usb1="C000247B" w:usb2="00000009" w:usb3="00000000" w:csb0="000001FF" w:csb1="00000000"/>
+    <w:sig w:usb0="E4002EFF" w:usb1="C200247B" w:usb2="00000009" w:usb3="00000000" w:csb0="000001FF" w:csb1="00000000"/>
   </w:font>
 </w:fonts>
 </file>
@@ -28751,6 +29990,7 @@
     <w:rsid w:val="00092ACC"/>
     <w:rsid w:val="000A3891"/>
     <w:rsid w:val="001C1C98"/>
+    <w:rsid w:val="002D56A2"/>
     <w:rsid w:val="00340886"/>
     <w:rsid w:val="003726EC"/>
     <w:rsid w:val="00425B1C"/>
@@ -28766,6 +30006,7 @@
     <w:rsid w:val="007E0724"/>
     <w:rsid w:val="008E40A3"/>
     <w:rsid w:val="008E7501"/>
+    <w:rsid w:val="00942B99"/>
     <w:rsid w:val="00A5239C"/>
     <w:rsid w:val="00B61C19"/>
     <w:rsid w:val="00B66D62"/>
@@ -29591,7 +30832,7 @@
   <wetp:taskpane dockstate="right" visibility="0" width="429" row="4">
     <wetp:webextensionref xmlns:r="http://schemas.openxmlformats.org/officeDocument/2006/relationships" r:id="rId1"/>
   </wetp:taskpane>
-  <wetp:taskpane dockstate="right" visibility="0" width="469" row="3">
+  <wetp:taskpane dockstate="right" visibility="0" width="350" row="0">
     <wetp:webextensionref xmlns:r="http://schemas.openxmlformats.org/officeDocument/2006/relationships" r:id="rId2"/>
   </wetp:taskpane>
 </wetp:taskpanes>

</xml_diff>

<commit_message>
Found the polyhedron face error!
</commit_message>
<xml_diff>
--- a/doc/TFG_GLESC_Documentation.docx
+++ b/doc/TFG_GLESC_Documentation.docx
@@ -1,6 +1,6 @@
 
 <file path=word/document.xml><?xml version="1.0" encoding="utf-8"?>
-<w:document xmlns:wpc="http://schemas.microsoft.com/office/word/2010/wordprocessingCanvas" xmlns:cx="http://schemas.microsoft.com/office/drawing/2014/chartex" xmlns:cx1="http://schemas.microsoft.com/office/drawing/2015/9/8/chartex" xmlns:cx2="http://schemas.microsoft.com/office/drawing/2015/10/21/chartex" xmlns:cx3="http://schemas.microsoft.com/office/drawing/2016/5/9/chartex" xmlns:cx4="http://schemas.microsoft.com/office/drawing/2016/5/10/chartex" xmlns:cx5="http://schemas.microsoft.com/office/drawing/2016/5/11/chartex" xmlns:cx6="http://schemas.microsoft.com/office/drawing/2016/5/12/chartex" xmlns:cx7="http://schemas.microsoft.com/office/drawing/2016/5/13/chartex" xmlns:cx8="http://schemas.microsoft.com/office/drawing/2016/5/14/chartex" xmlns:mc="http://schemas.openxmlformats.org/markup-compatibility/2006" xmlns:aink="http://schemas.microsoft.com/office/drawing/2016/ink" xmlns:am3d="http://schemas.microsoft.com/office/drawing/2017/model3d" xmlns:o="urn:schemas-microsoft-com:office:office" xmlns:oel="http://schemas.microsoft.com/office/2019/extlst" xmlns:r="http://schemas.openxmlformats.org/officeDocument/2006/relationships" xmlns:m="http://schemas.openxmlformats.org/officeDocument/2006/math" xmlns:v="urn:schemas-microsoft-com:vml" xmlns:wp14="http://schemas.microsoft.com/office/word/2010/wordprocessingDrawing" xmlns:wp="http://schemas.openxmlformats.org/drawingml/2006/wordprocessingDrawing" xmlns:w10="urn:schemas-microsoft-com:office:word" xmlns:w="http://schemas.openxmlformats.org/wordprocessingml/2006/main" xmlns:w14="http://schemas.microsoft.com/office/word/2010/wordml" xmlns:w15="http://schemas.microsoft.com/office/word/2012/wordml" xmlns:w16cex="http://schemas.microsoft.com/office/word/2018/wordml/cex" xmlns:w16cid="http://schemas.microsoft.com/office/word/2016/wordml/cid" xmlns:w16="http://schemas.microsoft.com/office/word/2018/wordml" xmlns:w16sdtdh="http://schemas.microsoft.com/office/word/2020/wordml/sdtdatahash" xmlns:w16se="http://schemas.microsoft.com/office/word/2015/wordml/symex" xmlns:wpg="http://schemas.microsoft.com/office/word/2010/wordprocessingGroup" xmlns:wpi="http://schemas.microsoft.com/office/word/2010/wordprocessingInk" xmlns:wne="http://schemas.microsoft.com/office/word/2006/wordml" xmlns:wps="http://schemas.microsoft.com/office/word/2010/wordprocessingShape" mc:Ignorable="w14 w15 w16se w16cid w16 w16cex w16sdtdh wp14">
+<w:document xmlns:wpc="http://schemas.microsoft.com/office/word/2010/wordprocessingCanvas" xmlns:cx="http://schemas.microsoft.com/office/drawing/2014/chartex" xmlns:cx1="http://schemas.microsoft.com/office/drawing/2015/9/8/chartex" xmlns:cx2="http://schemas.microsoft.com/office/drawing/2015/10/21/chartex" xmlns:cx3="http://schemas.microsoft.com/office/drawing/2016/5/9/chartex" xmlns:cx4="http://schemas.microsoft.com/office/drawing/2016/5/10/chartex" xmlns:cx5="http://schemas.microsoft.com/office/drawing/2016/5/11/chartex" xmlns:cx6="http://schemas.microsoft.com/office/drawing/2016/5/12/chartex" xmlns:cx7="http://schemas.microsoft.com/office/drawing/2016/5/13/chartex" xmlns:cx8="http://schemas.microsoft.com/office/drawing/2016/5/14/chartex" xmlns:mc="http://schemas.openxmlformats.org/markup-compatibility/2006" xmlns:aink="http://schemas.microsoft.com/office/drawing/2016/ink" xmlns:am3d="http://schemas.microsoft.com/office/drawing/2017/model3d" xmlns:o="urn:schemas-microsoft-com:office:office" xmlns:oel="http://schemas.microsoft.com/office/2019/extlst" xmlns:r="http://schemas.openxmlformats.org/officeDocument/2006/relationships" xmlns:m="http://schemas.openxmlformats.org/officeDocument/2006/math" xmlns:v="urn:schemas-microsoft-com:vml" xmlns:wp14="http://schemas.microsoft.com/office/word/2010/wordprocessingDrawing" xmlns:wp="http://schemas.openxmlformats.org/drawingml/2006/wordprocessingDrawing" xmlns:w10="urn:schemas-microsoft-com:office:word" xmlns:w="http://schemas.openxmlformats.org/wordprocessingml/2006/main" xmlns:w14="http://schemas.microsoft.com/office/word/2010/wordml" xmlns:w15="http://schemas.microsoft.com/office/word/2012/wordml" xmlns:w16cex="http://schemas.microsoft.com/office/word/2018/wordml/cex" xmlns:w16cid="http://schemas.microsoft.com/office/word/2016/wordml/cid" xmlns:w16="http://schemas.microsoft.com/office/word/2018/wordml" xmlns:w16du="http://schemas.microsoft.com/office/word/2023/wordml/word16du" xmlns:w16sdtdh="http://schemas.microsoft.com/office/word/2020/wordml/sdtdatahash" xmlns:w16se="http://schemas.microsoft.com/office/word/2015/wordml/symex" xmlns:wpg="http://schemas.microsoft.com/office/word/2010/wordprocessingGroup" xmlns:wpi="http://schemas.microsoft.com/office/word/2010/wordprocessingInk" xmlns:wne="http://schemas.microsoft.com/office/word/2006/wordml" xmlns:wps="http://schemas.microsoft.com/office/word/2010/wordprocessingShape" mc:Ignorable="w14 w15 w16se w16cid w16 w16cex w16sdtdh w16du wp14">
   <w:body>
     <w:sdt>
       <w:sdtPr>
@@ -122,59 +122,8 @@
                         <w:sz w:val="72"/>
                         <w:szCs w:val="72"/>
                       </w:rPr>
-                      <w:t xml:space="preserve">Motor de videojuegos con OpenGL y arquitectura </w:t>
+                      <w:t>Motor de videojuegos con OpenGL y arquitectura Entity Component System</w:t>
                     </w:r>
-                    <w:proofErr w:type="spellStart"/>
-                    <w:r>
-                      <w:rPr>
-                        <w:rFonts w:asciiTheme="majorHAnsi" w:eastAsiaTheme="majorEastAsia" w:hAnsiTheme="majorHAnsi" w:cstheme="majorBidi"/>
-                        <w:color w:val="000000" w:themeColor="text1"/>
-                        <w:sz w:val="72"/>
-                        <w:szCs w:val="72"/>
-                      </w:rPr>
-                      <w:t>Entity</w:t>
-                    </w:r>
-                    <w:proofErr w:type="spellEnd"/>
-                    <w:r>
-                      <w:rPr>
-                        <w:rFonts w:asciiTheme="majorHAnsi" w:eastAsiaTheme="majorEastAsia" w:hAnsiTheme="majorHAnsi" w:cstheme="majorBidi"/>
-                        <w:color w:val="000000" w:themeColor="text1"/>
-                        <w:sz w:val="72"/>
-                        <w:szCs w:val="72"/>
-                      </w:rPr>
-                      <w:t xml:space="preserve"> </w:t>
-                    </w:r>
-                    <w:proofErr w:type="spellStart"/>
-                    <w:r>
-                      <w:rPr>
-                        <w:rFonts w:asciiTheme="majorHAnsi" w:eastAsiaTheme="majorEastAsia" w:hAnsiTheme="majorHAnsi" w:cstheme="majorBidi"/>
-                        <w:color w:val="000000" w:themeColor="text1"/>
-                        <w:sz w:val="72"/>
-                        <w:szCs w:val="72"/>
-                      </w:rPr>
-                      <w:t>Component</w:t>
-                    </w:r>
-                    <w:proofErr w:type="spellEnd"/>
-                    <w:r>
-                      <w:rPr>
-                        <w:rFonts w:asciiTheme="majorHAnsi" w:eastAsiaTheme="majorEastAsia" w:hAnsiTheme="majorHAnsi" w:cstheme="majorBidi"/>
-                        <w:color w:val="000000" w:themeColor="text1"/>
-                        <w:sz w:val="72"/>
-                        <w:szCs w:val="72"/>
-                      </w:rPr>
-                      <w:t xml:space="preserve"> </w:t>
-                    </w:r>
-                    <w:proofErr w:type="spellStart"/>
-                    <w:r>
-                      <w:rPr>
-                        <w:rFonts w:asciiTheme="majorHAnsi" w:eastAsiaTheme="majorEastAsia" w:hAnsiTheme="majorHAnsi" w:cstheme="majorBidi"/>
-                        <w:color w:val="000000" w:themeColor="text1"/>
-                        <w:sz w:val="72"/>
-                        <w:szCs w:val="72"/>
-                      </w:rPr>
-                      <w:t>System</w:t>
-                    </w:r>
-                    <w:proofErr w:type="spellEnd"/>
                   </w:p>
                 </w:sdtContent>
               </w:sdt>
@@ -2090,185 +2039,73 @@
         <w:jc w:val="both"/>
       </w:pPr>
       <w:r>
-        <w:t xml:space="preserve">Otra justificación, que descubrí más bien a posteriori, es la implementación de un motor que implemente una arquitectura </w:t>
+        <w:t xml:space="preserve">Otra justificación, que descubrí más bien a posteriori, es la implementación de un motor que implemente una arquitectura Entity Component System que sea lo </w:t>
       </w:r>
       <w:proofErr w:type="spellStart"/>
       <w:r>
-        <w:t>Entity</w:t>
+        <w:t>mas</w:t>
       </w:r>
       <w:proofErr w:type="spellEnd"/>
       <w:r>
-        <w:t xml:space="preserve"> </w:t>
+        <w:t xml:space="preserve"> fiel posible a su motivación, que es la programación orientada a datos (Data Driven Programming), pero, a su vez, manteniendo un estilo orientado objetos (Object Oriented Programming), conservando la elegancia y la mantenibilidad. </w:t>
+      </w:r>
+    </w:p>
+    <w:p>
+      <w:pPr>
+        <w:jc w:val="both"/>
+      </w:pPr>
+      <w:r>
+        <w:t>El principal problema de hacerlo utilizando OOP para la creación de entidades, sistemas y componentes es que son incompatibles. La separación de datos de la funcionalidad es totalmente contraria a un buen diseño OOP. Pero juntar datos y funcionamiento no será mi meta, si no dar una interfaz al usuario para utilizar las entidades como si de objetos que encapsulan datos se tratara y por debajo, jugar con la potencia de la programación orientada a datos.</w:t>
+      </w:r>
+    </w:p>
+    <w:p>
+      <w:pPr>
+        <w:jc w:val="both"/>
+      </w:pPr>
+      <w:r>
+        <w:t xml:space="preserve">La siguiente justificación es la fantasía y romance de crear un terreno propio. ¿Quién no desearía poder imaginar la realidad desde cero y hacer que el horizonte se vea a su merced? Pues eso lograré con este proyecto, fundar las bases de mi mundo para luego crear mi mundo, como si de Atlas se tratase. </w:t>
+      </w:r>
+    </w:p>
+    <w:p>
+      <w:pPr>
+        <w:jc w:val="both"/>
+      </w:pPr>
+      <w:r>
+        <w:t>Podría añadir como ultima justificación, el deseo de aprender cómo utilizar herramientas de desarrollo gráficos. Aprender el pipeline gráfico y aprender herramientas como OpenGL es también algo que me fascina. Tiene grandes utilidades y no se enseña de ninguna forma en nuestro grado, y pienso que es parecido a un arte. Un arte muy complejo, pero eso lo hace mejor.</w:t>
+      </w:r>
+    </w:p>
+    <w:p>
+      <w:pPr>
+        <w:pStyle w:val="Heading2"/>
+      </w:pPr>
+      <w:r>
+        <w:t>Alcance del proyecto</w:t>
+      </w:r>
+    </w:p>
+    <w:p>
+      <w:r>
+        <w:t>El alcance será explicado a continuación en distintos apartados estructurados.</w:t>
+      </w:r>
+    </w:p>
+    <w:p>
+      <w:pPr>
+        <w:pStyle w:val="Heading3"/>
+      </w:pPr>
+      <w:r>
+        <w:t>Interfaz de usuario</w:t>
+      </w:r>
+    </w:p>
+    <w:p>
+      <w:r>
+        <w:t xml:space="preserve">El nivel </w:t>
       </w:r>
       <w:proofErr w:type="spellStart"/>
       <w:r>
-        <w:t>Component</w:t>
+        <w:t>mas</w:t>
       </w:r>
       <w:proofErr w:type="spellEnd"/>
       <w:r>
-        <w:t xml:space="preserve"> </w:t>
-      </w:r>
-      <w:proofErr w:type="spellStart"/>
-      <w:r>
-        <w:t>System</w:t>
-      </w:r>
-      <w:proofErr w:type="spellEnd"/>
-      <w:r>
-        <w:t xml:space="preserve"> que sea lo </w:t>
-      </w:r>
-      <w:proofErr w:type="spellStart"/>
-      <w:r>
-        <w:t>mas</w:t>
-      </w:r>
-      <w:proofErr w:type="spellEnd"/>
-      <w:r>
-        <w:t xml:space="preserve"> fiel posible a su motivación, que es la programación orientada a datos (Data </w:t>
-      </w:r>
-      <w:proofErr w:type="spellStart"/>
-      <w:r>
-        <w:t>Driven</w:t>
-      </w:r>
-      <w:proofErr w:type="spellEnd"/>
-      <w:r>
-        <w:t xml:space="preserve"> </w:t>
-      </w:r>
-      <w:proofErr w:type="spellStart"/>
-      <w:r>
-        <w:t>Programming</w:t>
-      </w:r>
-      <w:proofErr w:type="spellEnd"/>
-      <w:r>
-        <w:t>), pero, a su vez, manteniendo un estilo orientado objetos (</w:t>
-      </w:r>
-      <w:proofErr w:type="spellStart"/>
-      <w:r>
-        <w:t>Object</w:t>
-      </w:r>
-      <w:proofErr w:type="spellEnd"/>
-      <w:r>
-        <w:t xml:space="preserve"> </w:t>
-      </w:r>
-      <w:proofErr w:type="spellStart"/>
-      <w:r>
-        <w:t>Oriented</w:t>
-      </w:r>
-      <w:proofErr w:type="spellEnd"/>
-      <w:r>
-        <w:t xml:space="preserve"> </w:t>
-      </w:r>
-      <w:proofErr w:type="spellStart"/>
-      <w:r>
-        <w:t>Programming</w:t>
-      </w:r>
-      <w:proofErr w:type="spellEnd"/>
-      <w:r>
-        <w:t xml:space="preserve">), conservando la elegancia y la mantenibilidad. </w:t>
-      </w:r>
-    </w:p>
-    <w:p>
-      <w:pPr>
-        <w:jc w:val="both"/>
-      </w:pPr>
-      <w:r>
-        <w:t>El principal problema de hacerlo utilizando OOP para la creación de entidades, sistemas y componentes es que son incompatibles. La separación de datos de la funcionalidad es totalmente contraria a un buen diseño OOP. Pero juntar datos y funcionamiento no será mi meta, si no dar una interfaz al usuario para utilizar las entidades como si de objetos que encapsulan datos se tratara y por debajo, jugar con la potencia de la programación orientada a datos.</w:t>
-      </w:r>
-    </w:p>
-    <w:p>
-      <w:pPr>
-        <w:jc w:val="both"/>
-      </w:pPr>
-      <w:r>
-        <w:t xml:space="preserve">La siguiente justificación es la fantasía y romance de crear un terreno propio. ¿Quién no desearía poder imaginar la realidad desde cero y hacer que el horizonte se vea a su merced? Pues eso lograré con este proyecto, fundar las bases de mi mundo para luego crear mi mundo, como si de Atlas se tratase. </w:t>
-      </w:r>
-    </w:p>
-    <w:p>
-      <w:pPr>
-        <w:jc w:val="both"/>
-      </w:pPr>
-      <w:r>
-        <w:t>Podría añadir como ultima justificación, el deseo de aprender cómo utilizar herramientas de desarrollo gráficos. Aprender el pipeline gráfico y aprender herramientas como OpenGL es también algo que me fascina. Tiene grandes utilidades y no se enseña de ninguna forma en nuestro grado, y pienso que es parecido a un arte. Un arte muy complejo, pero eso lo hace mejor.</w:t>
-      </w:r>
-    </w:p>
-    <w:p>
-      <w:pPr>
-        <w:pStyle w:val="Heading2"/>
-      </w:pPr>
-      <w:r>
-        <w:t>Alcance del proyecto</w:t>
-      </w:r>
-    </w:p>
-    <w:p>
-      <w:r>
-        <w:t>El alcance será explicado a continuación en distintos apartados estructurados.</w:t>
-      </w:r>
-    </w:p>
-    <w:p>
-      <w:pPr>
-        <w:pStyle w:val="Heading3"/>
-      </w:pPr>
-      <w:r>
-        <w:t>Interfaz de usuario</w:t>
-      </w:r>
-    </w:p>
-    <w:p>
-      <w:r>
-        <w:t xml:space="preserve">El nivel </w:t>
-      </w:r>
-      <w:proofErr w:type="spellStart"/>
-      <w:r>
-        <w:t>mas</w:t>
-      </w:r>
-      <w:proofErr w:type="spellEnd"/>
-      <w:r>
-        <w:t xml:space="preserve"> superficial de este proyecto será la interfaz o el Front </w:t>
-      </w:r>
-      <w:proofErr w:type="spellStart"/>
-      <w:r>
-        <w:t>End</w:t>
-      </w:r>
-      <w:proofErr w:type="spellEnd"/>
-      <w:r>
-        <w:t xml:space="preserve"> para el usuario o </w:t>
-      </w:r>
-      <w:proofErr w:type="spellStart"/>
-      <w:r>
-        <w:t>game</w:t>
-      </w:r>
-      <w:proofErr w:type="spellEnd"/>
-      <w:r>
-        <w:t xml:space="preserve"> </w:t>
-      </w:r>
-      <w:proofErr w:type="spellStart"/>
-      <w:r>
-        <w:t>developer</w:t>
-      </w:r>
-      <w:proofErr w:type="spellEnd"/>
-      <w:r>
-        <w:t xml:space="preserve">. Esta interfaz será, en la medida de lo posible, orientada a objetos. Se buscará que sea sencilla, con poca curva de aprendizaje y que facilite lo máximo posible la programación con patrones </w:t>
-      </w:r>
-      <w:proofErr w:type="spellStart"/>
-      <w:r>
-        <w:t>Entity</w:t>
-      </w:r>
-      <w:proofErr w:type="spellEnd"/>
-      <w:r>
-        <w:t xml:space="preserve"> </w:t>
-      </w:r>
-      <w:proofErr w:type="spellStart"/>
-      <w:r>
-        <w:t>Component</w:t>
-      </w:r>
-      <w:proofErr w:type="spellEnd"/>
-      <w:r>
-        <w:t xml:space="preserve"> </w:t>
-      </w:r>
-      <w:proofErr w:type="spellStart"/>
-      <w:r>
-        <w:t>System</w:t>
-      </w:r>
-      <w:proofErr w:type="spellEnd"/>
-      <w:r>
-        <w:t>. De esta manera, el usuario deberá poder crear sus propios sistemas y componentes de forma sencilla.</w:t>
+        <w:t xml:space="preserve"> superficial de este proyecto será la interfaz o el Front End para el usuario o game developer. Esta interfaz será, en la medida de lo posible, orientada a objetos. Se buscará que sea sencilla, con poca curva de aprendizaje y que facilite lo máximo posible la programación con patrones Entity Component System. De esta manera, el usuario deberá poder crear sus propios sistemas y componentes de forma sencilla.</w:t>
       </w:r>
     </w:p>
     <w:p>
@@ -2293,23 +2130,7 @@
         </w:numPr>
       </w:pPr>
       <w:r>
-        <w:t>Sistema de renderizado: La renderización de entidades con mallas (</w:t>
-      </w:r>
-      <w:proofErr w:type="spellStart"/>
-      <w:r>
-        <w:t>meshes</w:t>
-      </w:r>
-      <w:proofErr w:type="spellEnd"/>
-      <w:r>
-        <w:t>) y sombras (</w:t>
-      </w:r>
-      <w:proofErr w:type="spellStart"/>
-      <w:r>
-        <w:t>shaders</w:t>
-      </w:r>
-      <w:proofErr w:type="spellEnd"/>
-      <w:r>
-        <w:t>).</w:t>
+        <w:t>Sistema de renderizado: La renderización de entidades con mallas (meshes) y sombras (shaders).</w:t>
       </w:r>
     </w:p>
     <w:p>
@@ -2340,15 +2161,7 @@
         </w:numPr>
       </w:pPr>
       <w:r>
-        <w:t>Sistema de inputs: La facilidad de proporcionar funcionalidad a las entradas del usuario por teclado (</w:t>
-      </w:r>
-      <w:proofErr w:type="spellStart"/>
-      <w:r>
-        <w:t>key</w:t>
-      </w:r>
-      <w:proofErr w:type="spellEnd"/>
-      <w:r>
-        <w:t xml:space="preserve"> inputs).</w:t>
+        <w:t>Sistema de inputs: La facilidad de proporcionar funcionalidad a las entradas del usuario por teclado (key inputs).</w:t>
       </w:r>
     </w:p>
     <w:p>
@@ -2386,15 +2199,7 @@
     </w:p>
     <w:p>
       <w:r>
-        <w:t xml:space="preserve">El motor deberá proporcionar un motor de renderización flexible para poder cambiar </w:t>
-      </w:r>
-      <w:proofErr w:type="spellStart"/>
-      <w:r>
-        <w:t>APIs</w:t>
-      </w:r>
-      <w:proofErr w:type="spellEnd"/>
-      <w:r>
-        <w:t xml:space="preserve"> de renderizado a la hora de compilar el juego.</w:t>
+        <w:t>El motor deberá proporcionar un motor de renderización flexible para poder cambiar APIs de renderizado a la hora de compilar el juego.</w:t>
       </w:r>
     </w:p>
     <w:p>
@@ -2531,21 +2336,7 @@
         <w:rPr>
           <w:color w:val="000000"/>
         </w:rPr>
-        <w:t xml:space="preserve"> encapsulados en </w:t>
-      </w:r>
-      <w:proofErr w:type="spellStart"/>
-      <w:r>
-        <w:rPr>
-          <w:color w:val="000000"/>
-        </w:rPr>
-        <w:t>chunks</w:t>
-      </w:r>
-      <w:proofErr w:type="spellEnd"/>
-      <w:r>
-        <w:rPr>
-          <w:color w:val="000000"/>
-        </w:rPr>
-        <w:t>, por lo que no aprovecha tan eficientemente la localidad. Pero es mucho más eficiente que hacerlo de forma OOP convencional.</w:t>
+        <w:t xml:space="preserve"> encapsulados en chunks, por lo que no aprovecha tan eficientemente la localidad. Pero es mucho más eficiente que hacerlo de forma OOP convencional.</w:t>
       </w:r>
     </w:p>
     <w:p>
@@ -3341,15 +3132,7 @@
     </w:p>
     <w:p>
       <w:r>
-        <w:t xml:space="preserve">Unity utiliza como base del motor grafico DirectX, </w:t>
-      </w:r>
-      <w:proofErr w:type="spellStart"/>
-      <w:r>
-        <w:t>Vulkan</w:t>
-      </w:r>
-      <w:proofErr w:type="spellEnd"/>
-      <w:r>
-        <w:t xml:space="preserve"> o OpenGL / OpenGL ES, se puede configurar a deseo del desarrollador.</w:t>
+        <w:t>Unity utiliza como base del motor grafico DirectX, Vulkan o OpenGL / OpenGL ES, se puede configurar a deseo del desarrollador.</w:t>
       </w:r>
     </w:p>
     <w:p>
@@ -3364,47 +3147,21 @@
     </w:p>
     <w:p>
       <w:r>
-        <w:t xml:space="preserve">Permite uso de </w:t>
-      </w:r>
-      <w:proofErr w:type="spellStart"/>
-      <w:r>
-        <w:t>shaders</w:t>
-      </w:r>
-      <w:proofErr w:type="spellEnd"/>
-      <w:r>
-        <w:t xml:space="preserve"> personalizados.</w:t>
-      </w:r>
-    </w:p>
-    <w:p>
-      <w:r>
-        <w:t xml:space="preserve">Destaca por tener una amplia documentación, muy buena comunidad y una gran cantidad de </w:t>
-      </w:r>
-      <w:proofErr w:type="spellStart"/>
-      <w:r>
-        <w:t>assets</w:t>
-      </w:r>
-      <w:proofErr w:type="spellEnd"/>
-      <w:r>
-        <w:t>.</w:t>
+        <w:t>Permite uso de shaders personalizados.</w:t>
+      </w:r>
+    </w:p>
+    <w:p>
+      <w:r>
+        <w:t>Destaca por tener una amplia documentación, muy buena comunidad y una gran cantidad de assets.</w:t>
       </w:r>
     </w:p>
     <w:p>
       <w:pPr>
         <w:pStyle w:val="Heading4"/>
       </w:pPr>
-      <w:proofErr w:type="spellStart"/>
-      <w:r>
-        <w:t>Unreal</w:t>
-      </w:r>
-      <w:proofErr w:type="spellEnd"/>
-      <w:r>
-        <w:t xml:space="preserve"> </w:t>
-      </w:r>
-      <w:proofErr w:type="spellStart"/>
-      <w:r>
-        <w:t>Engine</w:t>
-      </w:r>
-      <w:proofErr w:type="spellEnd"/>
+      <w:r>
+        <w:t>Unreal Engine</w:t>
+      </w:r>
     </w:p>
     <w:p>
       <w:pPr>
@@ -3416,45 +3173,8 @@
     </w:p>
     <w:p>
       <w:r>
-        <w:t xml:space="preserve">UE utiliza hoy en día </w:t>
-      </w:r>
-      <w:proofErr w:type="spellStart"/>
-      <w:r>
-        <w:t>Entity</w:t>
-      </w:r>
-      <w:proofErr w:type="spellEnd"/>
-      <w:r>
-        <w:t xml:space="preserve"> </w:t>
-      </w:r>
-      <w:proofErr w:type="spellStart"/>
-      <w:r>
-        <w:t>Component</w:t>
-      </w:r>
-      <w:proofErr w:type="spellEnd"/>
-      <w:r>
-        <w:t xml:space="preserve">, no </w:t>
-      </w:r>
-      <w:proofErr w:type="spellStart"/>
-      <w:r>
-        <w:t>Entity</w:t>
-      </w:r>
-      <w:proofErr w:type="spellEnd"/>
-      <w:r>
-        <w:t xml:space="preserve"> </w:t>
-      </w:r>
-      <w:proofErr w:type="spellStart"/>
-      <w:r>
-        <w:t>Component</w:t>
-      </w:r>
-      <w:proofErr w:type="spellEnd"/>
-      <w:r>
-        <w:t xml:space="preserve"> </w:t>
-      </w:r>
-      <w:proofErr w:type="spellStart"/>
-      <w:r>
-        <w:t>System</w:t>
-      </w:r>
-      <w:proofErr w:type="spellEnd"/>
+        <w:t>UE utiliza hoy en día Entity Component, no Entity Component System</w:t>
+      </w:r>
       <w:sdt>
         <w:sdtPr>
           <w:rPr>
@@ -3481,23 +3201,7 @@
     </w:p>
     <w:p>
       <w:r>
-        <w:t xml:space="preserve">Hay tecnologías de terceros que ayudan a implementar una arquitectura ECS pura como por ejemplo </w:t>
-      </w:r>
-      <w:proofErr w:type="spellStart"/>
-      <w:r>
-        <w:t>Apparatus</w:t>
-      </w:r>
-      <w:proofErr w:type="spellEnd"/>
-      <w:r>
-        <w:t xml:space="preserve"> ECS o </w:t>
-      </w:r>
-      <w:proofErr w:type="spellStart"/>
-      <w:r>
-        <w:t>EnTT</w:t>
-      </w:r>
-      <w:proofErr w:type="spellEnd"/>
-      <w:r>
-        <w:t xml:space="preserve">. </w:t>
+        <w:t xml:space="preserve">Hay tecnologías de terceros que ayudan a implementar una arquitectura ECS pura como por ejemplo Apparatus ECS o EnTT. </w:t>
       </w:r>
     </w:p>
     <w:p>
@@ -3509,40 +3213,11 @@
       </w:r>
     </w:p>
     <w:p>
-      <w:proofErr w:type="spellStart"/>
-      <w:r>
-        <w:t>Unreal</w:t>
-      </w:r>
-      <w:proofErr w:type="spellEnd"/>
-      <w:r>
-        <w:t xml:space="preserve"> </w:t>
-      </w:r>
-      <w:proofErr w:type="spellStart"/>
-      <w:r>
-        <w:t>Engine</w:t>
-      </w:r>
-      <w:proofErr w:type="spellEnd"/>
-      <w:r>
-        <w:t xml:space="preserve"> utiliza como base de renderización </w:t>
-      </w:r>
-      <w:proofErr w:type="spellStart"/>
-      <w:r>
-        <w:t>APIs</w:t>
-      </w:r>
-      <w:proofErr w:type="spellEnd"/>
-      <w:r>
-        <w:t xml:space="preserve"> como </w:t>
-      </w:r>
-      <w:r>
-        <w:t xml:space="preserve">DirectX 12, </w:t>
-      </w:r>
-      <w:proofErr w:type="spellStart"/>
-      <w:r>
-        <w:t>Vulkan</w:t>
-      </w:r>
-      <w:proofErr w:type="spellEnd"/>
-      <w:r>
-        <w:t xml:space="preserve">, Metal, OpenGL </w:t>
+      <w:r>
+        <w:t xml:space="preserve">Unreal Engine utiliza como base de renderización APIs como </w:t>
+      </w:r>
+      <w:r>
+        <w:t xml:space="preserve">DirectX 12, Vulkan, Metal, OpenGL </w:t>
       </w:r>
       <w:r>
         <w:t>y</w:t>
@@ -3566,15 +3241,7 @@
         <w:t xml:space="preserve"> </w:t>
       </w:r>
       <w:r>
-        <w:t xml:space="preserve">para el desarrollo de la lógica, llamado internamente </w:t>
-      </w:r>
-      <w:proofErr w:type="spellStart"/>
-      <w:r>
-        <w:t>Blueprints</w:t>
-      </w:r>
-      <w:proofErr w:type="spellEnd"/>
-      <w:r>
-        <w:t>. Son nodos y uniones entre nodos para generar código.</w:t>
+        <w:t>para el desarrollo de la lógica, llamado internamente Blueprints. Son nodos y uniones entre nodos para generar código.</w:t>
       </w:r>
     </w:p>
     <w:p>
@@ -3634,31 +3301,7 @@
     </w:p>
     <w:p>
       <w:r>
-        <w:t xml:space="preserve">Destaca por tener una de las mejores tecnologías de gráficos del mercado, incluyendo Nanite </w:t>
-      </w:r>
-      <w:proofErr w:type="spellStart"/>
-      <w:r>
-        <w:t>Virtualized</w:t>
-      </w:r>
-      <w:proofErr w:type="spellEnd"/>
-      <w:r>
-        <w:t xml:space="preserve"> </w:t>
-      </w:r>
-      <w:proofErr w:type="spellStart"/>
-      <w:r>
-        <w:t>Geometry</w:t>
-      </w:r>
-      <w:proofErr w:type="spellEnd"/>
-      <w:r>
-        <w:t xml:space="preserve"> y Lumen Global </w:t>
-      </w:r>
-      <w:proofErr w:type="spellStart"/>
-      <w:r>
-        <w:t>Illumination</w:t>
-      </w:r>
-      <w:proofErr w:type="spellEnd"/>
-      <w:r>
-        <w:t xml:space="preserve">. </w:t>
+        <w:t xml:space="preserve">Destaca por tener una de las mejores tecnologías de gráficos del mercado, incluyendo Nanite Virtualized Geometry y Lumen Global Illumination. </w:t>
       </w:r>
     </w:p>
     <w:p>
@@ -3843,7 +3486,6 @@
           <w:lang w:val="en-US" w:eastAsia="es-ES"/>
         </w:rPr>
       </w:pPr>
-      <w:proofErr w:type="spellStart"/>
       <w:r>
         <w:rPr>
           <w:rFonts w:eastAsia="Times New Roman"/>
@@ -3851,7 +3493,6 @@
         </w:rPr>
         <w:t>EventHandler</w:t>
       </w:r>
-      <w:proofErr w:type="spellEnd"/>
     </w:p>
     <w:p>
       <w:pPr>
@@ -3944,29 +3585,13 @@
           <w:rFonts w:ascii="Courier New" w:eastAsia="Times New Roman" w:hAnsi="Courier New" w:cs="Courier New"/>
           <w:lang w:val="en-US" w:eastAsia="es-ES"/>
         </w:rPr>
-        <w:t xml:space="preserve">Node -&gt; </w:t>
-      </w:r>
-      <w:proofErr w:type="spellStart"/>
+        <w:t>Node -&gt; CanvasItem -&gt; Control -&gt; Button -&gt; Behavior Script</w:t>
+      </w:r>
       <w:r>
         <w:rPr>
           <w:rFonts w:ascii="Courier New" w:eastAsia="Times New Roman" w:hAnsi="Courier New" w:cs="Courier New"/>
           <w:lang w:val="en-US" w:eastAsia="es-ES"/>
         </w:rPr>
-        <w:t>CanvasItem</w:t>
-      </w:r>
-      <w:proofErr w:type="spellEnd"/>
-      <w:r>
-        <w:rPr>
-          <w:rFonts w:ascii="Courier New" w:eastAsia="Times New Roman" w:hAnsi="Courier New" w:cs="Courier New"/>
-          <w:lang w:val="en-US" w:eastAsia="es-ES"/>
-        </w:rPr>
-        <w:t xml:space="preserve"> -&gt; Control -&gt; Button -&gt; Behavior Script</w:t>
-      </w:r>
-      <w:r>
-        <w:rPr>
-          <w:rFonts w:ascii="Courier New" w:eastAsia="Times New Roman" w:hAnsi="Courier New" w:cs="Courier New"/>
-          <w:lang w:val="en-US" w:eastAsia="es-ES"/>
-        </w:rPr>
         <w:t>’</w:t>
       </w:r>
     </w:p>
@@ -3999,15 +3624,7 @@
         <w:t>¿Qué significa esto para Godot?</w:t>
       </w:r>
       <w:r>
-        <w:t xml:space="preserve"> Según su artículo, esto mejora la comprensión de una escena, la reusabilidad y no tiene impacto a la eficiencia. Esto último es porque su arquitectura de herencia es de más alto nivel, ya que por debajo sigue trabajando con una arquitectura enfocada a los datos “data </w:t>
-      </w:r>
-      <w:proofErr w:type="spellStart"/>
-      <w:r>
-        <w:t>driven</w:t>
-      </w:r>
-      <w:proofErr w:type="spellEnd"/>
-      <w:r>
-        <w:t>”.</w:t>
+        <w:t xml:space="preserve"> Según su artículo, esto mejora la comprensión de una escena, la reusabilidad y no tiene impacto a la eficiencia. Esto último es porque su arquitectura de herencia es de más alto nivel, ya que por debajo sigue trabajando con una arquitectura enfocada a los datos “data driven”.</w:t>
       </w:r>
     </w:p>
     <w:p>
@@ -4054,15 +3671,7 @@
     </w:p>
     <w:p>
       <w:r>
-        <w:t xml:space="preserve">Godot soporta </w:t>
-      </w:r>
-      <w:proofErr w:type="spellStart"/>
-      <w:r>
-        <w:t>Vulkan</w:t>
-      </w:r>
-      <w:proofErr w:type="spellEnd"/>
-      <w:r>
-        <w:t xml:space="preserve"> por e</w:t>
+        <w:t>Godot soporta Vulkan por e</w:t>
       </w:r>
       <w:r>
         <w:t xml:space="preserve">l momento, según su artículo hablando de este tema, OpenGL todavía no </w:t>
@@ -4103,11 +3712,9 @@
       <w:r>
         <w:t xml:space="preserve">Godot utiliza un lenguaje de scripting propio, llamado </w:t>
       </w:r>
-      <w:proofErr w:type="spellStart"/>
       <w:r>
         <w:t>GDScript</w:t>
       </w:r>
-      <w:proofErr w:type="spellEnd"/>
       <w:r>
         <w:t>.</w:t>
       </w:r>
@@ -4124,14 +3731,12 @@
           <w:lang w:val="en-US"/>
         </w:rPr>
       </w:pPr>
-      <w:proofErr w:type="spellStart"/>
       <w:r>
         <w:rPr>
           <w:lang w:val="en-US"/>
         </w:rPr>
         <w:t>EnTT</w:t>
       </w:r>
-      <w:proofErr w:type="spellEnd"/>
     </w:p>
     <w:p>
       <w:pPr>
@@ -4139,13 +3744,8 @@
           <w:color w:val="000000"/>
         </w:rPr>
       </w:pPr>
-      <w:proofErr w:type="spellStart"/>
-      <w:r>
-        <w:t>EnTT</w:t>
-      </w:r>
-      <w:proofErr w:type="spellEnd"/>
-      <w:r>
-        <w:t xml:space="preserve"> es una librería </w:t>
+      <w:r>
+        <w:t xml:space="preserve">EnTT es una librería </w:t>
       </w:r>
       <w:r>
         <w:t>de ECS de código abierto, escrita en C++ de solo cabeceras</w:t>
@@ -4242,29 +3842,7 @@
           <w:szCs w:val="17"/>
           <w:lang w:val="en-US"/>
         </w:rPr>
-        <w:t>&lt;</w:t>
-      </w:r>
-      <w:proofErr w:type="spellStart"/>
-      <w:r>
-        <w:rPr>
-          <w:rFonts w:ascii="Consolas" w:hAnsi="Consolas" w:cs="Courier New"/>
-          <w:color w:val="ABE338"/>
-          <w:sz w:val="17"/>
-          <w:szCs w:val="17"/>
-          <w:lang w:val="en-US"/>
-        </w:rPr>
-        <w:t>entt</w:t>
-      </w:r>
-      <w:proofErr w:type="spellEnd"/>
-      <w:r>
-        <w:rPr>
-          <w:rFonts w:ascii="Consolas" w:hAnsi="Consolas" w:cs="Courier New"/>
-          <w:color w:val="ABE338"/>
-          <w:sz w:val="17"/>
-          <w:szCs w:val="17"/>
-          <w:lang w:val="en-US"/>
-        </w:rPr>
-        <w:t>/entt.hpp&gt;</w:t>
+        <w:t>&lt;entt/entt.hpp&gt;</w:t>
       </w:r>
       <w:r>
         <w:rPr>
@@ -4710,29 +4288,7 @@
           <w:szCs w:val="17"/>
           <w:lang w:val="en-US"/>
         </w:rPr>
-        <w:t xml:space="preserve"> </w:t>
-      </w:r>
-      <w:proofErr w:type="spellStart"/>
-      <w:r>
-        <w:rPr>
-          <w:rFonts w:ascii="Consolas" w:hAnsi="Consolas" w:cs="Courier New"/>
-          <w:color w:val="FFFFFF"/>
-          <w:sz w:val="17"/>
-          <w:szCs w:val="17"/>
-          <w:lang w:val="en-US"/>
-        </w:rPr>
-        <w:t>dy</w:t>
-      </w:r>
-      <w:proofErr w:type="spellEnd"/>
-      <w:r>
-        <w:rPr>
-          <w:rFonts w:ascii="Consolas" w:hAnsi="Consolas" w:cs="Courier New"/>
-          <w:color w:val="FFFFFF"/>
-          <w:sz w:val="17"/>
-          <w:szCs w:val="17"/>
-          <w:lang w:val="en-US"/>
-        </w:rPr>
-        <w:t>;</w:t>
+        <w:t xml:space="preserve"> dy;</w:t>
       </w:r>
     </w:p>
     <w:p>
@@ -4838,29 +4394,7 @@
           <w:szCs w:val="17"/>
           <w:lang w:val="en-US"/>
         </w:rPr>
-        <w:t xml:space="preserve"> update(</w:t>
-      </w:r>
-      <w:proofErr w:type="spellStart"/>
-      <w:r>
-        <w:rPr>
-          <w:rFonts w:ascii="Consolas" w:hAnsi="Consolas" w:cs="Courier New"/>
-          <w:color w:val="FFFFFF"/>
-          <w:sz w:val="17"/>
-          <w:szCs w:val="17"/>
-          <w:lang w:val="en-US"/>
-        </w:rPr>
-        <w:t>entt</w:t>
-      </w:r>
-      <w:proofErr w:type="spellEnd"/>
-      <w:r>
-        <w:rPr>
-          <w:rFonts w:ascii="Consolas" w:hAnsi="Consolas" w:cs="Courier New"/>
-          <w:color w:val="FFFFFF"/>
-          <w:sz w:val="17"/>
-          <w:szCs w:val="17"/>
-          <w:lang w:val="en-US"/>
-        </w:rPr>
-        <w:t>::registry registry) {</w:t>
+        <w:t xml:space="preserve"> update(entt::registry registry) {</w:t>
       </w:r>
     </w:p>
     <w:p>
@@ -4928,29 +4462,7 @@
           <w:szCs w:val="17"/>
           <w:lang w:val="en-US"/>
         </w:rPr>
-        <w:t xml:space="preserve"> view = </w:t>
-      </w:r>
-      <w:proofErr w:type="spellStart"/>
-      <w:r>
-        <w:rPr>
-          <w:rFonts w:ascii="Consolas" w:hAnsi="Consolas" w:cs="Courier New"/>
-          <w:color w:val="FFFFFF"/>
-          <w:sz w:val="17"/>
-          <w:szCs w:val="17"/>
-          <w:lang w:val="en-US"/>
-        </w:rPr>
-        <w:t>registry.view</w:t>
-      </w:r>
-      <w:proofErr w:type="spellEnd"/>
-      <w:r>
-        <w:rPr>
-          <w:rFonts w:ascii="Consolas" w:hAnsi="Consolas" w:cs="Courier New"/>
-          <w:color w:val="FFFFFF"/>
-          <w:sz w:val="17"/>
-          <w:szCs w:val="17"/>
-          <w:lang w:val="en-US"/>
-        </w:rPr>
-        <w:t>&lt;</w:t>
+        <w:t xml:space="preserve"> view = registry.view&lt;</w:t>
       </w:r>
       <w:r>
         <w:rPr>
@@ -5124,29 +4636,7 @@
           <w:szCs w:val="17"/>
           <w:lang w:val="en-US"/>
         </w:rPr>
-        <w:t xml:space="preserve">    </w:t>
-      </w:r>
-      <w:proofErr w:type="spellStart"/>
-      <w:r>
-        <w:rPr>
-          <w:rFonts w:ascii="Consolas" w:hAnsi="Consolas" w:cs="Courier New"/>
-          <w:color w:val="FFFFFF"/>
-          <w:sz w:val="17"/>
-          <w:szCs w:val="17"/>
-          <w:lang w:val="en-US"/>
-        </w:rPr>
-        <w:t>view.each</w:t>
-      </w:r>
-      <w:proofErr w:type="spellEnd"/>
-      <w:r>
-        <w:rPr>
-          <w:rFonts w:ascii="Consolas" w:hAnsi="Consolas" w:cs="Courier New"/>
-          <w:color w:val="FFFFFF"/>
-          <w:sz w:val="17"/>
-          <w:szCs w:val="17"/>
-          <w:lang w:val="en-US"/>
-        </w:rPr>
-        <w:t>([](</w:t>
+        <w:t xml:space="preserve">    view.each([](</w:t>
       </w:r>
       <w:r>
         <w:rPr>
@@ -5380,29 +4870,7 @@
           <w:szCs w:val="17"/>
           <w:lang w:val="en-US"/>
         </w:rPr>
-        <w:t xml:space="preserve">    </w:t>
-      </w:r>
-      <w:proofErr w:type="spellStart"/>
-      <w:r>
-        <w:rPr>
-          <w:rFonts w:ascii="Consolas" w:hAnsi="Consolas" w:cs="Courier New"/>
-          <w:color w:val="FFFFFF"/>
-          <w:sz w:val="17"/>
-          <w:szCs w:val="17"/>
-          <w:lang w:val="en-US"/>
-        </w:rPr>
-        <w:t>view.each</w:t>
-      </w:r>
-      <w:proofErr w:type="spellEnd"/>
-      <w:r>
-        <w:rPr>
-          <w:rFonts w:ascii="Consolas" w:hAnsi="Consolas" w:cs="Courier New"/>
-          <w:color w:val="FFFFFF"/>
-          <w:sz w:val="17"/>
-          <w:szCs w:val="17"/>
-          <w:lang w:val="en-US"/>
-        </w:rPr>
-        <w:t>([](</w:t>
+        <w:t xml:space="preserve">    view.each([](</w:t>
       </w:r>
       <w:r>
         <w:rPr>
@@ -5716,29 +5184,7 @@
           <w:szCs w:val="17"/>
           <w:lang w:val="en-US"/>
         </w:rPr>
-        <w:t xml:space="preserve"> [entity, pos, vel]: </w:t>
-      </w:r>
-      <w:proofErr w:type="spellStart"/>
-      <w:r>
-        <w:rPr>
-          <w:rFonts w:ascii="Consolas" w:hAnsi="Consolas" w:cs="Courier New"/>
-          <w:color w:val="FFFFFF"/>
-          <w:sz w:val="17"/>
-          <w:szCs w:val="17"/>
-          <w:lang w:val="en-US"/>
-        </w:rPr>
-        <w:t>view.each</w:t>
-      </w:r>
-      <w:proofErr w:type="spellEnd"/>
-      <w:r>
-        <w:rPr>
-          <w:rFonts w:ascii="Consolas" w:hAnsi="Consolas" w:cs="Courier New"/>
-          <w:color w:val="FFFFFF"/>
-          <w:sz w:val="17"/>
-          <w:szCs w:val="17"/>
-          <w:lang w:val="en-US"/>
-        </w:rPr>
-        <w:t>()) {</w:t>
+        <w:t xml:space="preserve"> [entity, pos, vel]: view.each()) {</w:t>
       </w:r>
     </w:p>
     <w:p>
@@ -6106,18 +5552,7 @@
           <w:szCs w:val="17"/>
           <w:lang w:val="en-US"/>
         </w:rPr>
-        <w:t xml:space="preserve"> &amp;vel = </w:t>
-      </w:r>
-      <w:proofErr w:type="spellStart"/>
-      <w:r>
-        <w:rPr>
-          <w:rFonts w:ascii="Consolas" w:hAnsi="Consolas" w:cs="Courier New"/>
-          <w:color w:val="FFFFFF"/>
-          <w:sz w:val="17"/>
-          <w:szCs w:val="17"/>
-          <w:lang w:val="en-US"/>
-        </w:rPr>
-        <w:t>view.</w:t>
+        <w:t xml:space="preserve"> &amp;vel = view.</w:t>
       </w:r>
       <w:r>
         <w:rPr>
@@ -6129,7 +5564,6 @@
         </w:rPr>
         <w:t>get</w:t>
       </w:r>
-      <w:proofErr w:type="spellEnd"/>
       <w:r>
         <w:rPr>
           <w:rFonts w:ascii="Consolas" w:hAnsi="Consolas" w:cs="Courier New"/>
@@ -6408,7 +5842,7 @@
           <w:szCs w:val="17"/>
           <w:lang w:val="en-US"/>
         </w:rPr>
-        <w:t xml:space="preserve">    </w:t>
+        <w:t xml:space="preserve">    entt::registry </w:t>
       </w:r>
       <w:proofErr w:type="spellStart"/>
       <w:r>
@@ -6419,7 +5853,7 @@
           <w:szCs w:val="17"/>
           <w:lang w:val="en-US"/>
         </w:rPr>
-        <w:t>entt</w:t>
+        <w:t>registry</w:t>
       </w:r>
       <w:proofErr w:type="spellEnd"/>
       <w:r>
@@ -6430,7 +5864,7 @@
           <w:szCs w:val="17"/>
           <w:lang w:val="en-US"/>
         </w:rPr>
-        <w:t>::registry registry;</w:t>
+        <w:t>;</w:t>
       </w:r>
     </w:p>
     <w:p>
@@ -6518,29 +5952,7 @@
           <w:szCs w:val="17"/>
           <w:lang w:val="en-US"/>
         </w:rPr>
-        <w:t xml:space="preserve"> </w:t>
-      </w:r>
-      <w:proofErr w:type="spellStart"/>
-      <w:r>
-        <w:rPr>
-          <w:rFonts w:ascii="Consolas" w:hAnsi="Consolas" w:cs="Courier New"/>
-          <w:color w:val="FFFFFF"/>
-          <w:sz w:val="17"/>
-          <w:szCs w:val="17"/>
-          <w:lang w:val="en-US"/>
-        </w:rPr>
-        <w:t>i</w:t>
-      </w:r>
-      <w:proofErr w:type="spellEnd"/>
-      <w:r>
-        <w:rPr>
-          <w:rFonts w:ascii="Consolas" w:hAnsi="Consolas" w:cs="Courier New"/>
-          <w:color w:val="FFFFFF"/>
-          <w:sz w:val="17"/>
-          <w:szCs w:val="17"/>
-          <w:lang w:val="en-US"/>
-        </w:rPr>
-        <w:t xml:space="preserve"> = </w:t>
+        <w:t xml:space="preserve"> i = </w:t>
       </w:r>
       <w:r>
         <w:rPr>
@@ -6560,29 +5972,7 @@
           <w:szCs w:val="17"/>
           <w:lang w:val="en-US"/>
         </w:rPr>
-        <w:t xml:space="preserve">; </w:t>
-      </w:r>
-      <w:proofErr w:type="spellStart"/>
-      <w:r>
-        <w:rPr>
-          <w:rFonts w:ascii="Consolas" w:hAnsi="Consolas" w:cs="Courier New"/>
-          <w:color w:val="FFFFFF"/>
-          <w:sz w:val="17"/>
-          <w:szCs w:val="17"/>
-          <w:lang w:val="en-US"/>
-        </w:rPr>
-        <w:t>i</w:t>
-      </w:r>
-      <w:proofErr w:type="spellEnd"/>
-      <w:r>
-        <w:rPr>
-          <w:rFonts w:ascii="Consolas" w:hAnsi="Consolas" w:cs="Courier New"/>
-          <w:color w:val="FFFFFF"/>
-          <w:sz w:val="17"/>
-          <w:szCs w:val="17"/>
-          <w:lang w:val="en-US"/>
-        </w:rPr>
-        <w:t xml:space="preserve"> &lt; </w:t>
+        <w:t xml:space="preserve">; i &lt; </w:t>
       </w:r>
       <w:r>
         <w:rPr>
@@ -6602,29 +5992,7 @@
           <w:szCs w:val="17"/>
           <w:lang w:val="en-US"/>
         </w:rPr>
-        <w:t>; ++</w:t>
-      </w:r>
-      <w:proofErr w:type="spellStart"/>
-      <w:r>
-        <w:rPr>
-          <w:rFonts w:ascii="Consolas" w:hAnsi="Consolas" w:cs="Courier New"/>
-          <w:color w:val="FFFFFF"/>
-          <w:sz w:val="17"/>
-          <w:szCs w:val="17"/>
-          <w:lang w:val="en-US"/>
-        </w:rPr>
-        <w:t>i</w:t>
-      </w:r>
-      <w:proofErr w:type="spellEnd"/>
-      <w:r>
-        <w:rPr>
-          <w:rFonts w:ascii="Consolas" w:hAnsi="Consolas" w:cs="Courier New"/>
-          <w:color w:val="FFFFFF"/>
-          <w:sz w:val="17"/>
-          <w:szCs w:val="17"/>
-          <w:lang w:val="en-US"/>
-        </w:rPr>
-        <w:t>) {</w:t>
+        <w:t>; ++i) {</w:t>
       </w:r>
     </w:p>
     <w:p>
@@ -6712,29 +6080,7 @@
           <w:szCs w:val="17"/>
           <w:lang w:val="en-US"/>
         </w:rPr>
-        <w:t xml:space="preserve"> entity = </w:t>
-      </w:r>
-      <w:proofErr w:type="spellStart"/>
-      <w:r>
-        <w:rPr>
-          <w:rFonts w:ascii="Consolas" w:hAnsi="Consolas" w:cs="Courier New"/>
-          <w:color w:val="FFFFFF"/>
-          <w:sz w:val="17"/>
-          <w:szCs w:val="17"/>
-          <w:lang w:val="en-US"/>
-        </w:rPr>
-        <w:t>registry.create</w:t>
-      </w:r>
-      <w:proofErr w:type="spellEnd"/>
-      <w:r>
-        <w:rPr>
-          <w:rFonts w:ascii="Consolas" w:hAnsi="Consolas" w:cs="Courier New"/>
-          <w:color w:val="FFFFFF"/>
-          <w:sz w:val="17"/>
-          <w:szCs w:val="17"/>
-          <w:lang w:val="en-US"/>
-        </w:rPr>
-        <w:t>();</w:t>
+        <w:t xml:space="preserve"> entity = registry.create();</w:t>
       </w:r>
     </w:p>
     <w:p>
@@ -6782,20 +6128,8 @@
           <w:szCs w:val="17"/>
           <w:lang w:val="en-US"/>
         </w:rPr>
-        <w:t xml:space="preserve">        </w:t>
-      </w:r>
-      <w:proofErr w:type="spellStart"/>
-      <w:r>
-        <w:rPr>
-          <w:rFonts w:ascii="Consolas" w:hAnsi="Consolas" w:cs="Courier New"/>
-          <w:color w:val="FFFFFF"/>
-          <w:sz w:val="17"/>
-          <w:szCs w:val="17"/>
-          <w:lang w:val="en-US"/>
-        </w:rPr>
-        <w:t>registry.emplace</w:t>
-      </w:r>
-      <w:proofErr w:type="spellEnd"/>
+        <w:t xml:space="preserve">        registry.emplace</w:t>
+      </w:r>
       <w:r>
         <w:rPr>
           <w:rFonts w:ascii="Consolas" w:hAnsi="Consolas" w:cs="Courier New"/>
@@ -6814,29 +6148,7 @@
           <w:szCs w:val="17"/>
           <w:lang w:val="en-US"/>
         </w:rPr>
-        <w:t xml:space="preserve">(entity, </w:t>
-      </w:r>
-      <w:proofErr w:type="spellStart"/>
-      <w:r>
-        <w:rPr>
-          <w:rFonts w:ascii="Consolas" w:hAnsi="Consolas" w:cs="Courier New"/>
-          <w:color w:val="FFFFFF"/>
-          <w:sz w:val="17"/>
-          <w:szCs w:val="17"/>
-          <w:lang w:val="en-US"/>
-        </w:rPr>
-        <w:t>i</w:t>
-      </w:r>
-      <w:proofErr w:type="spellEnd"/>
-      <w:r>
-        <w:rPr>
-          <w:rFonts w:ascii="Consolas" w:hAnsi="Consolas" w:cs="Courier New"/>
-          <w:color w:val="FFFFFF"/>
-          <w:sz w:val="17"/>
-          <w:szCs w:val="17"/>
-          <w:lang w:val="en-US"/>
-        </w:rPr>
-        <w:t xml:space="preserve"> * </w:t>
+        <w:t xml:space="preserve">(entity, i * </w:t>
       </w:r>
       <w:r>
         <w:rPr>
@@ -6856,29 +6168,7 @@
           <w:szCs w:val="17"/>
           <w:lang w:val="en-US"/>
         </w:rPr>
-        <w:t xml:space="preserve">, </w:t>
-      </w:r>
-      <w:proofErr w:type="spellStart"/>
-      <w:r>
-        <w:rPr>
-          <w:rFonts w:ascii="Consolas" w:hAnsi="Consolas" w:cs="Courier New"/>
-          <w:color w:val="FFFFFF"/>
-          <w:sz w:val="17"/>
-          <w:szCs w:val="17"/>
-          <w:lang w:val="en-US"/>
-        </w:rPr>
-        <w:t>i</w:t>
-      </w:r>
-      <w:proofErr w:type="spellEnd"/>
-      <w:r>
-        <w:rPr>
-          <w:rFonts w:ascii="Consolas" w:hAnsi="Consolas" w:cs="Courier New"/>
-          <w:color w:val="FFFFFF"/>
-          <w:sz w:val="17"/>
-          <w:szCs w:val="17"/>
-          <w:lang w:val="en-US"/>
-        </w:rPr>
-        <w:t xml:space="preserve"> * </w:t>
+        <w:t xml:space="preserve">, i * </w:t>
       </w:r>
       <w:r>
         <w:rPr>
@@ -6966,29 +6256,7 @@
           <w:szCs w:val="17"/>
           <w:lang w:val="en-US"/>
         </w:rPr>
-        <w:t>(</w:t>
-      </w:r>
-      <w:proofErr w:type="spellStart"/>
-      <w:r>
-        <w:rPr>
-          <w:rFonts w:ascii="Consolas" w:hAnsi="Consolas" w:cs="Courier New"/>
-          <w:color w:val="FFFFFF"/>
-          <w:sz w:val="17"/>
-          <w:szCs w:val="17"/>
-          <w:lang w:val="en-US"/>
-        </w:rPr>
-        <w:t>i</w:t>
-      </w:r>
-      <w:proofErr w:type="spellEnd"/>
-      <w:r>
-        <w:rPr>
-          <w:rFonts w:ascii="Consolas" w:hAnsi="Consolas" w:cs="Courier New"/>
-          <w:color w:val="FFFFFF"/>
-          <w:sz w:val="17"/>
-          <w:szCs w:val="17"/>
-          <w:lang w:val="en-US"/>
-        </w:rPr>
-        <w:t xml:space="preserve"> % </w:t>
+        <w:t xml:space="preserve">(i % </w:t>
       </w:r>
       <w:r>
         <w:rPr>
@@ -7028,20 +6296,8 @@
           <w:szCs w:val="17"/>
           <w:lang w:val="en-US"/>
         </w:rPr>
-        <w:t xml:space="preserve">) { </w:t>
-      </w:r>
-      <w:proofErr w:type="spellStart"/>
-      <w:r>
-        <w:rPr>
-          <w:rFonts w:ascii="Consolas" w:hAnsi="Consolas" w:cs="Courier New"/>
-          <w:color w:val="FFFFFF"/>
-          <w:sz w:val="17"/>
-          <w:szCs w:val="17"/>
-          <w:lang w:val="en-US"/>
-        </w:rPr>
-        <w:t>registry.emplace</w:t>
-      </w:r>
-      <w:proofErr w:type="spellEnd"/>
+        <w:t>) { registry.emplace</w:t>
+      </w:r>
       <w:r>
         <w:rPr>
           <w:rFonts w:ascii="Consolas" w:hAnsi="Consolas" w:cs="Courier New"/>
@@ -7060,29 +6316,7 @@
           <w:szCs w:val="17"/>
           <w:lang w:val="en-US"/>
         </w:rPr>
-        <w:t xml:space="preserve">(entity, </w:t>
-      </w:r>
-      <w:proofErr w:type="spellStart"/>
-      <w:r>
-        <w:rPr>
-          <w:rFonts w:ascii="Consolas" w:hAnsi="Consolas" w:cs="Courier New"/>
-          <w:color w:val="FFFFFF"/>
-          <w:sz w:val="17"/>
-          <w:szCs w:val="17"/>
-          <w:lang w:val="en-US"/>
-        </w:rPr>
-        <w:t>i</w:t>
-      </w:r>
-      <w:proofErr w:type="spellEnd"/>
-      <w:r>
-        <w:rPr>
-          <w:rFonts w:ascii="Consolas" w:hAnsi="Consolas" w:cs="Courier New"/>
-          <w:color w:val="FFFFFF"/>
-          <w:sz w:val="17"/>
-          <w:szCs w:val="17"/>
-          <w:lang w:val="en-US"/>
-        </w:rPr>
-        <w:t xml:space="preserve"> * .</w:t>
+        <w:t>(entity, i * .</w:t>
       </w:r>
       <w:r>
         <w:rPr>
@@ -7102,29 +6336,7 @@
           <w:szCs w:val="17"/>
           <w:lang w:val="en-US"/>
         </w:rPr>
-        <w:t xml:space="preserve">, </w:t>
-      </w:r>
-      <w:proofErr w:type="spellStart"/>
-      <w:r>
-        <w:rPr>
-          <w:rFonts w:ascii="Consolas" w:hAnsi="Consolas" w:cs="Courier New"/>
-          <w:color w:val="FFFFFF"/>
-          <w:sz w:val="17"/>
-          <w:szCs w:val="17"/>
-          <w:lang w:val="en-US"/>
-        </w:rPr>
-        <w:t>i</w:t>
-      </w:r>
-      <w:proofErr w:type="spellEnd"/>
-      <w:r>
-        <w:rPr>
-          <w:rFonts w:ascii="Consolas" w:hAnsi="Consolas" w:cs="Courier New"/>
-          <w:color w:val="FFFFFF"/>
-          <w:sz w:val="17"/>
-          <w:szCs w:val="17"/>
-          <w:lang w:val="en-US"/>
-        </w:rPr>
-        <w:t xml:space="preserve"> * .</w:t>
+        <w:t>, i * .</w:t>
       </w:r>
       <w:r>
         <w:rPr>
@@ -7246,47 +6458,7 @@
           <w:sz w:val="17"/>
           <w:szCs w:val="17"/>
         </w:rPr>
-        <w:t xml:space="preserve">    </w:t>
-      </w:r>
-      <w:proofErr w:type="spellStart"/>
-      <w:r>
-        <w:rPr>
-          <w:rFonts w:ascii="Consolas" w:hAnsi="Consolas" w:cs="Courier New"/>
-          <w:color w:val="FFFFFF"/>
-          <w:sz w:val="17"/>
-          <w:szCs w:val="17"/>
-        </w:rPr>
-        <w:t>update</w:t>
-      </w:r>
-      <w:proofErr w:type="spellEnd"/>
-      <w:r>
-        <w:rPr>
-          <w:rFonts w:ascii="Consolas" w:hAnsi="Consolas" w:cs="Courier New"/>
-          <w:color w:val="FFFFFF"/>
-          <w:sz w:val="17"/>
-          <w:szCs w:val="17"/>
-        </w:rPr>
-        <w:t>(</w:t>
-      </w:r>
-      <w:proofErr w:type="spellStart"/>
-      <w:r>
-        <w:rPr>
-          <w:rFonts w:ascii="Consolas" w:hAnsi="Consolas" w:cs="Courier New"/>
-          <w:color w:val="FFFFFF"/>
-          <w:sz w:val="17"/>
-          <w:szCs w:val="17"/>
-        </w:rPr>
-        <w:t>registry</w:t>
-      </w:r>
-      <w:proofErr w:type="spellEnd"/>
-      <w:r>
-        <w:rPr>
-          <w:rFonts w:ascii="Consolas" w:hAnsi="Consolas" w:cs="Courier New"/>
-          <w:color w:val="FFFFFF"/>
-          <w:sz w:val="17"/>
-          <w:szCs w:val="17"/>
-        </w:rPr>
-        <w:t>);</w:t>
+        <w:t xml:space="preserve">    update(registry);</w:t>
       </w:r>
     </w:p>
     <w:p>
@@ -7384,15 +6556,7 @@
     </w:p>
     <w:p>
       <w:r>
-        <w:t>Se puede observar cómo, utilizando esta librería se pueden crear entidades, dotar de componentes y modificar estos componentes, gracias a la clase ‘</w:t>
-      </w:r>
-      <w:proofErr w:type="spellStart"/>
-      <w:r>
-        <w:t>registry</w:t>
-      </w:r>
-      <w:proofErr w:type="spellEnd"/>
-      <w:r>
-        <w:t>’.</w:t>
+        <w:t>Se puede observar cómo, utilizando esta librería se pueden crear entidades, dotar de componentes y modificar estos componentes, gracias a la clase ‘registry’.</w:t>
       </w:r>
     </w:p>
     <w:p>
@@ -7452,35 +6616,7 @@
         <w:rPr>
           <w:color w:val="000000"/>
         </w:rPr>
-        <w:t>. En lugar de usar componentes se usaría herencia, una entidad si se deseara que tuviera la capacidad de “</w:t>
-      </w:r>
-      <w:proofErr w:type="spellStart"/>
-      <w:r>
-        <w:rPr>
-          <w:color w:val="000000"/>
-        </w:rPr>
-        <w:t>transform</w:t>
-      </w:r>
-      <w:proofErr w:type="spellEnd"/>
-      <w:r>
-        <w:rPr>
-          <w:color w:val="000000"/>
-        </w:rPr>
-        <w:t xml:space="preserve">”, se heredaría de la clase </w:t>
-      </w:r>
-      <w:proofErr w:type="spellStart"/>
-      <w:r>
-        <w:rPr>
-          <w:color w:val="000000"/>
-        </w:rPr>
-        <w:t>Transform</w:t>
-      </w:r>
-      <w:proofErr w:type="spellEnd"/>
-      <w:r>
-        <w:rPr>
-          <w:color w:val="000000"/>
-        </w:rPr>
-        <w:t xml:space="preserve">. Y para gestionar las entidades se podrían usar distintos módulos que guardan las entidades con datos parecidos y las procesan. </w:t>
+        <w:t xml:space="preserve">. En lugar de usar componentes se usaría herencia, una entidad si se deseara que tuviera la capacidad de “transform”, se heredaría de la clase Transform. Y para gestionar las entidades se podrían usar distintos módulos que guardan las entidades con datos parecidos y las procesan. </w:t>
       </w:r>
     </w:p>
     <w:p>
@@ -7620,7 +6756,6 @@
         </w:rPr>
         <w:t xml:space="preserve"> </w:t>
       </w:r>
-      <w:proofErr w:type="spellStart"/>
       <w:r>
         <w:rPr>
           <w:rFonts w:ascii="Consolas" w:hAnsi="Consolas" w:cs="Courier New"/>
@@ -7631,7 +6766,6 @@
         </w:rPr>
         <w:t>Renderable</w:t>
       </w:r>
-      <w:proofErr w:type="spellEnd"/>
       <w:r>
         <w:rPr>
           <w:rFonts w:ascii="Consolas" w:hAnsi="Consolas" w:cs="Courier New"/>
@@ -8069,7 +7203,6 @@
         </w:rPr>
         <w:t>(</w:t>
       </w:r>
-      <w:proofErr w:type="spellStart"/>
       <w:r>
         <w:rPr>
           <w:rFonts w:ascii="Consolas" w:hAnsi="Consolas" w:cs="Courier New"/>
@@ -8080,38 +7213,15 @@
         </w:rPr>
         <w:t>Renderable</w:t>
       </w:r>
-      <w:proofErr w:type="spellEnd"/>
-      <w:r>
-        <w:rPr>
-          <w:rFonts w:ascii="Consolas" w:hAnsi="Consolas" w:cs="Courier New"/>
-          <w:color w:val="FFFFFF"/>
-          <w:sz w:val="17"/>
-          <w:szCs w:val="17"/>
-          <w:lang w:val="en-US"/>
-        </w:rPr>
-        <w:t xml:space="preserve"> entity: </w:t>
-      </w:r>
-      <w:proofErr w:type="spellStart"/>
-      <w:r>
-        <w:rPr>
-          <w:rFonts w:ascii="Consolas" w:hAnsi="Consolas" w:cs="Courier New"/>
-          <w:color w:val="FFFFFF"/>
-          <w:sz w:val="17"/>
-          <w:szCs w:val="17"/>
-          <w:lang w:val="en-US"/>
-        </w:rPr>
-        <w:t>entitiesToRender</w:t>
-      </w:r>
-      <w:proofErr w:type="spellEnd"/>
-      <w:r>
-        <w:rPr>
-          <w:rFonts w:ascii="Consolas" w:hAnsi="Consolas" w:cs="Courier New"/>
-          <w:color w:val="FFFFFF"/>
-          <w:sz w:val="17"/>
-          <w:szCs w:val="17"/>
-          <w:lang w:val="en-US"/>
-        </w:rPr>
-        <w:t>){</w:t>
+      <w:r>
+        <w:rPr>
+          <w:rFonts w:ascii="Consolas" w:hAnsi="Consolas" w:cs="Courier New"/>
+          <w:color w:val="FFFFFF"/>
+          <w:sz w:val="17"/>
+          <w:szCs w:val="17"/>
+          <w:lang w:val="en-US"/>
+        </w:rPr>
+        <w:t xml:space="preserve"> entity: entitiesToRender){</w:t>
       </w:r>
     </w:p>
     <w:p>
@@ -8190,25 +7300,14 @@
         </w:rPr>
         <w:tab/>
       </w:r>
-      <w:proofErr w:type="spellStart"/>
-      <w:r>
-        <w:rPr>
-          <w:rFonts w:ascii="Consolas" w:hAnsi="Consolas" w:cs="Courier New"/>
-          <w:color w:val="FFFFFF"/>
-          <w:sz w:val="17"/>
-          <w:szCs w:val="17"/>
-        </w:rPr>
-        <w:t>entity.render</w:t>
-      </w:r>
-      <w:proofErr w:type="spellEnd"/>
-      <w:r>
-        <w:rPr>
-          <w:rFonts w:ascii="Consolas" w:hAnsi="Consolas" w:cs="Courier New"/>
-          <w:color w:val="FFFFFF"/>
-          <w:sz w:val="17"/>
-          <w:szCs w:val="17"/>
-        </w:rPr>
-        <w:t>();</w:t>
+      <w:r>
+        <w:rPr>
+          <w:rFonts w:ascii="Consolas" w:hAnsi="Consolas" w:cs="Courier New"/>
+          <w:color w:val="FFFFFF"/>
+          <w:sz w:val="17"/>
+          <w:szCs w:val="17"/>
+        </w:rPr>
+        <w:t>entity.render();</w:t>
       </w:r>
     </w:p>
     <w:p>
@@ -8464,57 +7563,53 @@
           <w:szCs w:val="17"/>
         </w:rPr>
       </w:pPr>
+      <w:r>
+        <w:rPr>
+          <w:rFonts w:ascii="Consolas" w:hAnsi="Consolas" w:cs="Courier New"/>
+          <w:color w:val="00E0E0"/>
+          <w:sz w:val="17"/>
+          <w:szCs w:val="17"/>
+        </w:rPr>
+        <w:t>Entity</w:t>
+      </w:r>
+      <w:r>
+        <w:rPr>
+          <w:rFonts w:ascii="Consolas" w:hAnsi="Consolas" w:cs="Courier New"/>
+          <w:color w:val="FFFFFF"/>
+          <w:sz w:val="17"/>
+          <w:szCs w:val="17"/>
+        </w:rPr>
+        <w:t xml:space="preserve"> </w:t>
+      </w:r>
       <w:proofErr w:type="spellStart"/>
       <w:r>
         <w:rPr>
           <w:rFonts w:ascii="Consolas" w:hAnsi="Consolas" w:cs="Courier New"/>
+          <w:color w:val="FFFFFF"/>
+          <w:sz w:val="17"/>
+          <w:szCs w:val="17"/>
+        </w:rPr>
+        <w:t>entity</w:t>
+      </w:r>
+      <w:proofErr w:type="spellEnd"/>
+      <w:r>
+        <w:rPr>
+          <w:rFonts w:ascii="Consolas" w:hAnsi="Consolas" w:cs="Courier New"/>
+          <w:color w:val="FFFFFF"/>
+          <w:sz w:val="17"/>
+          <w:szCs w:val="17"/>
+        </w:rPr>
+        <w:t xml:space="preserve"> = </w:t>
+      </w:r>
+      <w:r>
+        <w:rPr>
+          <w:rFonts w:ascii="Consolas" w:hAnsi="Consolas" w:cs="Courier New"/>
           <w:color w:val="00E0E0"/>
           <w:sz w:val="17"/>
           <w:szCs w:val="17"/>
         </w:rPr>
         <w:t>Entity</w:t>
       </w:r>
-      <w:proofErr w:type="spellEnd"/>
-      <w:r>
-        <w:rPr>
-          <w:rFonts w:ascii="Consolas" w:hAnsi="Consolas" w:cs="Courier New"/>
-          <w:color w:val="FFFFFF"/>
-          <w:sz w:val="17"/>
-          <w:szCs w:val="17"/>
-        </w:rPr>
-        <w:t xml:space="preserve"> </w:t>
-      </w:r>
-      <w:proofErr w:type="spellStart"/>
-      <w:r>
-        <w:rPr>
-          <w:rFonts w:ascii="Consolas" w:hAnsi="Consolas" w:cs="Courier New"/>
-          <w:color w:val="FFFFFF"/>
-          <w:sz w:val="17"/>
-          <w:szCs w:val="17"/>
-        </w:rPr>
-        <w:t>entity</w:t>
-      </w:r>
-      <w:proofErr w:type="spellEnd"/>
-      <w:r>
-        <w:rPr>
-          <w:rFonts w:ascii="Consolas" w:hAnsi="Consolas" w:cs="Courier New"/>
-          <w:color w:val="FFFFFF"/>
-          <w:sz w:val="17"/>
-          <w:szCs w:val="17"/>
-        </w:rPr>
-        <w:t xml:space="preserve"> = </w:t>
-      </w:r>
-      <w:proofErr w:type="spellStart"/>
-      <w:r>
-        <w:rPr>
-          <w:rFonts w:ascii="Consolas" w:hAnsi="Consolas" w:cs="Courier New"/>
-          <w:color w:val="00E0E0"/>
-          <w:sz w:val="17"/>
-          <w:szCs w:val="17"/>
-        </w:rPr>
-        <w:t>Entity</w:t>
-      </w:r>
-      <w:proofErr w:type="spellEnd"/>
       <w:r>
         <w:rPr>
           <w:rFonts w:ascii="Consolas" w:hAnsi="Consolas" w:cs="Courier New"/>
@@ -8561,27 +7656,15 @@
           <w:szCs w:val="17"/>
         </w:rPr>
       </w:pPr>
-      <w:proofErr w:type="spellStart"/>
-      <w:r>
-        <w:rPr>
-          <w:rFonts w:ascii="Consolas" w:hAnsi="Consolas" w:cs="Courier New"/>
-          <w:color w:val="FFFFFF"/>
-          <w:sz w:val="17"/>
-          <w:szCs w:val="17"/>
-        </w:rPr>
-        <w:t>entity.addComponent</w:t>
-      </w:r>
-      <w:proofErr w:type="spellEnd"/>
-      <w:r>
-        <w:rPr>
-          <w:rFonts w:ascii="Consolas" w:hAnsi="Consolas" w:cs="Courier New"/>
-          <w:color w:val="FFFFFF"/>
-          <w:sz w:val="17"/>
-          <w:szCs w:val="17"/>
-        </w:rPr>
-        <w:t>&lt;</w:t>
-      </w:r>
-      <w:proofErr w:type="spellStart"/>
+      <w:r>
+        <w:rPr>
+          <w:rFonts w:ascii="Consolas" w:hAnsi="Consolas" w:cs="Courier New"/>
+          <w:color w:val="FFFFFF"/>
+          <w:sz w:val="17"/>
+          <w:szCs w:val="17"/>
+        </w:rPr>
+        <w:t>entity.addComponent&lt;</w:t>
+      </w:r>
       <w:r>
         <w:rPr>
           <w:rFonts w:ascii="Consolas" w:hAnsi="Consolas" w:cs="Courier New"/>
@@ -8591,7 +7674,6 @@
         </w:rPr>
         <w:t>Transform</w:t>
       </w:r>
-      <w:proofErr w:type="spellEnd"/>
       <w:r>
         <w:rPr>
           <w:rFonts w:ascii="Consolas" w:hAnsi="Consolas" w:cs="Courier New"/>
@@ -8605,15 +7687,7 @@
     <w:p/>
     <w:p>
       <w:r>
-        <w:t xml:space="preserve">Pero se podría de igual forma utilizar una forma más estructural como en el caso de </w:t>
-      </w:r>
-      <w:proofErr w:type="spellStart"/>
-      <w:r>
-        <w:t>EnTT</w:t>
-      </w:r>
-      <w:proofErr w:type="spellEnd"/>
-      <w:r>
-        <w:t>. .</w:t>
+        <w:t>Pero se podría de igual forma utilizar una forma más estructural como en el caso de EnTT. .</w:t>
       </w:r>
     </w:p>
     <w:p>
@@ -8691,29 +7765,7 @@
           <w:szCs w:val="17"/>
           <w:lang w:val="en-US"/>
         </w:rPr>
-        <w:t>::</w:t>
-      </w:r>
-      <w:proofErr w:type="spellStart"/>
-      <w:r>
-        <w:rPr>
-          <w:rFonts w:ascii="Consolas" w:hAnsi="Consolas" w:cs="Courier New"/>
-          <w:color w:val="FFFFFF"/>
-          <w:sz w:val="17"/>
-          <w:szCs w:val="17"/>
-          <w:lang w:val="en-US"/>
-        </w:rPr>
-        <w:t>createEntity</w:t>
-      </w:r>
-      <w:proofErr w:type="spellEnd"/>
-      <w:r>
-        <w:rPr>
-          <w:rFonts w:ascii="Consolas" w:hAnsi="Consolas" w:cs="Courier New"/>
-          <w:color w:val="FFFFFF"/>
-          <w:sz w:val="17"/>
-          <w:szCs w:val="17"/>
-          <w:lang w:val="en-US"/>
-        </w:rPr>
-        <w:t>();</w:t>
+        <w:t>::createEntity();</w:t>
       </w:r>
     </w:p>
     <w:p>
@@ -8771,29 +7823,7 @@
           <w:szCs w:val="17"/>
           <w:lang w:val="en-US"/>
         </w:rPr>
-        <w:t>::</w:t>
-      </w:r>
-      <w:proofErr w:type="spellStart"/>
-      <w:r>
-        <w:rPr>
-          <w:rFonts w:ascii="Consolas" w:hAnsi="Consolas" w:cs="Courier New"/>
-          <w:color w:val="FFFFFF"/>
-          <w:sz w:val="17"/>
-          <w:szCs w:val="17"/>
-          <w:lang w:val="en-US"/>
-        </w:rPr>
-        <w:t>attachComponent</w:t>
-      </w:r>
-      <w:proofErr w:type="spellEnd"/>
-      <w:r>
-        <w:rPr>
-          <w:rFonts w:ascii="Consolas" w:hAnsi="Consolas" w:cs="Courier New"/>
-          <w:color w:val="FFFFFF"/>
-          <w:sz w:val="17"/>
-          <w:szCs w:val="17"/>
-          <w:lang w:val="en-US"/>
-        </w:rPr>
-        <w:t>&lt;</w:t>
+        <w:t>::attachComponent&lt;</w:t>
       </w:r>
       <w:r>
         <w:rPr>
@@ -8852,7 +7882,6 @@
           <w:szCs w:val="17"/>
         </w:rPr>
       </w:pPr>
-      <w:proofErr w:type="spellStart"/>
       <w:r>
         <w:rPr>
           <w:rFonts w:ascii="Consolas" w:hAnsi="Consolas" w:cs="Courier New"/>
@@ -8862,37 +7891,15 @@
         </w:rPr>
         <w:t>Transform</w:t>
       </w:r>
-      <w:proofErr w:type="spellEnd"/>
-      <w:r>
-        <w:rPr>
-          <w:rFonts w:ascii="Consolas" w:hAnsi="Consolas" w:cs="Courier New"/>
-          <w:color w:val="FFFFFF"/>
-          <w:sz w:val="17"/>
-          <w:szCs w:val="17"/>
-        </w:rPr>
-        <w:t xml:space="preserve">&amp; </w:t>
-      </w:r>
-      <w:proofErr w:type="spellStart"/>
-      <w:r>
-        <w:rPr>
-          <w:rFonts w:ascii="Consolas" w:hAnsi="Consolas" w:cs="Courier New"/>
-          <w:color w:val="FFFFFF"/>
-          <w:sz w:val="17"/>
-          <w:szCs w:val="17"/>
-        </w:rPr>
-        <w:t>transform</w:t>
-      </w:r>
-      <w:proofErr w:type="spellEnd"/>
-      <w:r>
-        <w:rPr>
-          <w:rFonts w:ascii="Consolas" w:hAnsi="Consolas" w:cs="Courier New"/>
-          <w:color w:val="FFFFFF"/>
-          <w:sz w:val="17"/>
-          <w:szCs w:val="17"/>
-        </w:rPr>
-        <w:t xml:space="preserve"> = </w:t>
-      </w:r>
-      <w:proofErr w:type="spellStart"/>
+      <w:r>
+        <w:rPr>
+          <w:rFonts w:ascii="Consolas" w:hAnsi="Consolas" w:cs="Courier New"/>
+          <w:color w:val="FFFFFF"/>
+          <w:sz w:val="17"/>
+          <w:szCs w:val="17"/>
+        </w:rPr>
+        <w:t xml:space="preserve">&amp; transform = </w:t>
+      </w:r>
       <w:r>
         <w:rPr>
           <w:rFonts w:ascii="Consolas" w:hAnsi="Consolas" w:cs="Courier New"/>
@@ -8902,37 +7909,15 @@
         </w:rPr>
         <w:t>Glesc</w:t>
       </w:r>
-      <w:proofErr w:type="spellEnd"/>
-      <w:r>
-        <w:rPr>
-          <w:rFonts w:ascii="Consolas" w:hAnsi="Consolas" w:cs="Courier New"/>
-          <w:color w:val="FFFFFF"/>
-          <w:sz w:val="17"/>
-          <w:szCs w:val="17"/>
-        </w:rPr>
-        <w:t>::</w:t>
-      </w:r>
-      <w:proofErr w:type="spellStart"/>
-      <w:r>
-        <w:rPr>
-          <w:rFonts w:ascii="Consolas" w:hAnsi="Consolas" w:cs="Courier New"/>
-          <w:color w:val="FFFFFF"/>
-          <w:sz w:val="17"/>
-          <w:szCs w:val="17"/>
-        </w:rPr>
-        <w:t>getComponent</w:t>
-      </w:r>
-      <w:proofErr w:type="spellEnd"/>
-      <w:r>
-        <w:rPr>
-          <w:rFonts w:ascii="Consolas" w:hAnsi="Consolas" w:cs="Courier New"/>
-          <w:color w:val="FFFFFF"/>
-          <w:sz w:val="17"/>
-          <w:szCs w:val="17"/>
-        </w:rPr>
-        <w:t>&lt;</w:t>
-      </w:r>
-      <w:proofErr w:type="spellStart"/>
+      <w:r>
+        <w:rPr>
+          <w:rFonts w:ascii="Consolas" w:hAnsi="Consolas" w:cs="Courier New"/>
+          <w:color w:val="FFFFFF"/>
+          <w:sz w:val="17"/>
+          <w:szCs w:val="17"/>
+        </w:rPr>
+        <w:t>::getComponent&lt;</w:t>
+      </w:r>
       <w:r>
         <w:rPr>
           <w:rFonts w:ascii="Consolas" w:hAnsi="Consolas" w:cs="Courier New"/>
@@ -8942,35 +7927,14 @@
         </w:rPr>
         <w:t>Transform</w:t>
       </w:r>
-      <w:proofErr w:type="spellEnd"/>
-      <w:r>
-        <w:rPr>
-          <w:rFonts w:ascii="Consolas" w:hAnsi="Consolas" w:cs="Courier New"/>
-          <w:color w:val="FFFFFF"/>
-          <w:sz w:val="17"/>
-          <w:szCs w:val="17"/>
-        </w:rPr>
-        <w:t>&gt;(</w:t>
-      </w:r>
-      <w:proofErr w:type="spellStart"/>
-      <w:r>
-        <w:rPr>
-          <w:rFonts w:ascii="Consolas" w:hAnsi="Consolas" w:cs="Courier New"/>
-          <w:color w:val="FFFFFF"/>
-          <w:sz w:val="17"/>
-          <w:szCs w:val="17"/>
-        </w:rPr>
-        <w:t>entity</w:t>
-      </w:r>
-      <w:proofErr w:type="spellEnd"/>
-      <w:r>
-        <w:rPr>
-          <w:rFonts w:ascii="Consolas" w:hAnsi="Consolas" w:cs="Courier New"/>
-          <w:color w:val="FFFFFF"/>
-          <w:sz w:val="17"/>
-          <w:szCs w:val="17"/>
-        </w:rPr>
-        <w:t>);</w:t>
+      <w:r>
+        <w:rPr>
+          <w:rFonts w:ascii="Consolas" w:hAnsi="Consolas" w:cs="Courier New"/>
+          <w:color w:val="FFFFFF"/>
+          <w:sz w:val="17"/>
+          <w:szCs w:val="17"/>
+        </w:rPr>
+        <w:t>&gt;(entity);</w:t>
       </w:r>
     </w:p>
     <w:p>
@@ -11472,97 +10436,49 @@
     </w:p>
     <w:p>
       <w:r>
-        <w:t xml:space="preserve">Aumentaría el rendimiento ya que en lugar de hacer indirecciones para buscar en </w:t>
+        <w:t>Aumentaría el rendimiento ya que en lugar de hacer indirecciones para buscar en vtables simplemente se reemplaza el código mediante inlining. Pero con las nuevas tecnologías esto en general sería imperceptible porque los procesadores saben predecir de forma consistente las branches.</w:t>
+      </w:r>
+    </w:p>
+    <w:p>
+      <w:pPr>
+        <w:pStyle w:val="Heading4"/>
+      </w:pPr>
+      <w:r>
+        <w:t>Tecnologías</w:t>
+      </w:r>
+    </w:p>
+    <w:p>
+      <w:pPr>
+        <w:pStyle w:val="Heading5"/>
+      </w:pPr>
+      <w:r>
+        <w:t>Implementar Vulkan o DirectX en lugar de OpenGL como API gráfica.</w:t>
+      </w:r>
+    </w:p>
+    <w:p>
+      <w:r>
+        <w:t xml:space="preserve">La desventaja de esto es que no podrá ejecutarse en todos los sistemas ya que DirectX es solo para Windows y Vulkan es </w:t>
       </w:r>
       <w:proofErr w:type="spellStart"/>
       <w:r>
-        <w:t>vtables</w:t>
+        <w:t>aun</w:t>
       </w:r>
       <w:proofErr w:type="spellEnd"/>
       <w:r>
-        <w:t xml:space="preserve"> simplemente se reemplaza el código mediante </w:t>
+        <w:t xml:space="preserve"> una API muy joven y no todos los sistemas la soportan. </w:t>
+      </w:r>
+    </w:p>
+    <w:p>
+      <w:r>
+        <w:t xml:space="preserve">La ventaja sería que son </w:t>
       </w:r>
       <w:proofErr w:type="spellStart"/>
       <w:r>
-        <w:t>inlining</w:t>
+        <w:t>mas</w:t>
       </w:r>
       <w:proofErr w:type="spellEnd"/>
       <w:r>
-        <w:t xml:space="preserve">. Pero con las nuevas tecnologías esto en general sería imperceptible porque los procesadores saben predecir de forma consistente las </w:t>
-      </w:r>
-      <w:proofErr w:type="spellStart"/>
-      <w:r>
-        <w:t>branches</w:t>
-      </w:r>
-      <w:proofErr w:type="spellEnd"/>
-      <w:r>
-        <w:t>.</w:t>
-      </w:r>
-    </w:p>
-    <w:p>
-      <w:pPr>
-        <w:pStyle w:val="Heading4"/>
-      </w:pPr>
-      <w:r>
-        <w:t>Tecnologías</w:t>
-      </w:r>
-    </w:p>
-    <w:p>
-      <w:pPr>
-        <w:pStyle w:val="Heading5"/>
-      </w:pPr>
-      <w:r>
-        <w:t xml:space="preserve">Implementar </w:t>
-      </w:r>
-      <w:proofErr w:type="spellStart"/>
-      <w:r>
-        <w:t>Vulkan</w:t>
-      </w:r>
-      <w:proofErr w:type="spellEnd"/>
-      <w:r>
-        <w:t xml:space="preserve"> o DirectX en lugar de OpenGL como API gráfica.</w:t>
-      </w:r>
-    </w:p>
-    <w:p>
-      <w:r>
-        <w:t xml:space="preserve">La desventaja de esto es que no podrá ejecutarse en todos los sistemas ya que DirectX es solo para Windows y </w:t>
-      </w:r>
-      <w:proofErr w:type="spellStart"/>
-      <w:r>
-        <w:t>Vulkan</w:t>
-      </w:r>
-      <w:proofErr w:type="spellEnd"/>
-      <w:r>
-        <w:t xml:space="preserve"> es </w:t>
-      </w:r>
-      <w:proofErr w:type="spellStart"/>
-      <w:r>
-        <w:t>aun</w:t>
-      </w:r>
-      <w:proofErr w:type="spellEnd"/>
-      <w:r>
-        <w:t xml:space="preserve"> una API muy joven y no todos los sistemas la soportan. </w:t>
-      </w:r>
-    </w:p>
-    <w:p>
-      <w:r>
-        <w:t xml:space="preserve">La ventaja sería que son </w:t>
-      </w:r>
-      <w:proofErr w:type="spellStart"/>
-      <w:r>
-        <w:t>mas</w:t>
-      </w:r>
-      <w:proofErr w:type="spellEnd"/>
-      <w:r>
-        <w:t xml:space="preserve"> eficientes, dado que </w:t>
-      </w:r>
-      <w:proofErr w:type="spellStart"/>
-      <w:r>
-        <w:t>Vulkan</w:t>
-      </w:r>
-      <w:proofErr w:type="spellEnd"/>
-      <w:r>
-        <w:t xml:space="preserve"> es de </w:t>
+        <w:t xml:space="preserve"> eficientes, dado que Vulkan es de </w:t>
       </w:r>
       <w:proofErr w:type="spellStart"/>
       <w:r>
@@ -11600,82 +10516,48 @@
       </w:r>
       <w:proofErr w:type="spellEnd"/>
       <w:r>
-        <w:t xml:space="preserve"> grande de lo que podría parecer. En primer lugar, utilizar Visual Studio Code permite utilizar tanto </w:t>
+        <w:t xml:space="preserve"> grande de lo que podría parecer. En primer lugar, utilizar Visual Studio Code permite utilizar tanto Make o CMake como herramientas de automatización de builds, Microsoft VS no permite utilizar ninguno ya que tiene el suyo propio en su entorno y CLion solo permite utilizar CMake ya que </w:t>
       </w:r>
       <w:proofErr w:type="spellStart"/>
       <w:r>
+        <w:t>esta</w:t>
+      </w:r>
+      <w:proofErr w:type="spellEnd"/>
+      <w:r>
+        <w:t xml:space="preserve"> integrado dentro de él.</w:t>
+      </w:r>
+    </w:p>
+    <w:p>
+      <w:r>
+        <w:t xml:space="preserve">La decisión al final es por gusto personal, pero a mi gusto CLion es el </w:t>
+      </w:r>
+      <w:proofErr w:type="spellStart"/>
+      <w:r>
+        <w:t>mas</w:t>
+      </w:r>
+      <w:proofErr w:type="spellEnd"/>
+      <w:r>
+        <w:t xml:space="preserve"> moderno y cómodo. Microsoft VS tiene muchas ventajas al igual que VSC. Como por ejemplo MVSC tiene un profiler muy potente y VSC tiene </w:t>
+      </w:r>
+      <w:proofErr w:type="spellStart"/>
+      <w:r>
+        <w:t>plugins</w:t>
+      </w:r>
+      <w:proofErr w:type="spellEnd"/>
+      <w:r>
+        <w:t xml:space="preserve"> muy potentes y mucha customización.</w:t>
+      </w:r>
+    </w:p>
+    <w:p>
+      <w:pPr>
+        <w:pStyle w:val="Heading5"/>
+      </w:pPr>
+      <w:r>
+        <w:t xml:space="preserve">Uso de </w:t>
+      </w:r>
+      <w:r>
         <w:t>Make</w:t>
       </w:r>
-      <w:proofErr w:type="spellEnd"/>
-      <w:r>
-        <w:t xml:space="preserve"> o CMake como herramientas de automatización de </w:t>
-      </w:r>
-      <w:proofErr w:type="spellStart"/>
-      <w:r>
-        <w:t>builds</w:t>
-      </w:r>
-      <w:proofErr w:type="spellEnd"/>
-      <w:r>
-        <w:t xml:space="preserve">, Microsoft VS no permite utilizar ninguno ya que tiene el suyo propio en su entorno y CLion solo permite utilizar CMake ya que </w:t>
-      </w:r>
-      <w:proofErr w:type="spellStart"/>
-      <w:r>
-        <w:t>esta</w:t>
-      </w:r>
-      <w:proofErr w:type="spellEnd"/>
-      <w:r>
-        <w:t xml:space="preserve"> integrado dentro de él.</w:t>
-      </w:r>
-    </w:p>
-    <w:p>
-      <w:r>
-        <w:t xml:space="preserve">La decisión al final es por gusto personal, pero a mi gusto </w:t>
-      </w:r>
-      <w:proofErr w:type="spellStart"/>
-      <w:r>
-        <w:t>CLion</w:t>
-      </w:r>
-      <w:proofErr w:type="spellEnd"/>
-      <w:r>
-        <w:t xml:space="preserve"> es el </w:t>
-      </w:r>
-      <w:proofErr w:type="spellStart"/>
-      <w:r>
-        <w:t>mas</w:t>
-      </w:r>
-      <w:proofErr w:type="spellEnd"/>
-      <w:r>
-        <w:t xml:space="preserve"> moderno y cómodo. Microsoft VS tiene muchas ventajas al igual que VSC. Como por ejemplo MVSC tiene un </w:t>
-      </w:r>
-      <w:proofErr w:type="spellStart"/>
-      <w:r>
-        <w:t>profiler</w:t>
-      </w:r>
-      <w:proofErr w:type="spellEnd"/>
-      <w:r>
-        <w:t xml:space="preserve"> muy potente y VSC tiene </w:t>
-      </w:r>
-      <w:proofErr w:type="spellStart"/>
-      <w:r>
-        <w:t>plugins</w:t>
-      </w:r>
-      <w:proofErr w:type="spellEnd"/>
-      <w:r>
-        <w:t xml:space="preserve"> muy potentes y mucha customización.</w:t>
-      </w:r>
-    </w:p>
-    <w:p>
-      <w:pPr>
-        <w:pStyle w:val="Heading5"/>
-      </w:pPr>
-      <w:r>
-        <w:t xml:space="preserve">Uso de </w:t>
-      </w:r>
-      <w:proofErr w:type="spellStart"/>
-      <w:r>
-        <w:t>Make</w:t>
-      </w:r>
-      <w:proofErr w:type="spellEnd"/>
       <w:r>
         <w:t xml:space="preserve"> en l</w:t>
       </w:r>
@@ -11684,45 +10566,16 @@
       </w:r>
     </w:p>
     <w:p>
-      <w:proofErr w:type="spellStart"/>
-      <w:r>
-        <w:t>Make</w:t>
-      </w:r>
-      <w:proofErr w:type="spellEnd"/>
-      <w:r>
-        <w:t xml:space="preserve"> y CMake son herramie</w:t>
-      </w:r>
-      <w:r>
-        <w:t xml:space="preserve">ntas de automatización de </w:t>
-      </w:r>
-      <w:proofErr w:type="spellStart"/>
-      <w:r>
-        <w:t>builds</w:t>
-      </w:r>
-      <w:proofErr w:type="spellEnd"/>
-      <w:r>
-        <w:t xml:space="preserve">. </w:t>
-      </w:r>
-    </w:p>
-    <w:p>
-      <w:r>
-        <w:t xml:space="preserve">CMake es una herramienta de más alto nivel que </w:t>
-      </w:r>
-      <w:proofErr w:type="spellStart"/>
-      <w:r>
-        <w:t>Make</w:t>
-      </w:r>
-      <w:proofErr w:type="spellEnd"/>
-      <w:r>
-        <w:t xml:space="preserve"> que proporciona una forma más flexible y </w:t>
-      </w:r>
-      <w:proofErr w:type="spellStart"/>
-      <w:r>
-        <w:t>cross-platform</w:t>
-      </w:r>
-      <w:proofErr w:type="spellEnd"/>
-      <w:r>
-        <w:t xml:space="preserve"> de construcción de proyectos C++. CMake además funciona de forma sencilla con CLion, que es la IDE que se ha usado para este proyecto. CMake permite añadir de forma cómoda y, gracias a CLion, automática los ficheros para incluir, enlazar y de código fuente al comando de construcción final. También permite elegir versión de C++ de forma más abstraída entre otras capacidades.</w:t>
+      <w:r>
+        <w:t>Make y CMake son herramie</w:t>
+      </w:r>
+      <w:r>
+        <w:t xml:space="preserve">ntas de automatización de builds. </w:t>
+      </w:r>
+    </w:p>
+    <w:p>
+      <w:r>
+        <w:t>CMake es una herramienta de más alto nivel que Make que proporciona una forma más flexible y cross-platform de construcción de proyectos C++. CMake además funciona de forma sencilla con CLion, que es la IDE que se ha usado para este proyecto. CMake permite añadir de forma cómoda y, gracias a CLion, automática los ficheros para incluir, enlazar y de código fuente al comando de construcción final. También permite elegir versión de C++ de forma más abstraída entre otras capacidades.</w:t>
       </w:r>
     </w:p>
     <w:p>
@@ -11874,7 +10727,6 @@
           <w:lang w:val="en-US"/>
         </w:rPr>
       </w:pPr>
-      <w:proofErr w:type="spellStart"/>
       <w:r>
         <w:rPr>
           <w:color w:val="FFC66D"/>
@@ -11882,7 +10734,6 @@
         </w:rPr>
         <w:t>cmake_minimum_required</w:t>
       </w:r>
-      <w:proofErr w:type="spellEnd"/>
       <w:r>
         <w:rPr>
           <w:color w:val="E8BA36"/>
@@ -11940,17 +10791,8 @@
           <w:color w:val="757DB3"/>
           <w:lang w:val="en-US"/>
         </w:rPr>
-        <w:t>TFG___</w:t>
-      </w:r>
-      <w:proofErr w:type="spellStart"/>
-      <w:r>
-        <w:rPr>
-          <w:color w:val="757DB3"/>
-          <w:lang w:val="en-US"/>
-        </w:rPr>
-        <w:t>OpenGL_Engine</w:t>
-      </w:r>
-      <w:proofErr w:type="spellEnd"/>
+        <w:t>TFG___OpenGL_Engine</w:t>
+      </w:r>
       <w:r>
         <w:rPr>
           <w:color w:val="E8BA36"/>
@@ -12010,7 +10852,6 @@
         </w:rPr>
         <w:br/>
       </w:r>
-      <w:proofErr w:type="spellStart"/>
       <w:r>
         <w:rPr>
           <w:color w:val="FFC66D"/>
@@ -12018,7 +10859,6 @@
         </w:rPr>
         <w:t>include_directories</w:t>
       </w:r>
-      <w:proofErr w:type="spellEnd"/>
       <w:r>
         <w:rPr>
           <w:color w:val="E8BA36"/>
@@ -12047,7 +10887,6 @@
         </w:rPr>
         <w:br/>
       </w:r>
-      <w:proofErr w:type="spellStart"/>
       <w:r>
         <w:rPr>
           <w:color w:val="FFC66D"/>
@@ -12055,7 +10894,6 @@
         </w:rPr>
         <w:t>include_directories</w:t>
       </w:r>
-      <w:proofErr w:type="spellEnd"/>
       <w:r>
         <w:rPr>
           <w:color w:val="E8BA36"/>
@@ -12104,7 +10942,6 @@
           <w:lang w:val="en-US"/>
         </w:rPr>
       </w:pPr>
-      <w:proofErr w:type="spellStart"/>
       <w:r>
         <w:rPr>
           <w:color w:val="FFC66D"/>
@@ -12112,7 +10949,6 @@
         </w:rPr>
         <w:t>add_executable</w:t>
       </w:r>
-      <w:proofErr w:type="spellEnd"/>
       <w:r>
         <w:rPr>
           <w:color w:val="E8BA36"/>
@@ -12125,83 +10961,24 @@
           <w:color w:val="757DB3"/>
           <w:lang w:val="en-US"/>
         </w:rPr>
-        <w:t>TFG___</w:t>
-      </w:r>
-      <w:proofErr w:type="spellStart"/>
+        <w:t>TFG___OpenGL_Engine</w:t>
+      </w:r>
       <w:r>
         <w:rPr>
           <w:color w:val="757DB3"/>
           <w:lang w:val="en-US"/>
         </w:rPr>
-        <w:t>OpenGL_Engine</w:t>
-      </w:r>
-      <w:proofErr w:type="spellEnd"/>
+        <w:br/>
+        <w:t xml:space="preserve">        include/ecs/components/CameraComponent.h</w:t>
+      </w:r>
       <w:r>
         <w:rPr>
           <w:color w:val="757DB3"/>
           <w:lang w:val="en-US"/>
         </w:rPr>
         <w:br/>
-        <w:t xml:space="preserve">        include/</w:t>
-      </w:r>
-      <w:proofErr w:type="spellStart"/>
-      <w:r>
-        <w:rPr>
-          <w:color w:val="757DB3"/>
-          <w:lang w:val="en-US"/>
-        </w:rPr>
-        <w:t>ecs</w:t>
-      </w:r>
-      <w:proofErr w:type="spellEnd"/>
-      <w:r>
-        <w:rPr>
-          <w:color w:val="757DB3"/>
-          <w:lang w:val="en-US"/>
-        </w:rPr>
-        <w:t>/components/</w:t>
-      </w:r>
-      <w:proofErr w:type="spellStart"/>
-      <w:r>
-        <w:rPr>
-          <w:color w:val="757DB3"/>
-          <w:lang w:val="en-US"/>
-        </w:rPr>
-        <w:t>CameraComponent.h</w:t>
-      </w:r>
-      <w:proofErr w:type="spellEnd"/>
-      <w:r>
-        <w:rPr>
-          <w:color w:val="757DB3"/>
-          <w:lang w:val="en-US"/>
-        </w:rPr>
-        <w:br/>
-        <w:t xml:space="preserve">        include/</w:t>
-      </w:r>
-      <w:proofErr w:type="spellStart"/>
-      <w:r>
-        <w:rPr>
-          <w:color w:val="757DB3"/>
-          <w:lang w:val="en-US"/>
-        </w:rPr>
-        <w:t>ecs</w:t>
-      </w:r>
-      <w:proofErr w:type="spellEnd"/>
-      <w:r>
-        <w:rPr>
-          <w:color w:val="757DB3"/>
-          <w:lang w:val="en-US"/>
-        </w:rPr>
-        <w:t>/components/</w:t>
-      </w:r>
-      <w:proofErr w:type="spellStart"/>
-      <w:r>
-        <w:rPr>
-          <w:color w:val="757DB3"/>
-          <w:lang w:val="en-US"/>
-        </w:rPr>
-        <w:t>ComponentArray.h</w:t>
-      </w:r>
-      <w:proofErr w:type="spellEnd"/>
+        <w:t xml:space="preserve">        include/ecs/components/ComponentArray.h</w:t>
+      </w:r>
     </w:p>
     <w:p>
       <w:pPr>
@@ -12237,23 +11014,7 @@
         <w:t>En este caso, elegir C</w:t>
       </w:r>
       <w:r>
-        <w:t xml:space="preserve">Make fue una restricción autoimpuesta más que una decisión, dado que mi decisión fue utilizar CLion como IDE y CLion necesita del uso de CMake para poder depurar ya que CLion depende de CMake. Técnicamente se podría hacer con </w:t>
-      </w:r>
-      <w:proofErr w:type="spellStart"/>
-      <w:r>
-        <w:t>Make</w:t>
-      </w:r>
-      <w:proofErr w:type="spellEnd"/>
-      <w:r>
-        <w:t xml:space="preserve"> (que es lo que intente inicialmente) pero no permite de ninguna forma la depuración con el IDE. Podría utilizar herramientas externas de depuración a la vez que </w:t>
-      </w:r>
-      <w:proofErr w:type="spellStart"/>
-      <w:r>
-        <w:t>Make</w:t>
-      </w:r>
-      <w:proofErr w:type="spellEnd"/>
-      <w:r>
-        <w:t>, pero decidí no hacerlo y seguir con CMake.</w:t>
+        <w:t>Make fue una restricción autoimpuesta más que una decisión, dado que mi decisión fue utilizar CLion como IDE y CLion necesita del uso de CMake para poder depurar ya que CLion depende de CMake. Técnicamente se podría hacer con Make (que es lo que intente inicialmente) pero no permite de ninguna forma la depuración con el IDE. Podría utilizar herramientas externas de depuración a la vez que Make, pero decidí no hacerlo y seguir con CMake.</w:t>
       </w:r>
     </w:p>
     <w:p>
@@ -12295,6 +11056,14 @@
     <w:p>
       <w:pPr>
         <w:pStyle w:val="Heading5"/>
+      </w:pPr>
+      <w:r>
+        <w:t>Matemáticas</w:t>
+      </w:r>
+    </w:p>
+    <w:p>
+      <w:pPr>
+        <w:pStyle w:val="Heading6"/>
       </w:pPr>
       <w:r>
         <w:t>Introducción</w:t>
@@ -12350,8 +11119,7 @@
     </w:p>
     <w:p>
       <w:pPr>
-        <w:pStyle w:val="Heading5"/>
-        <w:jc w:val="both"/>
+        <w:pStyle w:val="Heading6"/>
       </w:pPr>
       <w:r>
         <w:rPr>
@@ -12770,7 +11538,7 @@
     </w:p>
     <w:p>
       <w:pPr>
-        <w:pStyle w:val="Heading5"/>
+        <w:pStyle w:val="Heading6"/>
       </w:pPr>
       <w:r>
         <w:t>Independencia Lineal</w:t>
@@ -12786,7 +11554,7 @@
     </w:p>
     <w:p>
       <w:pPr>
-        <w:pStyle w:val="Heading5"/>
+        <w:pStyle w:val="Heading6"/>
         <w:rPr>
           <w:noProof/>
         </w:rPr>
@@ -12813,7 +11581,7 @@
     </w:p>
     <w:p>
       <w:pPr>
-        <w:pStyle w:val="Heading5"/>
+        <w:pStyle w:val="Heading6"/>
       </w:pPr>
       <w:r>
         <w:t>Base Ortonormal</w:t>
@@ -13093,7 +11861,7 @@
     </w:p>
     <w:p>
       <w:pPr>
-        <w:pStyle w:val="Heading5"/>
+        <w:pStyle w:val="Heading6"/>
       </w:pPr>
       <w:r>
         <w:t>Sistema de coordenadas</w:t>
@@ -13108,7 +11876,6 @@
     <w:p/>
     <w:p>
       <w:r>
-        <w:lastRenderedPageBreak/>
         <w:t xml:space="preserve">Modelo </w:t>
       </w:r>
       <w:proofErr w:type="spellStart"/>
@@ -13129,6 +11896,365 @@
     <w:p/>
     <w:p>
       <w:pPr>
+        <w:pStyle w:val="Heading5"/>
+      </w:pPr>
+      <w:r>
+        <w:t>Shaders</w:t>
+      </w:r>
+    </w:p>
+    <w:p/>
+    <w:p>
+      <w:pPr>
+        <w:rPr>
+          <w:lang w:val="en-US"/>
+        </w:rPr>
+      </w:pPr>
+      <w:r>
+        <w:rPr>
+          <w:lang w:val="en-US"/>
+        </w:rPr>
+        <w:t>Shaders, including vertex shaders, fragment shaders, and others (like geometry or compute shaders), coexist within a rendering pipeline by being part of different shader programs. Each shader program can contain a vertex shader, a fragment shader, and potentially other types of shaders, depending on the specific rendering task it's designed to accomplish. The graphics API (like OpenGL, Vulkan, or DirectX) manages which shader program is active at any given time during rendering. Here's how it works:</w:t>
+      </w:r>
+    </w:p>
+    <w:p>
+      <w:pPr>
+        <w:rPr>
+          <w:lang w:val="en-US"/>
+        </w:rPr>
+      </w:pPr>
+    </w:p>
+    <w:p>
+      <w:pPr>
+        <w:rPr>
+          <w:lang w:val="en-US"/>
+        </w:rPr>
+      </w:pPr>
+      <w:r>
+        <w:rPr>
+          <w:lang w:val="en-US"/>
+        </w:rPr>
+        <w:t>Shader Program Execution Flow</w:t>
+      </w:r>
+    </w:p>
+    <w:p>
+      <w:pPr>
+        <w:rPr>
+          <w:lang w:val="en-US"/>
+        </w:rPr>
+      </w:pPr>
+      <w:r>
+        <w:rPr>
+          <w:lang w:val="en-US"/>
+        </w:rPr>
+        <w:t>Shader Compilation and Linking: Each shader (vertex, fragment, etc.) is compiled individually. Then, related shaders are linked together into a shader program. This is done prior to rendering, typically when your application starts or when a new material or effect is loaded.</w:t>
+      </w:r>
+    </w:p>
+    <w:p>
+      <w:pPr>
+        <w:rPr>
+          <w:lang w:val="en-US"/>
+        </w:rPr>
+      </w:pPr>
+    </w:p>
+    <w:p>
+      <w:pPr>
+        <w:rPr>
+          <w:lang w:val="en-US"/>
+        </w:rPr>
+      </w:pPr>
+      <w:r>
+        <w:rPr>
+          <w:lang w:val="en-US"/>
+        </w:rPr>
+        <w:t xml:space="preserve">Shader Program Activation: Before drawing a set of primitives (like triangles that make up your models), you explicitly tell the graphics API which shader program to use by activating it. This is done through a specific API call (e.g., </w:t>
+      </w:r>
+      <w:proofErr w:type="spellStart"/>
+      <w:r>
+        <w:rPr>
+          <w:lang w:val="en-US"/>
+        </w:rPr>
+        <w:t>glUseProgram</w:t>
+      </w:r>
+      <w:proofErr w:type="spellEnd"/>
+      <w:r>
+        <w:rPr>
+          <w:lang w:val="en-US"/>
+        </w:rPr>
+        <w:t xml:space="preserve"> in OpenGL).</w:t>
+      </w:r>
+    </w:p>
+    <w:p>
+      <w:pPr>
+        <w:rPr>
+          <w:lang w:val="en-US"/>
+        </w:rPr>
+      </w:pPr>
+    </w:p>
+    <w:p>
+      <w:pPr>
+        <w:rPr>
+          <w:lang w:val="en-US"/>
+        </w:rPr>
+      </w:pPr>
+      <w:r>
+        <w:rPr>
+          <w:lang w:val="en-US"/>
+        </w:rPr>
+        <w:t>Rendering with Active Shader Program: Once a shader program is activated, it's used for rendering operations that follow, until a different shader program is activated. This means:</w:t>
+      </w:r>
+    </w:p>
+    <w:p>
+      <w:pPr>
+        <w:rPr>
+          <w:lang w:val="en-US"/>
+        </w:rPr>
+      </w:pPr>
+    </w:p>
+    <w:p>
+      <w:pPr>
+        <w:rPr>
+          <w:lang w:val="en-US"/>
+        </w:rPr>
+      </w:pPr>
+      <w:r>
+        <w:rPr>
+          <w:lang w:val="en-US"/>
+        </w:rPr>
+        <w:t>The vertex shader in the active program processes each vertex of the primitives being drawn.</w:t>
+      </w:r>
+    </w:p>
+    <w:p>
+      <w:pPr>
+        <w:rPr>
+          <w:lang w:val="en-US"/>
+        </w:rPr>
+      </w:pPr>
+      <w:r>
+        <w:rPr>
+          <w:lang w:val="en-US"/>
+        </w:rPr>
+        <w:t>After vertices are processed and primitives are assembled, the fragment shader processes each pixel (fragment) that will be drawn to the framebuffer, based on the primitives' screen-space representation.</w:t>
+      </w:r>
+    </w:p>
+    <w:p>
+      <w:pPr>
+        <w:rPr>
+          <w:lang w:val="en-US"/>
+        </w:rPr>
+      </w:pPr>
+      <w:r>
+        <w:rPr>
+          <w:lang w:val="en-US"/>
+        </w:rPr>
+        <w:t>Handling Different Shaders for Different Objects</w:t>
+      </w:r>
+    </w:p>
+    <w:p>
+      <w:pPr>
+        <w:rPr>
+          <w:lang w:val="en-US"/>
+        </w:rPr>
+      </w:pPr>
+      <w:r>
+        <w:rPr>
+          <w:lang w:val="en-US"/>
+        </w:rPr>
+        <w:t>When rendering a scene, you typically activate different shader programs as needed for different objects or materials. For example, you might use one shader program for rendering a skybox, another for opaque objects with complex lighting, and yet another for transparent objects.</w:t>
+      </w:r>
+    </w:p>
+    <w:p>
+      <w:pPr>
+        <w:rPr>
+          <w:lang w:val="en-US"/>
+        </w:rPr>
+      </w:pPr>
+      <w:r>
+        <w:rPr>
+          <w:lang w:val="en-US"/>
+        </w:rPr>
+        <w:t>The graphics API keeps track of the active shader program and ensures that the appropriate shaders are executed for the vertices and fragments being processed.</w:t>
+      </w:r>
+    </w:p>
+    <w:p>
+      <w:pPr>
+        <w:rPr>
+          <w:lang w:val="en-US"/>
+        </w:rPr>
+      </w:pPr>
+      <w:r>
+        <w:rPr>
+          <w:lang w:val="en-US"/>
+        </w:rPr>
+        <w:t>Determining Pixel Execution</w:t>
+      </w:r>
+    </w:p>
+    <w:p>
+      <w:pPr>
+        <w:rPr>
+          <w:lang w:val="en-US"/>
+        </w:rPr>
+      </w:pPr>
+      <w:r>
+        <w:rPr>
+          <w:lang w:val="en-US"/>
+        </w:rPr>
+        <w:lastRenderedPageBreak/>
+        <w:t xml:space="preserve">The vertex shader is executed once for each vertex in the drawing command. It's responsible for transforming vertex positions to clip space and passing data (like texture coordinates, </w:t>
+      </w:r>
+      <w:proofErr w:type="spellStart"/>
+      <w:r>
+        <w:rPr>
+          <w:lang w:val="en-US"/>
+        </w:rPr>
+        <w:t>normals</w:t>
+      </w:r>
+      <w:proofErr w:type="spellEnd"/>
+      <w:r>
+        <w:rPr>
+          <w:lang w:val="en-US"/>
+        </w:rPr>
+        <w:t>, etc.) down the pipeline.</w:t>
+      </w:r>
+    </w:p>
+    <w:p>
+      <w:pPr>
+        <w:rPr>
+          <w:lang w:val="en-US"/>
+        </w:rPr>
+      </w:pPr>
+      <w:r>
+        <w:rPr>
+          <w:lang w:val="en-US"/>
+        </w:rPr>
+        <w:t xml:space="preserve">The fragment shader is executed for each pixel that a </w:t>
+      </w:r>
+      <w:proofErr w:type="gramStart"/>
+      <w:r>
+        <w:rPr>
+          <w:lang w:val="en-US"/>
+        </w:rPr>
+        <w:t>primitive covers</w:t>
+      </w:r>
+      <w:proofErr w:type="gramEnd"/>
+      <w:r>
+        <w:rPr>
+          <w:lang w:val="en-US"/>
+        </w:rPr>
+        <w:t xml:space="preserve"> on the screen after rasterization. Which pixels are processed by which fragment shader depends on which primitives are being drawn and which shader program is active.</w:t>
+      </w:r>
+    </w:p>
+    <w:p>
+      <w:pPr>
+        <w:rPr>
+          <w:lang w:val="en-US"/>
+        </w:rPr>
+      </w:pPr>
+      <w:r>
+        <w:rPr>
+          <w:lang w:val="en-US"/>
+        </w:rPr>
+        <w:t>Depth testing and other rasterization states determine whether a fragment results in a pixel update in the framebuffer. If multiple primitives overlap in screen space, the graphics pipeline's depth or blending settings resolve which fragments contribute to the final image.</w:t>
+      </w:r>
+    </w:p>
+    <w:p>
+      <w:pPr>
+        <w:rPr>
+          <w:lang w:val="en-US"/>
+        </w:rPr>
+      </w:pPr>
+      <w:r>
+        <w:rPr>
+          <w:lang w:val="en-US"/>
+        </w:rPr>
+        <w:t>Practical Example</w:t>
+      </w:r>
+    </w:p>
+    <w:p>
+      <w:pPr>
+        <w:rPr>
+          <w:lang w:val="en-US"/>
+        </w:rPr>
+      </w:pPr>
+      <w:r>
+        <w:rPr>
+          <w:lang w:val="en-US"/>
+        </w:rPr>
+        <w:t>Rendering a Scene: You clear the screen, activate the skybox shader program, and draw the skybox. Then, you switch to a different shader program for your 3D models and draw them. Each draw call uses the currently active shader program, ensuring that the correct processing is applied to each set of primitives.</w:t>
+      </w:r>
+    </w:p>
+    <w:p>
+      <w:pPr>
+        <w:rPr>
+          <w:lang w:val="en-US"/>
+        </w:rPr>
+      </w:pPr>
+      <w:r>
+        <w:rPr>
+          <w:lang w:val="en-US"/>
+        </w:rPr>
+        <w:t>In summary, the control of which shader gets executed for which pixel is managed by the combination of which shader program is active during draw calls and the primitives being rendered by those draw calls. The graphics API's state machine architecture ensures that all this happens in an orderly and predictable manner.</w:t>
+      </w:r>
+    </w:p>
+    <w:p>
+      <w:pPr>
+        <w:rPr>
+          <w:lang w:val="en-US"/>
+        </w:rPr>
+      </w:pPr>
+    </w:p>
+    <w:p>
+      <w:pPr>
+        <w:pStyle w:val="Heading5"/>
+      </w:pPr>
+      <w:proofErr w:type="spellStart"/>
+      <w:r>
+        <w:t>Instance</w:t>
+      </w:r>
+      <w:proofErr w:type="spellEnd"/>
+      <w:r>
+        <w:t xml:space="preserve"> </w:t>
+      </w:r>
+      <w:proofErr w:type="spellStart"/>
+      <w:r>
+        <w:t>Rendering</w:t>
+      </w:r>
+      <w:proofErr w:type="spellEnd"/>
+    </w:p>
+    <w:p/>
+    <w:p>
+      <w:pPr>
+        <w:pStyle w:val="Heading5"/>
+      </w:pPr>
+      <w:proofErr w:type="spellStart"/>
+      <w:r>
+        <w:t>Batch</w:t>
+      </w:r>
+      <w:proofErr w:type="spellEnd"/>
+      <w:r>
+        <w:t xml:space="preserve"> </w:t>
+      </w:r>
+      <w:proofErr w:type="spellStart"/>
+      <w:r>
+        <w:t>Rendering</w:t>
+      </w:r>
+      <w:proofErr w:type="spellEnd"/>
+    </w:p>
+    <w:p/>
+    <w:p>
+      <w:pPr>
+        <w:pStyle w:val="Heading5"/>
+      </w:pPr>
+      <w:r>
+        <w:t xml:space="preserve">Dynamic </w:t>
+      </w:r>
+      <w:proofErr w:type="spellStart"/>
+      <w:r>
+        <w:t>Rendering</w:t>
+      </w:r>
+      <w:proofErr w:type="spellEnd"/>
+    </w:p>
+    <w:p>
+      <w:pPr>
         <w:pStyle w:val="Heading4"/>
       </w:pPr>
       <w:r>
@@ -13141,23 +12267,7 @@
         <w:pStyle w:val="Heading4"/>
       </w:pPr>
       <w:r>
-        <w:t xml:space="preserve">Data </w:t>
-      </w:r>
-      <w:proofErr w:type="spellStart"/>
-      <w:r>
-        <w:t>Oriented</w:t>
-      </w:r>
-      <w:proofErr w:type="spellEnd"/>
-      <w:r>
-        <w:t xml:space="preserve"> </w:t>
-      </w:r>
-      <w:proofErr w:type="spellStart"/>
-      <w:r>
-        <w:t>Programming</w:t>
-      </w:r>
-      <w:proofErr w:type="spellEnd"/>
-      <w:r>
-        <w:t xml:space="preserve"> y principio de </w:t>
+        <w:t xml:space="preserve">Data Oriented Programming y principio de </w:t>
       </w:r>
       <w:r>
         <w:t>localidad</w:t>
@@ -13661,23 +12771,7 @@
           <w:rFonts w:ascii="Bahnschrift Light SemiCondensed" w:hAnsi="Bahnschrift Light SemiCondensed"/>
           <w:lang w:val="es-ES_tradnl"/>
         </w:rPr>
-        <w:t xml:space="preserve">Equipo de desarrollo del motor: Este equipo también está interesado en el óptimo desarrollo del motor, ya que su arquitectura, técnicas, patrones, análisis, </w:t>
-      </w:r>
-      <w:proofErr w:type="spellStart"/>
-      <w:r>
-        <w:rPr>
-          <w:rFonts w:ascii="Bahnschrift Light SemiCondensed" w:hAnsi="Bahnschrift Light SemiCondensed"/>
-          <w:lang w:val="es-ES_tradnl"/>
-        </w:rPr>
-        <w:t>etc</w:t>
-      </w:r>
-      <w:proofErr w:type="spellEnd"/>
-      <w:r>
-        <w:rPr>
-          <w:rFonts w:ascii="Bahnschrift Light SemiCondensed" w:hAnsi="Bahnschrift Light SemiCondensed"/>
-          <w:lang w:val="es-ES_tradnl"/>
-        </w:rPr>
-        <w:t xml:space="preserve"> servirá para optimizar y reducir el tiempo de desarrollo futuro. </w:t>
+        <w:t xml:space="preserve">Equipo de desarrollo del motor: Este equipo también está interesado en el óptimo desarrollo del motor, ya que su arquitectura, técnicas, patrones, análisis, etc servirá para optimizar y reducir el tiempo de desarrollo futuro. </w:t>
       </w:r>
     </w:p>
     <w:p>
@@ -13989,21 +13083,8 @@
       <w:pPr>
         <w:pStyle w:val="Heading3"/>
       </w:pPr>
-      <w:proofErr w:type="spellStart"/>
-      <w:r>
-        <w:t>Game</w:t>
-      </w:r>
-      <w:proofErr w:type="spellEnd"/>
-      <w:r>
-        <w:t xml:space="preserve"> </w:t>
-      </w:r>
-      <w:proofErr w:type="spellStart"/>
-      <w:r>
-        <w:t>loop</w:t>
-      </w:r>
-      <w:proofErr w:type="spellEnd"/>
-      <w:r>
-        <w:t xml:space="preserve"> </w:t>
+      <w:r>
+        <w:t xml:space="preserve">Game loop </w:t>
       </w:r>
     </w:p>
     <w:p>
@@ -14367,19 +13448,11 @@
           <w:lang w:val="en-US" w:eastAsia="es-ES"/>
         </w:rPr>
       </w:pPr>
-      <w:proofErr w:type="spellStart"/>
       <w:r>
         <w:rPr>
           <w:lang w:val="en-US" w:eastAsia="es-ES"/>
         </w:rPr>
-        <w:t>Ejemplo</w:t>
-      </w:r>
-      <w:proofErr w:type="spellEnd"/>
-      <w:r>
-        <w:rPr>
-          <w:lang w:val="en-US" w:eastAsia="es-ES"/>
-        </w:rPr>
-        <w:t>:</w:t>
+        <w:t>Ejemplo:</w:t>
       </w:r>
     </w:p>
     <w:p>
@@ -15065,19 +14138,11 @@
           <w:lang w:val="en-US" w:eastAsia="es-ES"/>
         </w:rPr>
       </w:pPr>
-      <w:proofErr w:type="spellStart"/>
       <w:r>
         <w:rPr>
           <w:lang w:val="en-US" w:eastAsia="es-ES"/>
         </w:rPr>
-        <w:t>Ejemplo</w:t>
-      </w:r>
-      <w:proofErr w:type="spellEnd"/>
-      <w:r>
-        <w:rPr>
-          <w:lang w:val="en-US" w:eastAsia="es-ES"/>
-        </w:rPr>
-        <w:t>:</w:t>
+        <w:t>Ejemplo:</w:t>
       </w:r>
     </w:p>
     <w:p>
@@ -16077,14 +15142,12 @@
           <w:lang w:val="en-US" w:eastAsia="es-ES"/>
         </w:rPr>
       </w:pPr>
-      <w:proofErr w:type="spellStart"/>
       <w:r>
         <w:rPr>
           <w:lang w:val="en-US" w:eastAsia="es-ES"/>
         </w:rPr>
         <w:t>Ejemplo</w:t>
       </w:r>
-      <w:proofErr w:type="spellEnd"/>
       <w:r>
         <w:rPr>
           <w:lang w:val="en-US" w:eastAsia="es-ES"/>
@@ -16630,19 +15693,11 @@
           <w:lang w:val="en-US" w:eastAsia="es-ES"/>
         </w:rPr>
       </w:pPr>
-      <w:proofErr w:type="spellStart"/>
       <w:r>
         <w:rPr>
           <w:lang w:val="en-US" w:eastAsia="es-ES"/>
         </w:rPr>
-        <w:t>Ejemplo</w:t>
-      </w:r>
-      <w:proofErr w:type="spellEnd"/>
-      <w:r>
-        <w:rPr>
-          <w:lang w:val="en-US" w:eastAsia="es-ES"/>
-        </w:rPr>
-        <w:t>:</w:t>
+        <w:t>Ejemplo:</w:t>
       </w:r>
     </w:p>
     <w:p>
@@ -18170,14 +17225,12 @@
           <w:lang w:val="en-US" w:eastAsia="es-ES"/>
         </w:rPr>
       </w:pPr>
-      <w:proofErr w:type="spellStart"/>
       <w:r>
         <w:rPr>
           <w:lang w:val="en-US" w:eastAsia="es-ES"/>
         </w:rPr>
         <w:t>Ejemplo</w:t>
       </w:r>
-      <w:proofErr w:type="spellEnd"/>
       <w:r>
         <w:rPr>
           <w:lang w:val="en-US" w:eastAsia="es-ES"/>
@@ -18694,26 +17747,37 @@
       </w:r>
       <w:proofErr w:type="spellEnd"/>
       <w:r>
-        <w:t>, namespaces, structs) se deberá indicar mediante un comentario el nombre del ámbito junto a su tipo.</w:t>
+        <w:t xml:space="preserve">, </w:t>
+      </w:r>
+      <w:proofErr w:type="spellStart"/>
+      <w:r>
+        <w:t>namespaces</w:t>
+      </w:r>
+      <w:proofErr w:type="spellEnd"/>
+      <w:r>
+        <w:t xml:space="preserve">, </w:t>
+      </w:r>
+      <w:proofErr w:type="spellStart"/>
+      <w:r>
+        <w:t>structs</w:t>
+      </w:r>
+      <w:proofErr w:type="spellEnd"/>
+      <w:r>
+        <w:t>) se deberá indicar mediante un comentario el nombre del ámbito junto a su tipo.</w:t>
       </w:r>
     </w:p>
     <w:p>
       <w:pPr>
         <w:divId w:val="888371793"/>
-      </w:pPr>
-      <w:proofErr w:type="spellStart"/>
-      <w:r>
-        <w:rPr>
-          <w:lang w:val="en-US"/>
-        </w:rPr>
-        <w:t>Ejemplo</w:t>
-      </w:r>
-      <w:proofErr w:type="spellEnd"/>
-      <w:r>
-        <w:rPr>
-          <w:lang w:val="en-US"/>
-        </w:rPr>
-        <w:t>:</w:t>
+        <w:rPr>
+          <w:lang w:val="en-US"/>
+        </w:rPr>
+      </w:pPr>
+      <w:r>
+        <w:rPr>
+          <w:lang w:val="en-US"/>
+        </w:rPr>
+        <w:t>Ejemplo:</w:t>
       </w:r>
     </w:p>
     <w:p>
@@ -18772,20 +17836,8 @@
           <w:szCs w:val="17"/>
           <w:lang w:val="en-US"/>
         </w:rPr>
-        <w:t xml:space="preserve"> </w:t>
-      </w:r>
-      <w:proofErr w:type="gramStart"/>
-      <w:r>
-        <w:rPr>
-          <w:rFonts w:ascii="Consolas" w:hAnsi="Consolas" w:cs="Courier New"/>
-          <w:color w:val="FFFFFF"/>
-          <w:sz w:val="17"/>
-          <w:szCs w:val="17"/>
-          <w:lang w:val="en-US"/>
-        </w:rPr>
-        <w:t>GLESC{</w:t>
-      </w:r>
-      <w:proofErr w:type="gramEnd"/>
+        <w:t xml:space="preserve"> GLESC{</w:t>
+      </w:r>
     </w:p>
     <w:p>
       <w:pPr>
@@ -18855,7 +17907,6 @@
         </w:rPr>
         <w:t xml:space="preserve"> </w:t>
       </w:r>
-      <w:proofErr w:type="gramStart"/>
       <w:r>
         <w:rPr>
           <w:rFonts w:ascii="Consolas" w:hAnsi="Consolas" w:cs="Courier New"/>
@@ -18876,7 +17927,6 @@
         </w:rPr>
         <w:t>{</w:t>
       </w:r>
-      <w:proofErr w:type="gramEnd"/>
     </w:p>
     <w:p>
       <w:pPr>
@@ -19250,7 +18300,6 @@
         </w:rPr>
         <w:t xml:space="preserve"> </w:t>
       </w:r>
-      <w:proofErr w:type="gramStart"/>
       <w:r>
         <w:rPr>
           <w:rFonts w:ascii="Consolas" w:hAnsi="Consolas" w:cs="Courier New"/>
@@ -19271,7 +18320,6 @@
         </w:rPr>
         <w:t>{</w:t>
       </w:r>
-      <w:proofErr w:type="gramEnd"/>
     </w:p>
     <w:p>
       <w:pPr>
@@ -21582,49 +20630,7 @@
               <w:rFonts w:eastAsia="Times New Roman"/>
             </w:rPr>
             <w:tab/>
-            <w:t xml:space="preserve">«Unity: </w:t>
-          </w:r>
-          <w:proofErr w:type="spellStart"/>
-          <w:r>
-            <w:rPr>
-              <w:rFonts w:eastAsia="Times New Roman"/>
-            </w:rPr>
-            <w:t>Entity</w:t>
-          </w:r>
-          <w:proofErr w:type="spellEnd"/>
-          <w:r>
-            <w:rPr>
-              <w:rFonts w:eastAsia="Times New Roman"/>
-            </w:rPr>
-            <w:t xml:space="preserve"> </w:t>
-          </w:r>
-          <w:proofErr w:type="spellStart"/>
-          <w:r>
-            <w:rPr>
-              <w:rFonts w:eastAsia="Times New Roman"/>
-            </w:rPr>
-            <w:t>Component</w:t>
-          </w:r>
-          <w:proofErr w:type="spellEnd"/>
-          <w:r>
-            <w:rPr>
-              <w:rFonts w:eastAsia="Times New Roman"/>
-            </w:rPr>
-            <w:t xml:space="preserve"> </w:t>
-          </w:r>
-          <w:proofErr w:type="spellStart"/>
-          <w:r>
-            <w:rPr>
-              <w:rFonts w:eastAsia="Times New Roman"/>
-            </w:rPr>
-            <w:t>System</w:t>
-          </w:r>
-          <w:proofErr w:type="spellEnd"/>
-          <w:r>
-            <w:rPr>
-              <w:rFonts w:eastAsia="Times New Roman"/>
-            </w:rPr>
-            <w:t>». https://docs.unity3d.com/Packages/com.unity.entities@0.17/manual/index.html (accedido 29 de marzo de 2023).</w:t>
+            <w:t>«Unity: Entity Component System». https://docs.unity3d.com/Packages/com.unity.entities@0.17/manual/index.html (accedido 29 de marzo de 2023).</w:t>
           </w:r>
         </w:p>
         <w:p>
@@ -21648,35 +20654,7 @@
               <w:rFonts w:eastAsia="Times New Roman"/>
             </w:rPr>
             <w:tab/>
-            <w:t xml:space="preserve">«ECS </w:t>
-          </w:r>
-          <w:proofErr w:type="spellStart"/>
-          <w:r>
-            <w:rPr>
-              <w:rFonts w:eastAsia="Times New Roman"/>
-            </w:rPr>
-            <w:t>Unreal</w:t>
-          </w:r>
-          <w:proofErr w:type="spellEnd"/>
-          <w:r>
-            <w:rPr>
-              <w:rFonts w:eastAsia="Times New Roman"/>
-            </w:rPr>
-            <w:t xml:space="preserve"> </w:t>
-          </w:r>
-          <w:proofErr w:type="spellStart"/>
-          <w:r>
-            <w:rPr>
-              <w:rFonts w:eastAsia="Times New Roman"/>
-            </w:rPr>
-            <w:t>Engine</w:t>
-          </w:r>
-          <w:proofErr w:type="spellEnd"/>
-          <w:r>
-            <w:rPr>
-              <w:rFonts w:eastAsia="Times New Roman"/>
-            </w:rPr>
-            <w:t xml:space="preserve"> </w:t>
+            <w:t xml:space="preserve">«ECS Unreal Engine </w:t>
           </w:r>
           <w:proofErr w:type="spellStart"/>
           <w:r>
@@ -21792,21 +20770,7 @@
             <w:rPr>
               <w:rFonts w:eastAsia="Times New Roman"/>
             </w:rPr>
-            <w:t xml:space="preserve"> </w:t>
-          </w:r>
-          <w:proofErr w:type="spellStart"/>
-          <w:r>
-            <w:rPr>
-              <w:rFonts w:eastAsia="Times New Roman"/>
-            </w:rPr>
-            <w:t>game</w:t>
-          </w:r>
-          <w:proofErr w:type="spellEnd"/>
-          <w:r>
-            <w:rPr>
-              <w:rFonts w:eastAsia="Times New Roman"/>
-            </w:rPr>
-            <w:t xml:space="preserve"> </w:t>
+            <w:t xml:space="preserve"> game </w:t>
           </w:r>
           <w:proofErr w:type="spellStart"/>
           <w:r>
@@ -21872,21 +20836,7 @@
             <w:rPr>
               <w:rFonts w:eastAsia="Times New Roman"/>
             </w:rPr>
-            <w:t xml:space="preserve"> Godot 4, </w:t>
-          </w:r>
-          <w:proofErr w:type="spellStart"/>
-          <w:r>
-            <w:rPr>
-              <w:rFonts w:eastAsia="Times New Roman"/>
-            </w:rPr>
-            <w:t>Vulkan</w:t>
-          </w:r>
-          <w:proofErr w:type="spellEnd"/>
-          <w:r>
-            <w:rPr>
-              <w:rFonts w:eastAsia="Times New Roman"/>
-            </w:rPr>
-            <w:t>, GLES3 and GLES2», jul. 2021, Accedido: 30 de marzo de 2023. [En línea]. Disponible en: https://godotengine.org/article/about-godot4-vulkan-gles3-and-gles2/</w:t>
+            <w:t xml:space="preserve"> Godot 4, Vulkan, GLES3 and GLES2», jul. 2021, Accedido: 30 de marzo de 2023. [En línea]. Disponible en: https://godotengine.org/article/about-godot4-vulkan-gles3-and-gles2/</w:t>
           </w:r>
         </w:p>
         <w:p>
@@ -21910,21 +20860,7 @@
               <w:rFonts w:eastAsia="Times New Roman"/>
             </w:rPr>
             <w:tab/>
-            <w:t>«</w:t>
-          </w:r>
-          <w:proofErr w:type="spellStart"/>
-          <w:r>
-            <w:rPr>
-              <w:rFonts w:eastAsia="Times New Roman"/>
-            </w:rPr>
-            <w:t>EnTT</w:t>
-          </w:r>
-          <w:proofErr w:type="spellEnd"/>
-          <w:r>
-            <w:rPr>
-              <w:rFonts w:eastAsia="Times New Roman"/>
-            </w:rPr>
-            <w:t xml:space="preserve"> </w:t>
+            <w:t xml:space="preserve">«EnTT </w:t>
           </w:r>
           <w:proofErr w:type="spellStart"/>
           <w:r>
@@ -21998,21 +20934,7 @@
               <w:rFonts w:eastAsia="Times New Roman"/>
             </w:rPr>
             <w:tab/>
-            <w:t xml:space="preserve">«Makefile Standard Targets </w:t>
-          </w:r>
-          <w:proofErr w:type="spellStart"/>
-          <w:r>
-            <w:rPr>
-              <w:rFonts w:eastAsia="Times New Roman"/>
-            </w:rPr>
-            <w:t>for</w:t>
-          </w:r>
-          <w:proofErr w:type="spellEnd"/>
-          <w:r>
-            <w:rPr>
-              <w:rFonts w:eastAsia="Times New Roman"/>
-            </w:rPr>
-            <w:t xml:space="preserve"> </w:t>
+            <w:t xml:space="preserve">«Makefile Standard Targets for </w:t>
           </w:r>
           <w:proofErr w:type="spellStart"/>
           <w:r>
@@ -22188,21 +21110,7 @@
             <w:rPr>
               <w:rFonts w:eastAsia="Times New Roman"/>
             </w:rPr>
-            <w:t>, «</w:t>
-          </w:r>
-          <w:proofErr w:type="spellStart"/>
-          <w:r>
-            <w:rPr>
-              <w:rFonts w:eastAsia="Times New Roman"/>
-            </w:rPr>
-            <w:t>Best</w:t>
-          </w:r>
-          <w:proofErr w:type="spellEnd"/>
-          <w:r>
-            <w:rPr>
-              <w:rFonts w:eastAsia="Times New Roman"/>
-            </w:rPr>
-            <w:t xml:space="preserve"> </w:t>
+            <w:t xml:space="preserve">, «Best </w:t>
           </w:r>
           <w:proofErr w:type="spellStart"/>
           <w:r>
@@ -22216,21 +21124,7 @@
             <w:rPr>
               <w:rFonts w:eastAsia="Times New Roman"/>
             </w:rPr>
-            <w:t xml:space="preserve"> </w:t>
-          </w:r>
-          <w:proofErr w:type="spellStart"/>
-          <w:r>
-            <w:rPr>
-              <w:rFonts w:eastAsia="Times New Roman"/>
-            </w:rPr>
-            <w:t>for</w:t>
-          </w:r>
-          <w:proofErr w:type="spellEnd"/>
-          <w:r>
-            <w:rPr>
-              <w:rFonts w:eastAsia="Times New Roman"/>
-            </w:rPr>
-            <w:t xml:space="preserve"> </w:t>
+            <w:t xml:space="preserve"> for </w:t>
           </w:r>
           <w:proofErr w:type="spellStart"/>
           <w:r>
@@ -22348,7 +21242,21 @@
             <w:rPr>
               <w:rFonts w:eastAsia="Times New Roman"/>
             </w:rPr>
-            <w:t>, «C++ Core Guidelines», 23 de septiembre de 2022. https://isocpp.github.io/CppCoreGuidelines/CppCoreGuidelines (accedido 13 de febrero de 2023).</w:t>
+            <w:t xml:space="preserve">, «C++ Core </w:t>
+          </w:r>
+          <w:proofErr w:type="spellStart"/>
+          <w:r>
+            <w:rPr>
+              <w:rFonts w:eastAsia="Times New Roman"/>
+            </w:rPr>
+            <w:t>Guidelines</w:t>
+          </w:r>
+          <w:proofErr w:type="spellEnd"/>
+          <w:r>
+            <w:rPr>
+              <w:rFonts w:eastAsia="Times New Roman"/>
+            </w:rPr>
+            <w:t>», 23 de septiembre de 2022. https://isocpp.github.io/CppCoreGuidelines/CppCoreGuidelines (accedido 13 de febrero de 2023).</w:t>
           </w:r>
         </w:p>
         <w:p>
@@ -22816,21 +21724,7 @@
               <w:rPr>
                 <w:color w:val="000000"/>
               </w:rPr>
-              <w:t xml:space="preserve">A la par con el inicio de programación y aprendizaje de las herramientas C++, SDL, OpenGL y </w:t>
-            </w:r>
-            <w:proofErr w:type="spellStart"/>
-            <w:r>
-              <w:rPr>
-                <w:color w:val="000000"/>
-              </w:rPr>
-              <w:t>Make</w:t>
-            </w:r>
-            <w:proofErr w:type="spellEnd"/>
-            <w:r>
-              <w:rPr>
-                <w:color w:val="000000"/>
-              </w:rPr>
-              <w:t xml:space="preserve">.  </w:t>
+              <w:t xml:space="preserve">A la par con el inicio de programación y aprendizaje de las herramientas C++, SDL, OpenGL y Make.  </w:t>
             </w:r>
           </w:p>
         </w:tc>
@@ -23285,7 +22179,7 @@
 </file>
 
 <file path=word/comments.xml><?xml version="1.0" encoding="utf-8"?>
-<w:comments xmlns:wpc="http://schemas.microsoft.com/office/word/2010/wordprocessingCanvas" xmlns:cx="http://schemas.microsoft.com/office/drawing/2014/chartex" xmlns:cx1="http://schemas.microsoft.com/office/drawing/2015/9/8/chartex" xmlns:cx2="http://schemas.microsoft.com/office/drawing/2015/10/21/chartex" xmlns:cx3="http://schemas.microsoft.com/office/drawing/2016/5/9/chartex" xmlns:cx4="http://schemas.microsoft.com/office/drawing/2016/5/10/chartex" xmlns:cx5="http://schemas.microsoft.com/office/drawing/2016/5/11/chartex" xmlns:cx6="http://schemas.microsoft.com/office/drawing/2016/5/12/chartex" xmlns:cx7="http://schemas.microsoft.com/office/drawing/2016/5/13/chartex" xmlns:cx8="http://schemas.microsoft.com/office/drawing/2016/5/14/chartex" xmlns:mc="http://schemas.openxmlformats.org/markup-compatibility/2006" xmlns:aink="http://schemas.microsoft.com/office/drawing/2016/ink" xmlns:am3d="http://schemas.microsoft.com/office/drawing/2017/model3d" xmlns:o="urn:schemas-microsoft-com:office:office" xmlns:oel="http://schemas.microsoft.com/office/2019/extlst" xmlns:r="http://schemas.openxmlformats.org/officeDocument/2006/relationships" xmlns:m="http://schemas.openxmlformats.org/officeDocument/2006/math" xmlns:v="urn:schemas-microsoft-com:vml" xmlns:wp14="http://schemas.microsoft.com/office/word/2010/wordprocessingDrawing" xmlns:wp="http://schemas.openxmlformats.org/drawingml/2006/wordprocessingDrawing" xmlns:w10="urn:schemas-microsoft-com:office:word" xmlns:w="http://schemas.openxmlformats.org/wordprocessingml/2006/main" xmlns:w14="http://schemas.microsoft.com/office/word/2010/wordml" xmlns:w15="http://schemas.microsoft.com/office/word/2012/wordml" xmlns:w16cex="http://schemas.microsoft.com/office/word/2018/wordml/cex" xmlns:w16cid="http://schemas.microsoft.com/office/word/2016/wordml/cid" xmlns:w16="http://schemas.microsoft.com/office/word/2018/wordml" xmlns:w16sdtdh="http://schemas.microsoft.com/office/word/2020/wordml/sdtdatahash" xmlns:w16se="http://schemas.microsoft.com/office/word/2015/wordml/symex" xmlns:wpg="http://schemas.microsoft.com/office/word/2010/wordprocessingGroup" xmlns:wpi="http://schemas.microsoft.com/office/word/2010/wordprocessingInk" xmlns:wne="http://schemas.microsoft.com/office/word/2006/wordml" xmlns:wps="http://schemas.microsoft.com/office/word/2010/wordprocessingShape" mc:Ignorable="w14 w15 w16se w16cid w16 w16cex w16sdtdh wp14">
+<w:comments xmlns:wpc="http://schemas.microsoft.com/office/word/2010/wordprocessingCanvas" xmlns:cx="http://schemas.microsoft.com/office/drawing/2014/chartex" xmlns:cx1="http://schemas.microsoft.com/office/drawing/2015/9/8/chartex" xmlns:cx2="http://schemas.microsoft.com/office/drawing/2015/10/21/chartex" xmlns:cx3="http://schemas.microsoft.com/office/drawing/2016/5/9/chartex" xmlns:cx4="http://schemas.microsoft.com/office/drawing/2016/5/10/chartex" xmlns:cx5="http://schemas.microsoft.com/office/drawing/2016/5/11/chartex" xmlns:cx6="http://schemas.microsoft.com/office/drawing/2016/5/12/chartex" xmlns:cx7="http://schemas.microsoft.com/office/drawing/2016/5/13/chartex" xmlns:cx8="http://schemas.microsoft.com/office/drawing/2016/5/14/chartex" xmlns:mc="http://schemas.openxmlformats.org/markup-compatibility/2006" xmlns:aink="http://schemas.microsoft.com/office/drawing/2016/ink" xmlns:am3d="http://schemas.microsoft.com/office/drawing/2017/model3d" xmlns:o="urn:schemas-microsoft-com:office:office" xmlns:oel="http://schemas.microsoft.com/office/2019/extlst" xmlns:r="http://schemas.openxmlformats.org/officeDocument/2006/relationships" xmlns:m="http://schemas.openxmlformats.org/officeDocument/2006/math" xmlns:v="urn:schemas-microsoft-com:vml" xmlns:wp14="http://schemas.microsoft.com/office/word/2010/wordprocessingDrawing" xmlns:wp="http://schemas.openxmlformats.org/drawingml/2006/wordprocessingDrawing" xmlns:w10="urn:schemas-microsoft-com:office:word" xmlns:w="http://schemas.openxmlformats.org/wordprocessingml/2006/main" xmlns:w14="http://schemas.microsoft.com/office/word/2010/wordml" xmlns:w15="http://schemas.microsoft.com/office/word/2012/wordml" xmlns:w16cex="http://schemas.microsoft.com/office/word/2018/wordml/cex" xmlns:w16cid="http://schemas.microsoft.com/office/word/2016/wordml/cid" xmlns:w16="http://schemas.microsoft.com/office/word/2018/wordml" xmlns:w16du="http://schemas.microsoft.com/office/word/2023/wordml/word16du" xmlns:w16sdtdh="http://schemas.microsoft.com/office/word/2020/wordml/sdtdatahash" xmlns:w16se="http://schemas.microsoft.com/office/word/2015/wordml/symex" xmlns:wpg="http://schemas.microsoft.com/office/word/2010/wordprocessingGroup" xmlns:wpi="http://schemas.microsoft.com/office/word/2010/wordprocessingInk" xmlns:wne="http://schemas.microsoft.com/office/word/2006/wordml" xmlns:wps="http://schemas.microsoft.com/office/word/2010/wordprocessingShape" mc:Ignorable="w14 w15 w16se w16cid w16 w16cex w16sdtdh w16du wp14">
   <w:comment w:id="3" w:author="Valentin Dumitru" w:date="2023-07-06T14:31:00Z" w:initials="VD">
     <w:p>
       <w:pPr>
@@ -23322,28 +22216,28 @@
 </file>
 
 <file path=word/commentsExtended.xml><?xml version="1.0" encoding="utf-8"?>
-<w15:commentsEx xmlns:wpc="http://schemas.microsoft.com/office/word/2010/wordprocessingCanvas" xmlns:cx="http://schemas.microsoft.com/office/drawing/2014/chartex" xmlns:cx1="http://schemas.microsoft.com/office/drawing/2015/9/8/chartex" xmlns:cx2="http://schemas.microsoft.com/office/drawing/2015/10/21/chartex" xmlns:cx3="http://schemas.microsoft.com/office/drawing/2016/5/9/chartex" xmlns:cx4="http://schemas.microsoft.com/office/drawing/2016/5/10/chartex" xmlns:cx5="http://schemas.microsoft.com/office/drawing/2016/5/11/chartex" xmlns:cx6="http://schemas.microsoft.com/office/drawing/2016/5/12/chartex" xmlns:cx7="http://schemas.microsoft.com/office/drawing/2016/5/13/chartex" xmlns:cx8="http://schemas.microsoft.com/office/drawing/2016/5/14/chartex" xmlns:mc="http://schemas.openxmlformats.org/markup-compatibility/2006" xmlns:aink="http://schemas.microsoft.com/office/drawing/2016/ink" xmlns:am3d="http://schemas.microsoft.com/office/drawing/2017/model3d" xmlns:o="urn:schemas-microsoft-com:office:office" xmlns:oel="http://schemas.microsoft.com/office/2019/extlst" xmlns:r="http://schemas.openxmlformats.org/officeDocument/2006/relationships" xmlns:m="http://schemas.openxmlformats.org/officeDocument/2006/math" xmlns:v="urn:schemas-microsoft-com:vml" xmlns:wp14="http://schemas.microsoft.com/office/word/2010/wordprocessingDrawing" xmlns:wp="http://schemas.openxmlformats.org/drawingml/2006/wordprocessingDrawing" xmlns:w10="urn:schemas-microsoft-com:office:word" xmlns:w="http://schemas.openxmlformats.org/wordprocessingml/2006/main" xmlns:w14="http://schemas.microsoft.com/office/word/2010/wordml" xmlns:w15="http://schemas.microsoft.com/office/word/2012/wordml" xmlns:w16cex="http://schemas.microsoft.com/office/word/2018/wordml/cex" xmlns:w16cid="http://schemas.microsoft.com/office/word/2016/wordml/cid" xmlns:w16="http://schemas.microsoft.com/office/word/2018/wordml" xmlns:w16sdtdh="http://schemas.microsoft.com/office/word/2020/wordml/sdtdatahash" xmlns:w16se="http://schemas.microsoft.com/office/word/2015/wordml/symex" xmlns:wpg="http://schemas.microsoft.com/office/word/2010/wordprocessingGroup" xmlns:wpi="http://schemas.microsoft.com/office/word/2010/wordprocessingInk" xmlns:wne="http://schemas.microsoft.com/office/word/2006/wordml" xmlns:wps="http://schemas.microsoft.com/office/word/2010/wordprocessingShape" mc:Ignorable="w14 w15 w16se w16cid w16 w16cex w16sdtdh wp14">
+<w15:commentsEx xmlns:wpc="http://schemas.microsoft.com/office/word/2010/wordprocessingCanvas" xmlns:cx="http://schemas.microsoft.com/office/drawing/2014/chartex" xmlns:cx1="http://schemas.microsoft.com/office/drawing/2015/9/8/chartex" xmlns:cx2="http://schemas.microsoft.com/office/drawing/2015/10/21/chartex" xmlns:cx3="http://schemas.microsoft.com/office/drawing/2016/5/9/chartex" xmlns:cx4="http://schemas.microsoft.com/office/drawing/2016/5/10/chartex" xmlns:cx5="http://schemas.microsoft.com/office/drawing/2016/5/11/chartex" xmlns:cx6="http://schemas.microsoft.com/office/drawing/2016/5/12/chartex" xmlns:cx7="http://schemas.microsoft.com/office/drawing/2016/5/13/chartex" xmlns:cx8="http://schemas.microsoft.com/office/drawing/2016/5/14/chartex" xmlns:mc="http://schemas.openxmlformats.org/markup-compatibility/2006" xmlns:aink="http://schemas.microsoft.com/office/drawing/2016/ink" xmlns:am3d="http://schemas.microsoft.com/office/drawing/2017/model3d" xmlns:o="urn:schemas-microsoft-com:office:office" xmlns:oel="http://schemas.microsoft.com/office/2019/extlst" xmlns:r="http://schemas.openxmlformats.org/officeDocument/2006/relationships" xmlns:m="http://schemas.openxmlformats.org/officeDocument/2006/math" xmlns:v="urn:schemas-microsoft-com:vml" xmlns:wp14="http://schemas.microsoft.com/office/word/2010/wordprocessingDrawing" xmlns:wp="http://schemas.openxmlformats.org/drawingml/2006/wordprocessingDrawing" xmlns:w10="urn:schemas-microsoft-com:office:word" xmlns:w="http://schemas.openxmlformats.org/wordprocessingml/2006/main" xmlns:w14="http://schemas.microsoft.com/office/word/2010/wordml" xmlns:w15="http://schemas.microsoft.com/office/word/2012/wordml" xmlns:w16cex="http://schemas.microsoft.com/office/word/2018/wordml/cex" xmlns:w16cid="http://schemas.microsoft.com/office/word/2016/wordml/cid" xmlns:w16="http://schemas.microsoft.com/office/word/2018/wordml" xmlns:w16du="http://schemas.microsoft.com/office/word/2023/wordml/word16du" xmlns:w16sdtdh="http://schemas.microsoft.com/office/word/2020/wordml/sdtdatahash" xmlns:w16se="http://schemas.microsoft.com/office/word/2015/wordml/symex" xmlns:wpg="http://schemas.microsoft.com/office/word/2010/wordprocessingGroup" xmlns:wpi="http://schemas.microsoft.com/office/word/2010/wordprocessingInk" xmlns:wne="http://schemas.microsoft.com/office/word/2006/wordml" xmlns:wps="http://schemas.microsoft.com/office/word/2010/wordprocessingShape" mc:Ignorable="w14 w15 w16se w16cid w16 w16cex w16sdtdh w16du wp14">
   <w15:commentEx w15:paraId="534BE120" w15:done="0"/>
   <w15:commentEx w15:paraId="1C27C7E0" w15:done="0"/>
 </w15:commentsEx>
 </file>
 
 <file path=word/commentsExtensible.xml><?xml version="1.0" encoding="utf-8"?>
-<w16cex:commentsExtensible xmlns:wpc="http://schemas.microsoft.com/office/word/2010/wordprocessingCanvas" xmlns:cx="http://schemas.microsoft.com/office/drawing/2014/chartex" xmlns:cx1="http://schemas.microsoft.com/office/drawing/2015/9/8/chartex" xmlns:cx2="http://schemas.microsoft.com/office/drawing/2015/10/21/chartex" xmlns:cx3="http://schemas.microsoft.com/office/drawing/2016/5/9/chartex" xmlns:cx4="http://schemas.microsoft.com/office/drawing/2016/5/10/chartex" xmlns:cx5="http://schemas.microsoft.com/office/drawing/2016/5/11/chartex" xmlns:cx6="http://schemas.microsoft.com/office/drawing/2016/5/12/chartex" xmlns:cx7="http://schemas.microsoft.com/office/drawing/2016/5/13/chartex" xmlns:cx8="http://schemas.microsoft.com/office/drawing/2016/5/14/chartex" xmlns:cr="http://schemas.microsoft.com/office/comments/2020/reactions" xmlns:mc="http://schemas.openxmlformats.org/markup-compatibility/2006" xmlns:aink="http://schemas.microsoft.com/office/drawing/2016/ink" xmlns:am3d="http://schemas.microsoft.com/office/drawing/2017/model3d" xmlns:o="urn:schemas-microsoft-com:office:office" xmlns:oel="http://schemas.microsoft.com/office/2019/extlst" xmlns:r="http://schemas.openxmlformats.org/officeDocument/2006/relationships" xmlns:m="http://schemas.openxmlformats.org/officeDocument/2006/math" xmlns:v="urn:schemas-microsoft-com:vml" xmlns:wp14="http://schemas.microsoft.com/office/word/2010/wordprocessingDrawing" xmlns:wp="http://schemas.openxmlformats.org/drawingml/2006/wordprocessingDrawing" xmlns:w10="urn:schemas-microsoft-com:office:word" xmlns:w="http://schemas.openxmlformats.org/wordprocessingml/2006/main" xmlns:w14="http://schemas.microsoft.com/office/word/2010/wordml" xmlns:w15="http://schemas.microsoft.com/office/word/2012/wordml" xmlns:w16cex="http://schemas.microsoft.com/office/word/2018/wordml/cex" xmlns:w16cid="http://schemas.microsoft.com/office/word/2016/wordml/cid" xmlns:w16="http://schemas.microsoft.com/office/word/2018/wordml" xmlns:w16sdtdh="http://schemas.microsoft.com/office/word/2020/wordml/sdtdatahash" xmlns:w16se="http://schemas.microsoft.com/office/word/2015/wordml/symex" xmlns:wpg="http://schemas.microsoft.com/office/word/2010/wordprocessingGroup" xmlns:wpi="http://schemas.microsoft.com/office/word/2010/wordprocessingInk" xmlns:wne="http://schemas.microsoft.com/office/word/2006/wordml" xmlns:wps="http://schemas.microsoft.com/office/word/2010/wordprocessingShape" mc:Ignorable="w14 w15 w16se w16cid w16 w16cex w16sdtdh cr wp14">
+<w16cex:commentsExtensible xmlns:wpc="http://schemas.microsoft.com/office/word/2010/wordprocessingCanvas" xmlns:cx="http://schemas.microsoft.com/office/drawing/2014/chartex" xmlns:cx1="http://schemas.microsoft.com/office/drawing/2015/9/8/chartex" xmlns:cx2="http://schemas.microsoft.com/office/drawing/2015/10/21/chartex" xmlns:cx3="http://schemas.microsoft.com/office/drawing/2016/5/9/chartex" xmlns:cx4="http://schemas.microsoft.com/office/drawing/2016/5/10/chartex" xmlns:cx5="http://schemas.microsoft.com/office/drawing/2016/5/11/chartex" xmlns:cx6="http://schemas.microsoft.com/office/drawing/2016/5/12/chartex" xmlns:cx7="http://schemas.microsoft.com/office/drawing/2016/5/13/chartex" xmlns:cx8="http://schemas.microsoft.com/office/drawing/2016/5/14/chartex" xmlns:cr="http://schemas.microsoft.com/office/comments/2020/reactions" xmlns:mc="http://schemas.openxmlformats.org/markup-compatibility/2006" xmlns:aink="http://schemas.microsoft.com/office/drawing/2016/ink" xmlns:am3d="http://schemas.microsoft.com/office/drawing/2017/model3d" xmlns:o="urn:schemas-microsoft-com:office:office" xmlns:oel="http://schemas.microsoft.com/office/2019/extlst" xmlns:r="http://schemas.openxmlformats.org/officeDocument/2006/relationships" xmlns:m="http://schemas.openxmlformats.org/officeDocument/2006/math" xmlns:v="urn:schemas-microsoft-com:vml" xmlns:wp14="http://schemas.microsoft.com/office/word/2010/wordprocessingDrawing" xmlns:wp="http://schemas.openxmlformats.org/drawingml/2006/wordprocessingDrawing" xmlns:w10="urn:schemas-microsoft-com:office:word" xmlns:w="http://schemas.openxmlformats.org/wordprocessingml/2006/main" xmlns:w14="http://schemas.microsoft.com/office/word/2010/wordml" xmlns:w15="http://schemas.microsoft.com/office/word/2012/wordml" xmlns:w16cex="http://schemas.microsoft.com/office/word/2018/wordml/cex" xmlns:w16cid="http://schemas.microsoft.com/office/word/2016/wordml/cid" xmlns:w16="http://schemas.microsoft.com/office/word/2018/wordml" xmlns:w16du="http://schemas.microsoft.com/office/word/2023/wordml/word16du" xmlns:w16sdtdh="http://schemas.microsoft.com/office/word/2020/wordml/sdtdatahash" xmlns:w16se="http://schemas.microsoft.com/office/word/2015/wordml/symex" xmlns:wpg="http://schemas.microsoft.com/office/word/2010/wordprocessingGroup" xmlns:wpi="http://schemas.microsoft.com/office/word/2010/wordprocessingInk" xmlns:wne="http://schemas.microsoft.com/office/word/2006/wordml" xmlns:wps="http://schemas.microsoft.com/office/word/2010/wordprocessingShape" mc:Ignorable="w14 w15 w16se w16cid w16 w16cex w16sdtdh cr w16du wp14">
   <w16cex:commentExtensible w16cex:durableId="28514ED6" w16cex:dateUtc="2023-07-06T12:31:00Z"/>
   <w16cex:commentExtensible w16cex:durableId="285AD75A" w16cex:dateUtc="2023-07-13T18:04:00Z"/>
 </w16cex:commentsExtensible>
 </file>
 
 <file path=word/commentsIds.xml><?xml version="1.0" encoding="utf-8"?>
-<w16cid:commentsIds xmlns:wpc="http://schemas.microsoft.com/office/word/2010/wordprocessingCanvas" xmlns:cx="http://schemas.microsoft.com/office/drawing/2014/chartex" xmlns:cx1="http://schemas.microsoft.com/office/drawing/2015/9/8/chartex" xmlns:cx2="http://schemas.microsoft.com/office/drawing/2015/10/21/chartex" xmlns:cx3="http://schemas.microsoft.com/office/drawing/2016/5/9/chartex" xmlns:cx4="http://schemas.microsoft.com/office/drawing/2016/5/10/chartex" xmlns:cx5="http://schemas.microsoft.com/office/drawing/2016/5/11/chartex" xmlns:cx6="http://schemas.microsoft.com/office/drawing/2016/5/12/chartex" xmlns:cx7="http://schemas.microsoft.com/office/drawing/2016/5/13/chartex" xmlns:cx8="http://schemas.microsoft.com/office/drawing/2016/5/14/chartex" xmlns:mc="http://schemas.openxmlformats.org/markup-compatibility/2006" xmlns:aink="http://schemas.microsoft.com/office/drawing/2016/ink" xmlns:am3d="http://schemas.microsoft.com/office/drawing/2017/model3d" xmlns:o="urn:schemas-microsoft-com:office:office" xmlns:oel="http://schemas.microsoft.com/office/2019/extlst" xmlns:r="http://schemas.openxmlformats.org/officeDocument/2006/relationships" xmlns:m="http://schemas.openxmlformats.org/officeDocument/2006/math" xmlns:v="urn:schemas-microsoft-com:vml" xmlns:wp14="http://schemas.microsoft.com/office/word/2010/wordprocessingDrawing" xmlns:wp="http://schemas.openxmlformats.org/drawingml/2006/wordprocessingDrawing" xmlns:w10="urn:schemas-microsoft-com:office:word" xmlns:w="http://schemas.openxmlformats.org/wordprocessingml/2006/main" xmlns:w14="http://schemas.microsoft.com/office/word/2010/wordml" xmlns:w15="http://schemas.microsoft.com/office/word/2012/wordml" xmlns:w16cex="http://schemas.microsoft.com/office/word/2018/wordml/cex" xmlns:w16cid="http://schemas.microsoft.com/office/word/2016/wordml/cid" xmlns:w16="http://schemas.microsoft.com/office/word/2018/wordml" xmlns:w16sdtdh="http://schemas.microsoft.com/office/word/2020/wordml/sdtdatahash" xmlns:w16se="http://schemas.microsoft.com/office/word/2015/wordml/symex" xmlns:wpg="http://schemas.microsoft.com/office/word/2010/wordprocessingGroup" xmlns:wpi="http://schemas.microsoft.com/office/word/2010/wordprocessingInk" xmlns:wne="http://schemas.microsoft.com/office/word/2006/wordml" xmlns:wps="http://schemas.microsoft.com/office/word/2010/wordprocessingShape" mc:Ignorable="w14 w15 w16se w16cid w16 w16cex w16sdtdh wp14">
+<w16cid:commentsIds xmlns:wpc="http://schemas.microsoft.com/office/word/2010/wordprocessingCanvas" xmlns:cx="http://schemas.microsoft.com/office/drawing/2014/chartex" xmlns:cx1="http://schemas.microsoft.com/office/drawing/2015/9/8/chartex" xmlns:cx2="http://schemas.microsoft.com/office/drawing/2015/10/21/chartex" xmlns:cx3="http://schemas.microsoft.com/office/drawing/2016/5/9/chartex" xmlns:cx4="http://schemas.microsoft.com/office/drawing/2016/5/10/chartex" xmlns:cx5="http://schemas.microsoft.com/office/drawing/2016/5/11/chartex" xmlns:cx6="http://schemas.microsoft.com/office/drawing/2016/5/12/chartex" xmlns:cx7="http://schemas.microsoft.com/office/drawing/2016/5/13/chartex" xmlns:cx8="http://schemas.microsoft.com/office/drawing/2016/5/14/chartex" xmlns:mc="http://schemas.openxmlformats.org/markup-compatibility/2006" xmlns:aink="http://schemas.microsoft.com/office/drawing/2016/ink" xmlns:am3d="http://schemas.microsoft.com/office/drawing/2017/model3d" xmlns:o="urn:schemas-microsoft-com:office:office" xmlns:oel="http://schemas.microsoft.com/office/2019/extlst" xmlns:r="http://schemas.openxmlformats.org/officeDocument/2006/relationships" xmlns:m="http://schemas.openxmlformats.org/officeDocument/2006/math" xmlns:v="urn:schemas-microsoft-com:vml" xmlns:wp14="http://schemas.microsoft.com/office/word/2010/wordprocessingDrawing" xmlns:wp="http://schemas.openxmlformats.org/drawingml/2006/wordprocessingDrawing" xmlns:w10="urn:schemas-microsoft-com:office:word" xmlns:w="http://schemas.openxmlformats.org/wordprocessingml/2006/main" xmlns:w14="http://schemas.microsoft.com/office/word/2010/wordml" xmlns:w15="http://schemas.microsoft.com/office/word/2012/wordml" xmlns:w16cex="http://schemas.microsoft.com/office/word/2018/wordml/cex" xmlns:w16cid="http://schemas.microsoft.com/office/word/2016/wordml/cid" xmlns:w16="http://schemas.microsoft.com/office/word/2018/wordml" xmlns:w16du="http://schemas.microsoft.com/office/word/2023/wordml/word16du" xmlns:w16sdtdh="http://schemas.microsoft.com/office/word/2020/wordml/sdtdatahash" xmlns:w16se="http://schemas.microsoft.com/office/word/2015/wordml/symex" xmlns:wpg="http://schemas.microsoft.com/office/word/2010/wordprocessingGroup" xmlns:wpi="http://schemas.microsoft.com/office/word/2010/wordprocessingInk" xmlns:wne="http://schemas.microsoft.com/office/word/2006/wordml" xmlns:wps="http://schemas.microsoft.com/office/word/2010/wordprocessingShape" mc:Ignorable="w14 w15 w16se w16cid w16 w16cex w16sdtdh w16du wp14">
   <w16cid:commentId w16cid:paraId="534BE120" w16cid:durableId="28514ED6"/>
   <w16cid:commentId w16cid:paraId="1C27C7E0" w16cid:durableId="285AD75A"/>
 </w16cid:commentsIds>
 </file>
 
 <file path=word/endnotes.xml><?xml version="1.0" encoding="utf-8"?>
-<w:endnotes xmlns:wpc="http://schemas.microsoft.com/office/word/2010/wordprocessingCanvas" xmlns:cx="http://schemas.microsoft.com/office/drawing/2014/chartex" xmlns:cx1="http://schemas.microsoft.com/office/drawing/2015/9/8/chartex" xmlns:cx2="http://schemas.microsoft.com/office/drawing/2015/10/21/chartex" xmlns:cx3="http://schemas.microsoft.com/office/drawing/2016/5/9/chartex" xmlns:cx4="http://schemas.microsoft.com/office/drawing/2016/5/10/chartex" xmlns:cx5="http://schemas.microsoft.com/office/drawing/2016/5/11/chartex" xmlns:cx6="http://schemas.microsoft.com/office/drawing/2016/5/12/chartex" xmlns:cx7="http://schemas.microsoft.com/office/drawing/2016/5/13/chartex" xmlns:cx8="http://schemas.microsoft.com/office/drawing/2016/5/14/chartex" xmlns:mc="http://schemas.openxmlformats.org/markup-compatibility/2006" xmlns:aink="http://schemas.microsoft.com/office/drawing/2016/ink" xmlns:am3d="http://schemas.microsoft.com/office/drawing/2017/model3d" xmlns:o="urn:schemas-microsoft-com:office:office" xmlns:oel="http://schemas.microsoft.com/office/2019/extlst" xmlns:r="http://schemas.openxmlformats.org/officeDocument/2006/relationships" xmlns:m="http://schemas.openxmlformats.org/officeDocument/2006/math" xmlns:v="urn:schemas-microsoft-com:vml" xmlns:wp14="http://schemas.microsoft.com/office/word/2010/wordprocessingDrawing" xmlns:wp="http://schemas.openxmlformats.org/drawingml/2006/wordprocessingDrawing" xmlns:w10="urn:schemas-microsoft-com:office:word" xmlns:w="http://schemas.openxmlformats.org/wordprocessingml/2006/main" xmlns:w14="http://schemas.microsoft.com/office/word/2010/wordml" xmlns:w15="http://schemas.microsoft.com/office/word/2012/wordml" xmlns:w16cex="http://schemas.microsoft.com/office/word/2018/wordml/cex" xmlns:w16cid="http://schemas.microsoft.com/office/word/2016/wordml/cid" xmlns:w16="http://schemas.microsoft.com/office/word/2018/wordml" xmlns:w16sdtdh="http://schemas.microsoft.com/office/word/2020/wordml/sdtdatahash" xmlns:w16se="http://schemas.microsoft.com/office/word/2015/wordml/symex" xmlns:wpg="http://schemas.microsoft.com/office/word/2010/wordprocessingGroup" xmlns:wpi="http://schemas.microsoft.com/office/word/2010/wordprocessingInk" xmlns:wne="http://schemas.microsoft.com/office/word/2006/wordml" xmlns:wps="http://schemas.microsoft.com/office/word/2010/wordprocessingShape" mc:Ignorable="w14 w15 w16se w16cid w16 w16cex w16sdtdh wp14">
+<w:endnotes xmlns:wpc="http://schemas.microsoft.com/office/word/2010/wordprocessingCanvas" xmlns:cx="http://schemas.microsoft.com/office/drawing/2014/chartex" xmlns:cx1="http://schemas.microsoft.com/office/drawing/2015/9/8/chartex" xmlns:cx2="http://schemas.microsoft.com/office/drawing/2015/10/21/chartex" xmlns:cx3="http://schemas.microsoft.com/office/drawing/2016/5/9/chartex" xmlns:cx4="http://schemas.microsoft.com/office/drawing/2016/5/10/chartex" xmlns:cx5="http://schemas.microsoft.com/office/drawing/2016/5/11/chartex" xmlns:cx6="http://schemas.microsoft.com/office/drawing/2016/5/12/chartex" xmlns:cx7="http://schemas.microsoft.com/office/drawing/2016/5/13/chartex" xmlns:cx8="http://schemas.microsoft.com/office/drawing/2016/5/14/chartex" xmlns:mc="http://schemas.openxmlformats.org/markup-compatibility/2006" xmlns:aink="http://schemas.microsoft.com/office/drawing/2016/ink" xmlns:am3d="http://schemas.microsoft.com/office/drawing/2017/model3d" xmlns:o="urn:schemas-microsoft-com:office:office" xmlns:oel="http://schemas.microsoft.com/office/2019/extlst" xmlns:r="http://schemas.openxmlformats.org/officeDocument/2006/relationships" xmlns:m="http://schemas.openxmlformats.org/officeDocument/2006/math" xmlns:v="urn:schemas-microsoft-com:vml" xmlns:wp14="http://schemas.microsoft.com/office/word/2010/wordprocessingDrawing" xmlns:wp="http://schemas.openxmlformats.org/drawingml/2006/wordprocessingDrawing" xmlns:w10="urn:schemas-microsoft-com:office:word" xmlns:w="http://schemas.openxmlformats.org/wordprocessingml/2006/main" xmlns:w14="http://schemas.microsoft.com/office/word/2010/wordml" xmlns:w15="http://schemas.microsoft.com/office/word/2012/wordml" xmlns:w16cex="http://schemas.microsoft.com/office/word/2018/wordml/cex" xmlns:w16cid="http://schemas.microsoft.com/office/word/2016/wordml/cid" xmlns:w16="http://schemas.microsoft.com/office/word/2018/wordml" xmlns:w16du="http://schemas.microsoft.com/office/word/2023/wordml/word16du" xmlns:w16sdtdh="http://schemas.microsoft.com/office/word/2020/wordml/sdtdatahash" xmlns:w16se="http://schemas.microsoft.com/office/word/2015/wordml/symex" xmlns:wpg="http://schemas.microsoft.com/office/word/2010/wordprocessingGroup" xmlns:wpi="http://schemas.microsoft.com/office/word/2010/wordprocessingInk" xmlns:wne="http://schemas.microsoft.com/office/word/2006/wordml" xmlns:wps="http://schemas.microsoft.com/office/word/2010/wordprocessingShape" mc:Ignorable="w14 w15 w16se w16cid w16 w16cex w16sdtdh w16du wp14">
   <w:endnote w:type="separator" w:id="-1">
     <w:p>
       <w:pPr>
@@ -23375,7 +22269,7 @@
 </file>
 
 <file path=word/footer1.xml><?xml version="1.0" encoding="utf-8"?>
-<w:ftr xmlns:wpc="http://schemas.microsoft.com/office/word/2010/wordprocessingCanvas" xmlns:cx="http://schemas.microsoft.com/office/drawing/2014/chartex" xmlns:cx1="http://schemas.microsoft.com/office/drawing/2015/9/8/chartex" xmlns:cx2="http://schemas.microsoft.com/office/drawing/2015/10/21/chartex" xmlns:cx3="http://schemas.microsoft.com/office/drawing/2016/5/9/chartex" xmlns:cx4="http://schemas.microsoft.com/office/drawing/2016/5/10/chartex" xmlns:cx5="http://schemas.microsoft.com/office/drawing/2016/5/11/chartex" xmlns:cx6="http://schemas.microsoft.com/office/drawing/2016/5/12/chartex" xmlns:cx7="http://schemas.microsoft.com/office/drawing/2016/5/13/chartex" xmlns:cx8="http://schemas.microsoft.com/office/drawing/2016/5/14/chartex" xmlns:mc="http://schemas.openxmlformats.org/markup-compatibility/2006" xmlns:aink="http://schemas.microsoft.com/office/drawing/2016/ink" xmlns:am3d="http://schemas.microsoft.com/office/drawing/2017/model3d" xmlns:o="urn:schemas-microsoft-com:office:office" xmlns:oel="http://schemas.microsoft.com/office/2019/extlst" xmlns:r="http://schemas.openxmlformats.org/officeDocument/2006/relationships" xmlns:m="http://schemas.openxmlformats.org/officeDocument/2006/math" xmlns:v="urn:schemas-microsoft-com:vml" xmlns:wp14="http://schemas.microsoft.com/office/word/2010/wordprocessingDrawing" xmlns:wp="http://schemas.openxmlformats.org/drawingml/2006/wordprocessingDrawing" xmlns:w10="urn:schemas-microsoft-com:office:word" xmlns:w="http://schemas.openxmlformats.org/wordprocessingml/2006/main" xmlns:w14="http://schemas.microsoft.com/office/word/2010/wordml" xmlns:w15="http://schemas.microsoft.com/office/word/2012/wordml" xmlns:w16cex="http://schemas.microsoft.com/office/word/2018/wordml/cex" xmlns:w16cid="http://schemas.microsoft.com/office/word/2016/wordml/cid" xmlns:w16="http://schemas.microsoft.com/office/word/2018/wordml" xmlns:w16sdtdh="http://schemas.microsoft.com/office/word/2020/wordml/sdtdatahash" xmlns:w16se="http://schemas.microsoft.com/office/word/2015/wordml/symex" xmlns:wpg="http://schemas.microsoft.com/office/word/2010/wordprocessingGroup" xmlns:wpi="http://schemas.microsoft.com/office/word/2010/wordprocessingInk" xmlns:wne="http://schemas.microsoft.com/office/word/2006/wordml" xmlns:wps="http://schemas.microsoft.com/office/word/2010/wordprocessingShape" mc:Ignorable="w14 w15 w16se w16cid w16 w16cex w16sdtdh wp14">
+<w:ftr xmlns:wpc="http://schemas.microsoft.com/office/word/2010/wordprocessingCanvas" xmlns:cx="http://schemas.microsoft.com/office/drawing/2014/chartex" xmlns:cx1="http://schemas.microsoft.com/office/drawing/2015/9/8/chartex" xmlns:cx2="http://schemas.microsoft.com/office/drawing/2015/10/21/chartex" xmlns:cx3="http://schemas.microsoft.com/office/drawing/2016/5/9/chartex" xmlns:cx4="http://schemas.microsoft.com/office/drawing/2016/5/10/chartex" xmlns:cx5="http://schemas.microsoft.com/office/drawing/2016/5/11/chartex" xmlns:cx6="http://schemas.microsoft.com/office/drawing/2016/5/12/chartex" xmlns:cx7="http://schemas.microsoft.com/office/drawing/2016/5/13/chartex" xmlns:cx8="http://schemas.microsoft.com/office/drawing/2016/5/14/chartex" xmlns:mc="http://schemas.openxmlformats.org/markup-compatibility/2006" xmlns:aink="http://schemas.microsoft.com/office/drawing/2016/ink" xmlns:am3d="http://schemas.microsoft.com/office/drawing/2017/model3d" xmlns:o="urn:schemas-microsoft-com:office:office" xmlns:oel="http://schemas.microsoft.com/office/2019/extlst" xmlns:r="http://schemas.openxmlformats.org/officeDocument/2006/relationships" xmlns:m="http://schemas.openxmlformats.org/officeDocument/2006/math" xmlns:v="urn:schemas-microsoft-com:vml" xmlns:wp14="http://schemas.microsoft.com/office/word/2010/wordprocessingDrawing" xmlns:wp="http://schemas.openxmlformats.org/drawingml/2006/wordprocessingDrawing" xmlns:w10="urn:schemas-microsoft-com:office:word" xmlns:w="http://schemas.openxmlformats.org/wordprocessingml/2006/main" xmlns:w14="http://schemas.microsoft.com/office/word/2010/wordml" xmlns:w15="http://schemas.microsoft.com/office/word/2012/wordml" xmlns:w16cex="http://schemas.microsoft.com/office/word/2018/wordml/cex" xmlns:w16cid="http://schemas.microsoft.com/office/word/2016/wordml/cid" xmlns:w16="http://schemas.microsoft.com/office/word/2018/wordml" xmlns:w16du="http://schemas.microsoft.com/office/word/2023/wordml/word16du" xmlns:w16sdtdh="http://schemas.microsoft.com/office/word/2020/wordml/sdtdatahash" xmlns:w16se="http://schemas.microsoft.com/office/word/2015/wordml/symex" xmlns:wpg="http://schemas.microsoft.com/office/word/2010/wordprocessingGroup" xmlns:wpi="http://schemas.microsoft.com/office/word/2010/wordprocessingInk" xmlns:wne="http://schemas.microsoft.com/office/word/2006/wordml" xmlns:wps="http://schemas.microsoft.com/office/word/2010/wordprocessingShape" mc:Ignorable="w14 w15 w16se w16cid w16 w16cex w16sdtdh w16du wp14">
   <w:tbl>
     <w:tblPr>
       <w:tblStyle w:val="TableGrid"/>
@@ -23516,54 +22410,8 @@
                   <w:i/>
                   <w:iCs/>
                 </w:rPr>
-                <w:t xml:space="preserve">Motor de videojuegos con OpenGL y arquitectura </w:t>
+                <w:t>Motor de videojuegos con OpenGL y arquitectura Entity Component System</w:t>
               </w:r>
-              <w:proofErr w:type="spellStart"/>
-              <w:r>
-                <w:rPr>
-                  <w:rFonts w:ascii="Calisto MT" w:hAnsi="Calisto MT"/>
-                  <w:i/>
-                  <w:iCs/>
-                </w:rPr>
-                <w:t>Entity</w:t>
-              </w:r>
-              <w:proofErr w:type="spellEnd"/>
-              <w:r>
-                <w:rPr>
-                  <w:rFonts w:ascii="Calisto MT" w:hAnsi="Calisto MT"/>
-                  <w:i/>
-                  <w:iCs/>
-                </w:rPr>
-                <w:t xml:space="preserve"> </w:t>
-              </w:r>
-              <w:proofErr w:type="spellStart"/>
-              <w:r>
-                <w:rPr>
-                  <w:rFonts w:ascii="Calisto MT" w:hAnsi="Calisto MT"/>
-                  <w:i/>
-                  <w:iCs/>
-                </w:rPr>
-                <w:t>Component</w:t>
-              </w:r>
-              <w:proofErr w:type="spellEnd"/>
-              <w:r>
-                <w:rPr>
-                  <w:rFonts w:ascii="Calisto MT" w:hAnsi="Calisto MT"/>
-                  <w:i/>
-                  <w:iCs/>
-                </w:rPr>
-                <w:t xml:space="preserve"> </w:t>
-              </w:r>
-              <w:proofErr w:type="spellStart"/>
-              <w:r>
-                <w:rPr>
-                  <w:rFonts w:ascii="Calisto MT" w:hAnsi="Calisto MT"/>
-                  <w:i/>
-                  <w:iCs/>
-                </w:rPr>
-                <w:t>System</w:t>
-              </w:r>
-              <w:proofErr w:type="spellEnd"/>
             </w:sdtContent>
           </w:sdt>
         </w:p>
@@ -23697,7 +22545,7 @@
 </file>
 
 <file path=word/footnotes.xml><?xml version="1.0" encoding="utf-8"?>
-<w:footnotes xmlns:wpc="http://schemas.microsoft.com/office/word/2010/wordprocessingCanvas" xmlns:cx="http://schemas.microsoft.com/office/drawing/2014/chartex" xmlns:cx1="http://schemas.microsoft.com/office/drawing/2015/9/8/chartex" xmlns:cx2="http://schemas.microsoft.com/office/drawing/2015/10/21/chartex" xmlns:cx3="http://schemas.microsoft.com/office/drawing/2016/5/9/chartex" xmlns:cx4="http://schemas.microsoft.com/office/drawing/2016/5/10/chartex" xmlns:cx5="http://schemas.microsoft.com/office/drawing/2016/5/11/chartex" xmlns:cx6="http://schemas.microsoft.com/office/drawing/2016/5/12/chartex" xmlns:cx7="http://schemas.microsoft.com/office/drawing/2016/5/13/chartex" xmlns:cx8="http://schemas.microsoft.com/office/drawing/2016/5/14/chartex" xmlns:mc="http://schemas.openxmlformats.org/markup-compatibility/2006" xmlns:aink="http://schemas.microsoft.com/office/drawing/2016/ink" xmlns:am3d="http://schemas.microsoft.com/office/drawing/2017/model3d" xmlns:o="urn:schemas-microsoft-com:office:office" xmlns:oel="http://schemas.microsoft.com/office/2019/extlst" xmlns:r="http://schemas.openxmlformats.org/officeDocument/2006/relationships" xmlns:m="http://schemas.openxmlformats.org/officeDocument/2006/math" xmlns:v="urn:schemas-microsoft-com:vml" xmlns:wp14="http://schemas.microsoft.com/office/word/2010/wordprocessingDrawing" xmlns:wp="http://schemas.openxmlformats.org/drawingml/2006/wordprocessingDrawing" xmlns:w10="urn:schemas-microsoft-com:office:word" xmlns:w="http://schemas.openxmlformats.org/wordprocessingml/2006/main" xmlns:w14="http://schemas.microsoft.com/office/word/2010/wordml" xmlns:w15="http://schemas.microsoft.com/office/word/2012/wordml" xmlns:w16cex="http://schemas.microsoft.com/office/word/2018/wordml/cex" xmlns:w16cid="http://schemas.microsoft.com/office/word/2016/wordml/cid" xmlns:w16="http://schemas.microsoft.com/office/word/2018/wordml" xmlns:w16sdtdh="http://schemas.microsoft.com/office/word/2020/wordml/sdtdatahash" xmlns:w16se="http://schemas.microsoft.com/office/word/2015/wordml/symex" xmlns:wpg="http://schemas.microsoft.com/office/word/2010/wordprocessingGroup" xmlns:wpi="http://schemas.microsoft.com/office/word/2010/wordprocessingInk" xmlns:wne="http://schemas.microsoft.com/office/word/2006/wordml" xmlns:wps="http://schemas.microsoft.com/office/word/2010/wordprocessingShape" mc:Ignorable="w14 w15 w16se w16cid w16 w16cex w16sdtdh wp14">
+<w:footnotes xmlns:wpc="http://schemas.microsoft.com/office/word/2010/wordprocessingCanvas" xmlns:cx="http://schemas.microsoft.com/office/drawing/2014/chartex" xmlns:cx1="http://schemas.microsoft.com/office/drawing/2015/9/8/chartex" xmlns:cx2="http://schemas.microsoft.com/office/drawing/2015/10/21/chartex" xmlns:cx3="http://schemas.microsoft.com/office/drawing/2016/5/9/chartex" xmlns:cx4="http://schemas.microsoft.com/office/drawing/2016/5/10/chartex" xmlns:cx5="http://schemas.microsoft.com/office/drawing/2016/5/11/chartex" xmlns:cx6="http://schemas.microsoft.com/office/drawing/2016/5/12/chartex" xmlns:cx7="http://schemas.microsoft.com/office/drawing/2016/5/13/chartex" xmlns:cx8="http://schemas.microsoft.com/office/drawing/2016/5/14/chartex" xmlns:mc="http://schemas.openxmlformats.org/markup-compatibility/2006" xmlns:aink="http://schemas.microsoft.com/office/drawing/2016/ink" xmlns:am3d="http://schemas.microsoft.com/office/drawing/2017/model3d" xmlns:o="urn:schemas-microsoft-com:office:office" xmlns:oel="http://schemas.microsoft.com/office/2019/extlst" xmlns:r="http://schemas.openxmlformats.org/officeDocument/2006/relationships" xmlns:m="http://schemas.openxmlformats.org/officeDocument/2006/math" xmlns:v="urn:schemas-microsoft-com:vml" xmlns:wp14="http://schemas.microsoft.com/office/word/2010/wordprocessingDrawing" xmlns:wp="http://schemas.openxmlformats.org/drawingml/2006/wordprocessingDrawing" xmlns:w10="urn:schemas-microsoft-com:office:word" xmlns:w="http://schemas.openxmlformats.org/wordprocessingml/2006/main" xmlns:w14="http://schemas.microsoft.com/office/word/2010/wordml" xmlns:w15="http://schemas.microsoft.com/office/word/2012/wordml" xmlns:w16cex="http://schemas.microsoft.com/office/word/2018/wordml/cex" xmlns:w16cid="http://schemas.microsoft.com/office/word/2016/wordml/cid" xmlns:w16="http://schemas.microsoft.com/office/word/2018/wordml" xmlns:w16du="http://schemas.microsoft.com/office/word/2023/wordml/word16du" xmlns:w16sdtdh="http://schemas.microsoft.com/office/word/2020/wordml/sdtdatahash" xmlns:w16se="http://schemas.microsoft.com/office/word/2015/wordml/symex" xmlns:wpg="http://schemas.microsoft.com/office/word/2010/wordprocessingGroup" xmlns:wpi="http://schemas.microsoft.com/office/word/2010/wordprocessingInk" xmlns:wne="http://schemas.microsoft.com/office/word/2006/wordml" xmlns:wps="http://schemas.microsoft.com/office/word/2010/wordprocessingShape" mc:Ignorable="w14 w15 w16se w16cid w16 w16cex w16sdtdh w16du wp14">
   <w:footnote w:type="separator" w:id="-1">
     <w:p>
       <w:pPr>
@@ -23729,7 +22577,7 @@
 </file>
 
 <file path=word/header1.xml><?xml version="1.0" encoding="utf-8"?>
-<w:hdr xmlns:wpc="http://schemas.microsoft.com/office/word/2010/wordprocessingCanvas" xmlns:cx="http://schemas.microsoft.com/office/drawing/2014/chartex" xmlns:cx1="http://schemas.microsoft.com/office/drawing/2015/9/8/chartex" xmlns:cx2="http://schemas.microsoft.com/office/drawing/2015/10/21/chartex" xmlns:cx3="http://schemas.microsoft.com/office/drawing/2016/5/9/chartex" xmlns:cx4="http://schemas.microsoft.com/office/drawing/2016/5/10/chartex" xmlns:cx5="http://schemas.microsoft.com/office/drawing/2016/5/11/chartex" xmlns:cx6="http://schemas.microsoft.com/office/drawing/2016/5/12/chartex" xmlns:cx7="http://schemas.microsoft.com/office/drawing/2016/5/13/chartex" xmlns:cx8="http://schemas.microsoft.com/office/drawing/2016/5/14/chartex" xmlns:mc="http://schemas.openxmlformats.org/markup-compatibility/2006" xmlns:aink="http://schemas.microsoft.com/office/drawing/2016/ink" xmlns:am3d="http://schemas.microsoft.com/office/drawing/2017/model3d" xmlns:o="urn:schemas-microsoft-com:office:office" xmlns:oel="http://schemas.microsoft.com/office/2019/extlst" xmlns:r="http://schemas.openxmlformats.org/officeDocument/2006/relationships" xmlns:m="http://schemas.openxmlformats.org/officeDocument/2006/math" xmlns:v="urn:schemas-microsoft-com:vml" xmlns:wp14="http://schemas.microsoft.com/office/word/2010/wordprocessingDrawing" xmlns:wp="http://schemas.openxmlformats.org/drawingml/2006/wordprocessingDrawing" xmlns:w10="urn:schemas-microsoft-com:office:word" xmlns:w="http://schemas.openxmlformats.org/wordprocessingml/2006/main" xmlns:w14="http://schemas.microsoft.com/office/word/2010/wordml" xmlns:w15="http://schemas.microsoft.com/office/word/2012/wordml" xmlns:w16cex="http://schemas.microsoft.com/office/word/2018/wordml/cex" xmlns:w16cid="http://schemas.microsoft.com/office/word/2016/wordml/cid" xmlns:w16="http://schemas.microsoft.com/office/word/2018/wordml" xmlns:w16sdtdh="http://schemas.microsoft.com/office/word/2020/wordml/sdtdatahash" xmlns:w16se="http://schemas.microsoft.com/office/word/2015/wordml/symex" xmlns:wpg="http://schemas.microsoft.com/office/word/2010/wordprocessingGroup" xmlns:wpi="http://schemas.microsoft.com/office/word/2010/wordprocessingInk" xmlns:wne="http://schemas.microsoft.com/office/word/2006/wordml" xmlns:wps="http://schemas.microsoft.com/office/word/2010/wordprocessingShape" mc:Ignorable="w14 w15 w16se w16cid w16 w16cex w16sdtdh wp14">
+<w:hdr xmlns:wpc="http://schemas.microsoft.com/office/word/2010/wordprocessingCanvas" xmlns:cx="http://schemas.microsoft.com/office/drawing/2014/chartex" xmlns:cx1="http://schemas.microsoft.com/office/drawing/2015/9/8/chartex" xmlns:cx2="http://schemas.microsoft.com/office/drawing/2015/10/21/chartex" xmlns:cx3="http://schemas.microsoft.com/office/drawing/2016/5/9/chartex" xmlns:cx4="http://schemas.microsoft.com/office/drawing/2016/5/10/chartex" xmlns:cx5="http://schemas.microsoft.com/office/drawing/2016/5/11/chartex" xmlns:cx6="http://schemas.microsoft.com/office/drawing/2016/5/12/chartex" xmlns:cx7="http://schemas.microsoft.com/office/drawing/2016/5/13/chartex" xmlns:cx8="http://schemas.microsoft.com/office/drawing/2016/5/14/chartex" xmlns:mc="http://schemas.openxmlformats.org/markup-compatibility/2006" xmlns:aink="http://schemas.microsoft.com/office/drawing/2016/ink" xmlns:am3d="http://schemas.microsoft.com/office/drawing/2017/model3d" xmlns:o="urn:schemas-microsoft-com:office:office" xmlns:oel="http://schemas.microsoft.com/office/2019/extlst" xmlns:r="http://schemas.openxmlformats.org/officeDocument/2006/relationships" xmlns:m="http://schemas.openxmlformats.org/officeDocument/2006/math" xmlns:v="urn:schemas-microsoft-com:vml" xmlns:wp14="http://schemas.microsoft.com/office/word/2010/wordprocessingDrawing" xmlns:wp="http://schemas.openxmlformats.org/drawingml/2006/wordprocessingDrawing" xmlns:w10="urn:schemas-microsoft-com:office:word" xmlns:w="http://schemas.openxmlformats.org/wordprocessingml/2006/main" xmlns:w14="http://schemas.microsoft.com/office/word/2010/wordml" xmlns:w15="http://schemas.microsoft.com/office/word/2012/wordml" xmlns:w16cex="http://schemas.microsoft.com/office/word/2018/wordml/cex" xmlns:w16cid="http://schemas.microsoft.com/office/word/2016/wordml/cid" xmlns:w16="http://schemas.microsoft.com/office/word/2018/wordml" xmlns:w16du="http://schemas.microsoft.com/office/word/2023/wordml/word16du" xmlns:w16sdtdh="http://schemas.microsoft.com/office/word/2020/wordml/sdtdatahash" xmlns:w16se="http://schemas.microsoft.com/office/word/2015/wordml/symex" xmlns:wpg="http://schemas.microsoft.com/office/word/2010/wordprocessingGroup" xmlns:wpi="http://schemas.microsoft.com/office/word/2010/wordprocessingInk" xmlns:wne="http://schemas.microsoft.com/office/word/2006/wordml" xmlns:wps="http://schemas.microsoft.com/office/word/2010/wordprocessingShape" mc:Ignorable="w14 w15 w16se w16cid w16 w16cex w16sdtdh w16du wp14">
   <w:p>
     <w:pPr>
       <w:pStyle w:val="Header"/>
@@ -23884,7 +22732,7 @@
 </file>
 
 <file path=word/numbering.xml><?xml version="1.0" encoding="utf-8"?>
-<w:numbering xmlns:wpc="http://schemas.microsoft.com/office/word/2010/wordprocessingCanvas" xmlns:cx="http://schemas.microsoft.com/office/drawing/2014/chartex" xmlns:cx1="http://schemas.microsoft.com/office/drawing/2015/9/8/chartex" xmlns:cx2="http://schemas.microsoft.com/office/drawing/2015/10/21/chartex" xmlns:cx3="http://schemas.microsoft.com/office/drawing/2016/5/9/chartex" xmlns:cx4="http://schemas.microsoft.com/office/drawing/2016/5/10/chartex" xmlns:cx5="http://schemas.microsoft.com/office/drawing/2016/5/11/chartex" xmlns:cx6="http://schemas.microsoft.com/office/drawing/2016/5/12/chartex" xmlns:cx7="http://schemas.microsoft.com/office/drawing/2016/5/13/chartex" xmlns:cx8="http://schemas.microsoft.com/office/drawing/2016/5/14/chartex" xmlns:mc="http://schemas.openxmlformats.org/markup-compatibility/2006" xmlns:aink="http://schemas.microsoft.com/office/drawing/2016/ink" xmlns:am3d="http://schemas.microsoft.com/office/drawing/2017/model3d" xmlns:o="urn:schemas-microsoft-com:office:office" xmlns:oel="http://schemas.microsoft.com/office/2019/extlst" xmlns:r="http://schemas.openxmlformats.org/officeDocument/2006/relationships" xmlns:m="http://schemas.openxmlformats.org/officeDocument/2006/math" xmlns:v="urn:schemas-microsoft-com:vml" xmlns:wp14="http://schemas.microsoft.com/office/word/2010/wordprocessingDrawing" xmlns:wp="http://schemas.openxmlformats.org/drawingml/2006/wordprocessingDrawing" xmlns:w10="urn:schemas-microsoft-com:office:word" xmlns:w="http://schemas.openxmlformats.org/wordprocessingml/2006/main" xmlns:w14="http://schemas.microsoft.com/office/word/2010/wordml" xmlns:w15="http://schemas.microsoft.com/office/word/2012/wordml" xmlns:w16cex="http://schemas.microsoft.com/office/word/2018/wordml/cex" xmlns:w16cid="http://schemas.microsoft.com/office/word/2016/wordml/cid" xmlns:w16="http://schemas.microsoft.com/office/word/2018/wordml" xmlns:w16sdtdh="http://schemas.microsoft.com/office/word/2020/wordml/sdtdatahash" xmlns:w16se="http://schemas.microsoft.com/office/word/2015/wordml/symex" xmlns:wpg="http://schemas.microsoft.com/office/word/2010/wordprocessingGroup" xmlns:wpi="http://schemas.microsoft.com/office/word/2010/wordprocessingInk" xmlns:wne="http://schemas.microsoft.com/office/word/2006/wordml" xmlns:wps="http://schemas.microsoft.com/office/word/2010/wordprocessingShape" mc:Ignorable="w14 w15 w16se w16cid w16 w16cex w16sdtdh wp14">
+<w:numbering xmlns:wpc="http://schemas.microsoft.com/office/word/2010/wordprocessingCanvas" xmlns:cx="http://schemas.microsoft.com/office/drawing/2014/chartex" xmlns:cx1="http://schemas.microsoft.com/office/drawing/2015/9/8/chartex" xmlns:cx2="http://schemas.microsoft.com/office/drawing/2015/10/21/chartex" xmlns:cx3="http://schemas.microsoft.com/office/drawing/2016/5/9/chartex" xmlns:cx4="http://schemas.microsoft.com/office/drawing/2016/5/10/chartex" xmlns:cx5="http://schemas.microsoft.com/office/drawing/2016/5/11/chartex" xmlns:cx6="http://schemas.microsoft.com/office/drawing/2016/5/12/chartex" xmlns:cx7="http://schemas.microsoft.com/office/drawing/2016/5/13/chartex" xmlns:cx8="http://schemas.microsoft.com/office/drawing/2016/5/14/chartex" xmlns:mc="http://schemas.openxmlformats.org/markup-compatibility/2006" xmlns:aink="http://schemas.microsoft.com/office/drawing/2016/ink" xmlns:am3d="http://schemas.microsoft.com/office/drawing/2017/model3d" xmlns:o="urn:schemas-microsoft-com:office:office" xmlns:oel="http://schemas.microsoft.com/office/2019/extlst" xmlns:r="http://schemas.openxmlformats.org/officeDocument/2006/relationships" xmlns:m="http://schemas.openxmlformats.org/officeDocument/2006/math" xmlns:v="urn:schemas-microsoft-com:vml" xmlns:wp14="http://schemas.microsoft.com/office/word/2010/wordprocessingDrawing" xmlns:wp="http://schemas.openxmlformats.org/drawingml/2006/wordprocessingDrawing" xmlns:w10="urn:schemas-microsoft-com:office:word" xmlns:w="http://schemas.openxmlformats.org/wordprocessingml/2006/main" xmlns:w14="http://schemas.microsoft.com/office/word/2010/wordml" xmlns:w15="http://schemas.microsoft.com/office/word/2012/wordml" xmlns:w16cex="http://schemas.microsoft.com/office/word/2018/wordml/cex" xmlns:w16cid="http://schemas.microsoft.com/office/word/2016/wordml/cid" xmlns:w16="http://schemas.microsoft.com/office/word/2018/wordml" xmlns:w16du="http://schemas.microsoft.com/office/word/2023/wordml/word16du" xmlns:w16sdtdh="http://schemas.microsoft.com/office/word/2020/wordml/sdtdatahash" xmlns:w16se="http://schemas.microsoft.com/office/word/2015/wordml/symex" xmlns:wpg="http://schemas.microsoft.com/office/word/2010/wordprocessingGroup" xmlns:wpi="http://schemas.microsoft.com/office/word/2010/wordprocessingInk" xmlns:wne="http://schemas.microsoft.com/office/word/2006/wordml" xmlns:wps="http://schemas.microsoft.com/office/word/2010/wordprocessingShape" mc:Ignorable="w14 w15 w16se w16cid w16 w16cex w16sdtdh w16du wp14">
   <w:abstractNum w:abstractNumId="0" w15:restartNumberingAfterBreak="0">
     <w:nsid w:val="032C5D2F"/>
     <w:multiLevelType w:val="hybridMultilevel"/>
@@ -27754,7 +26602,7 @@
 </file>
 
 <file path=word/people.xml><?xml version="1.0" encoding="utf-8"?>
-<w15:people xmlns:wpc="http://schemas.microsoft.com/office/word/2010/wordprocessingCanvas" xmlns:cx="http://schemas.microsoft.com/office/drawing/2014/chartex" xmlns:cx1="http://schemas.microsoft.com/office/drawing/2015/9/8/chartex" xmlns:cx2="http://schemas.microsoft.com/office/drawing/2015/10/21/chartex" xmlns:cx3="http://schemas.microsoft.com/office/drawing/2016/5/9/chartex" xmlns:cx4="http://schemas.microsoft.com/office/drawing/2016/5/10/chartex" xmlns:cx5="http://schemas.microsoft.com/office/drawing/2016/5/11/chartex" xmlns:cx6="http://schemas.microsoft.com/office/drawing/2016/5/12/chartex" xmlns:cx7="http://schemas.microsoft.com/office/drawing/2016/5/13/chartex" xmlns:cx8="http://schemas.microsoft.com/office/drawing/2016/5/14/chartex" xmlns:mc="http://schemas.openxmlformats.org/markup-compatibility/2006" xmlns:aink="http://schemas.microsoft.com/office/drawing/2016/ink" xmlns:am3d="http://schemas.microsoft.com/office/drawing/2017/model3d" xmlns:o="urn:schemas-microsoft-com:office:office" xmlns:oel="http://schemas.microsoft.com/office/2019/extlst" xmlns:r="http://schemas.openxmlformats.org/officeDocument/2006/relationships" xmlns:m="http://schemas.openxmlformats.org/officeDocument/2006/math" xmlns:v="urn:schemas-microsoft-com:vml" xmlns:wp14="http://schemas.microsoft.com/office/word/2010/wordprocessingDrawing" xmlns:wp="http://schemas.openxmlformats.org/drawingml/2006/wordprocessingDrawing" xmlns:w10="urn:schemas-microsoft-com:office:word" xmlns:w="http://schemas.openxmlformats.org/wordprocessingml/2006/main" xmlns:w14="http://schemas.microsoft.com/office/word/2010/wordml" xmlns:w15="http://schemas.microsoft.com/office/word/2012/wordml" xmlns:w16cex="http://schemas.microsoft.com/office/word/2018/wordml/cex" xmlns:w16cid="http://schemas.microsoft.com/office/word/2016/wordml/cid" xmlns:w16="http://schemas.microsoft.com/office/word/2018/wordml" xmlns:w16sdtdh="http://schemas.microsoft.com/office/word/2020/wordml/sdtdatahash" xmlns:w16se="http://schemas.microsoft.com/office/word/2015/wordml/symex" xmlns:wpg="http://schemas.microsoft.com/office/word/2010/wordprocessingGroup" xmlns:wpi="http://schemas.microsoft.com/office/word/2010/wordprocessingInk" xmlns:wne="http://schemas.microsoft.com/office/word/2006/wordml" xmlns:wps="http://schemas.microsoft.com/office/word/2010/wordprocessingShape" mc:Ignorable="w14 w15 w16se w16cid w16 w16cex w16sdtdh wp14">
+<w15:people xmlns:wpc="http://schemas.microsoft.com/office/word/2010/wordprocessingCanvas" xmlns:cx="http://schemas.microsoft.com/office/drawing/2014/chartex" xmlns:cx1="http://schemas.microsoft.com/office/drawing/2015/9/8/chartex" xmlns:cx2="http://schemas.microsoft.com/office/drawing/2015/10/21/chartex" xmlns:cx3="http://schemas.microsoft.com/office/drawing/2016/5/9/chartex" xmlns:cx4="http://schemas.microsoft.com/office/drawing/2016/5/10/chartex" xmlns:cx5="http://schemas.microsoft.com/office/drawing/2016/5/11/chartex" xmlns:cx6="http://schemas.microsoft.com/office/drawing/2016/5/12/chartex" xmlns:cx7="http://schemas.microsoft.com/office/drawing/2016/5/13/chartex" xmlns:cx8="http://schemas.microsoft.com/office/drawing/2016/5/14/chartex" xmlns:mc="http://schemas.openxmlformats.org/markup-compatibility/2006" xmlns:aink="http://schemas.microsoft.com/office/drawing/2016/ink" xmlns:am3d="http://schemas.microsoft.com/office/drawing/2017/model3d" xmlns:o="urn:schemas-microsoft-com:office:office" xmlns:oel="http://schemas.microsoft.com/office/2019/extlst" xmlns:r="http://schemas.openxmlformats.org/officeDocument/2006/relationships" xmlns:m="http://schemas.openxmlformats.org/officeDocument/2006/math" xmlns:v="urn:schemas-microsoft-com:vml" xmlns:wp14="http://schemas.microsoft.com/office/word/2010/wordprocessingDrawing" xmlns:wp="http://schemas.openxmlformats.org/drawingml/2006/wordprocessingDrawing" xmlns:w10="urn:schemas-microsoft-com:office:word" xmlns:w="http://schemas.openxmlformats.org/wordprocessingml/2006/main" xmlns:w14="http://schemas.microsoft.com/office/word/2010/wordml" xmlns:w15="http://schemas.microsoft.com/office/word/2012/wordml" xmlns:w16cex="http://schemas.microsoft.com/office/word/2018/wordml/cex" xmlns:w16cid="http://schemas.microsoft.com/office/word/2016/wordml/cid" xmlns:w16="http://schemas.microsoft.com/office/word/2018/wordml" xmlns:w16du="http://schemas.microsoft.com/office/word/2023/wordml/word16du" xmlns:w16sdtdh="http://schemas.microsoft.com/office/word/2020/wordml/sdtdatahash" xmlns:w16se="http://schemas.microsoft.com/office/word/2015/wordml/symex" xmlns:wpg="http://schemas.microsoft.com/office/word/2010/wordprocessingGroup" xmlns:wpi="http://schemas.microsoft.com/office/word/2010/wordprocessingInk" xmlns:wne="http://schemas.microsoft.com/office/word/2006/wordml" xmlns:wps="http://schemas.microsoft.com/office/word/2010/wordprocessingShape" mc:Ignorable="w14 w15 w16se w16cid w16 w16cex w16sdtdh w16du wp14">
   <w15:person w15:author="Valentin Dumitru">
     <w15:presenceInfo w15:providerId="AD" w15:userId="S::UO277867@uniovi.es::58a1631e-e670-4065-8f3b-3d2cea2e2540"/>
   </w15:person>
@@ -27765,7 +26613,7 @@
 </file>
 
 <file path=word/styles.xml><?xml version="1.0" encoding="utf-8"?>
-<w:styles xmlns:mc="http://schemas.openxmlformats.org/markup-compatibility/2006" xmlns:r="http://schemas.openxmlformats.org/officeDocument/2006/relationships" xmlns:w="http://schemas.openxmlformats.org/wordprocessingml/2006/main" xmlns:w14="http://schemas.microsoft.com/office/word/2010/wordml" xmlns:w15="http://schemas.microsoft.com/office/word/2012/wordml" xmlns:w16cex="http://schemas.microsoft.com/office/word/2018/wordml/cex" xmlns:w16cid="http://schemas.microsoft.com/office/word/2016/wordml/cid" xmlns:w16="http://schemas.microsoft.com/office/word/2018/wordml" xmlns:w16sdtdh="http://schemas.microsoft.com/office/word/2020/wordml/sdtdatahash" xmlns:w16se="http://schemas.microsoft.com/office/word/2015/wordml/symex" mc:Ignorable="w14 w15 w16se w16cid w16 w16cex w16sdtdh">
+<w:styles xmlns:mc="http://schemas.openxmlformats.org/markup-compatibility/2006" xmlns:r="http://schemas.openxmlformats.org/officeDocument/2006/relationships" xmlns:w="http://schemas.openxmlformats.org/wordprocessingml/2006/main" xmlns:w14="http://schemas.microsoft.com/office/word/2010/wordml" xmlns:w15="http://schemas.microsoft.com/office/word/2012/wordml" xmlns:w16cex="http://schemas.microsoft.com/office/word/2018/wordml/cex" xmlns:w16cid="http://schemas.microsoft.com/office/word/2016/wordml/cid" xmlns:w16="http://schemas.microsoft.com/office/word/2018/wordml" xmlns:w16du="http://schemas.microsoft.com/office/word/2023/wordml/word16du" xmlns:w16sdtdh="http://schemas.microsoft.com/office/word/2020/wordml/sdtdatahash" xmlns:w16se="http://schemas.microsoft.com/office/word/2015/wordml/symex" mc:Ignorable="w14 w15 w16se w16cid w16 w16cex w16sdtdh w16du">
   <w:docDefaults>
     <w:rPrDefault>
       <w:rPr>
@@ -28310,7 +27158,7 @@
     <w:uiPriority w:val="9"/>
     <w:unhideWhenUsed/>
     <w:qFormat/>
-    <w:rsid w:val="00542223"/>
+    <w:rsid w:val="00457DB1"/>
     <w:pPr>
       <w:keepNext/>
       <w:keepLines/>
@@ -28319,7 +27167,7 @@
         <w:numId w:val="1"/>
       </w:numPr>
       <w:spacing w:before="200" w:after="0"/>
-      <w:ind w:left="4320" w:hanging="360"/>
+      <w:ind w:left="360" w:hanging="360"/>
       <w:outlineLvl w:val="5"/>
     </w:pPr>
     <w:rPr>
@@ -28705,7 +27553,7 @@
     <w:basedOn w:val="DefaultParagraphFont"/>
     <w:link w:val="Heading6"/>
     <w:uiPriority w:val="9"/>
-    <w:rsid w:val="00542223"/>
+    <w:rsid w:val="00457DB1"/>
     <w:rPr>
       <w:rFonts w:asciiTheme="majorHAnsi" w:eastAsiaTheme="majorEastAsia" w:hAnsiTheme="majorHAnsi" w:cstheme="majorBidi"/>
       <w:i/>
@@ -29298,7 +28146,7 @@
 </file>
 
 <file path=word/glossary/document.xml><?xml version="1.0" encoding="utf-8"?>
-<w:glossaryDocument xmlns:wpc="http://schemas.microsoft.com/office/word/2010/wordprocessingCanvas" xmlns:cx="http://schemas.microsoft.com/office/drawing/2014/chartex" xmlns:cx1="http://schemas.microsoft.com/office/drawing/2015/9/8/chartex" xmlns:cx2="http://schemas.microsoft.com/office/drawing/2015/10/21/chartex" xmlns:cx3="http://schemas.microsoft.com/office/drawing/2016/5/9/chartex" xmlns:cx4="http://schemas.microsoft.com/office/drawing/2016/5/10/chartex" xmlns:cx5="http://schemas.microsoft.com/office/drawing/2016/5/11/chartex" xmlns:cx6="http://schemas.microsoft.com/office/drawing/2016/5/12/chartex" xmlns:cx7="http://schemas.microsoft.com/office/drawing/2016/5/13/chartex" xmlns:cx8="http://schemas.microsoft.com/office/drawing/2016/5/14/chartex" xmlns:mc="http://schemas.openxmlformats.org/markup-compatibility/2006" xmlns:aink="http://schemas.microsoft.com/office/drawing/2016/ink" xmlns:am3d="http://schemas.microsoft.com/office/drawing/2017/model3d" xmlns:o="urn:schemas-microsoft-com:office:office" xmlns:oel="http://schemas.microsoft.com/office/2019/extlst" xmlns:r="http://schemas.openxmlformats.org/officeDocument/2006/relationships" xmlns:m="http://schemas.openxmlformats.org/officeDocument/2006/math" xmlns:v="urn:schemas-microsoft-com:vml" xmlns:wp14="http://schemas.microsoft.com/office/word/2010/wordprocessingDrawing" xmlns:wp="http://schemas.openxmlformats.org/drawingml/2006/wordprocessingDrawing" xmlns:w10="urn:schemas-microsoft-com:office:word" xmlns:w="http://schemas.openxmlformats.org/wordprocessingml/2006/main" xmlns:w14="http://schemas.microsoft.com/office/word/2010/wordml" xmlns:w15="http://schemas.microsoft.com/office/word/2012/wordml" xmlns:w16cex="http://schemas.microsoft.com/office/word/2018/wordml/cex" xmlns:w16cid="http://schemas.microsoft.com/office/word/2016/wordml/cid" xmlns:w16="http://schemas.microsoft.com/office/word/2018/wordml" xmlns:w16sdtdh="http://schemas.microsoft.com/office/word/2020/wordml/sdtdatahash" xmlns:w16se="http://schemas.microsoft.com/office/word/2015/wordml/symex" xmlns:wpg="http://schemas.microsoft.com/office/word/2010/wordprocessingGroup" xmlns:wpi="http://schemas.microsoft.com/office/word/2010/wordprocessingInk" xmlns:wne="http://schemas.microsoft.com/office/word/2006/wordml" xmlns:wps="http://schemas.microsoft.com/office/word/2010/wordprocessingShape" mc:Ignorable="w14 w15 w16se w16cid w16 w16cex w16sdtdh wp14">
+<w:glossaryDocument xmlns:wpc="http://schemas.microsoft.com/office/word/2010/wordprocessingCanvas" xmlns:cx="http://schemas.microsoft.com/office/drawing/2014/chartex" xmlns:cx1="http://schemas.microsoft.com/office/drawing/2015/9/8/chartex" xmlns:cx2="http://schemas.microsoft.com/office/drawing/2015/10/21/chartex" xmlns:cx3="http://schemas.microsoft.com/office/drawing/2016/5/9/chartex" xmlns:cx4="http://schemas.microsoft.com/office/drawing/2016/5/10/chartex" xmlns:cx5="http://schemas.microsoft.com/office/drawing/2016/5/11/chartex" xmlns:cx6="http://schemas.microsoft.com/office/drawing/2016/5/12/chartex" xmlns:cx7="http://schemas.microsoft.com/office/drawing/2016/5/13/chartex" xmlns:cx8="http://schemas.microsoft.com/office/drawing/2016/5/14/chartex" xmlns:mc="http://schemas.openxmlformats.org/markup-compatibility/2006" xmlns:aink="http://schemas.microsoft.com/office/drawing/2016/ink" xmlns:am3d="http://schemas.microsoft.com/office/drawing/2017/model3d" xmlns:o="urn:schemas-microsoft-com:office:office" xmlns:oel="http://schemas.microsoft.com/office/2019/extlst" xmlns:r="http://schemas.openxmlformats.org/officeDocument/2006/relationships" xmlns:m="http://schemas.openxmlformats.org/officeDocument/2006/math" xmlns:v="urn:schemas-microsoft-com:vml" xmlns:wp14="http://schemas.microsoft.com/office/word/2010/wordprocessingDrawing" xmlns:wp="http://schemas.openxmlformats.org/drawingml/2006/wordprocessingDrawing" xmlns:w10="urn:schemas-microsoft-com:office:word" xmlns:w="http://schemas.openxmlformats.org/wordprocessingml/2006/main" xmlns:w14="http://schemas.microsoft.com/office/word/2010/wordml" xmlns:w15="http://schemas.microsoft.com/office/word/2012/wordml" xmlns:w16cex="http://schemas.microsoft.com/office/word/2018/wordml/cex" xmlns:w16cid="http://schemas.microsoft.com/office/word/2016/wordml/cid" xmlns:w16="http://schemas.microsoft.com/office/word/2018/wordml" xmlns:w16du="http://schemas.microsoft.com/office/word/2023/wordml/word16du" xmlns:w16sdtdh="http://schemas.microsoft.com/office/word/2020/wordml/sdtdatahash" xmlns:w16se="http://schemas.microsoft.com/office/word/2015/wordml/symex" xmlns:wpg="http://schemas.microsoft.com/office/word/2010/wordprocessingGroup" xmlns:wpi="http://schemas.microsoft.com/office/word/2010/wordprocessingInk" xmlns:wne="http://schemas.microsoft.com/office/word/2006/wordml" xmlns:wps="http://schemas.microsoft.com/office/word/2010/wordprocessingShape" mc:Ignorable="w14 w15 w16se w16cid w16 w16cex w16sdtdh w16du wp14">
   <w:docParts>
     <w:docPart>
       <w:docPartPr>
@@ -29887,7 +28735,7 @@
 </file>
 
 <file path=word/glossary/fontTable.xml><?xml version="1.0" encoding="utf-8"?>
-<w:fonts xmlns:mc="http://schemas.openxmlformats.org/markup-compatibility/2006" xmlns:r="http://schemas.openxmlformats.org/officeDocument/2006/relationships" xmlns:w="http://schemas.openxmlformats.org/wordprocessingml/2006/main" xmlns:w14="http://schemas.microsoft.com/office/word/2010/wordml" xmlns:w15="http://schemas.microsoft.com/office/word/2012/wordml" xmlns:w16cex="http://schemas.microsoft.com/office/word/2018/wordml/cex" xmlns:w16cid="http://schemas.microsoft.com/office/word/2016/wordml/cid" xmlns:w16="http://schemas.microsoft.com/office/word/2018/wordml" xmlns:w16sdtdh="http://schemas.microsoft.com/office/word/2020/wordml/sdtdatahash" xmlns:w16se="http://schemas.microsoft.com/office/word/2015/wordml/symex" mc:Ignorable="w14 w15 w16se w16cid w16 w16cex w16sdtdh">
+<w:fonts xmlns:mc="http://schemas.openxmlformats.org/markup-compatibility/2006" xmlns:r="http://schemas.openxmlformats.org/officeDocument/2006/relationships" xmlns:w="http://schemas.openxmlformats.org/wordprocessingml/2006/main" xmlns:w14="http://schemas.microsoft.com/office/word/2010/wordml" xmlns:w15="http://schemas.microsoft.com/office/word/2012/wordml" xmlns:w16cex="http://schemas.microsoft.com/office/word/2018/wordml/cex" xmlns:w16cid="http://schemas.microsoft.com/office/word/2016/wordml/cid" xmlns:w16="http://schemas.microsoft.com/office/word/2018/wordml" xmlns:w16du="http://schemas.microsoft.com/office/word/2023/wordml/word16du" xmlns:w16sdtdh="http://schemas.microsoft.com/office/word/2020/wordml/sdtdatahash" xmlns:w16se="http://schemas.microsoft.com/office/word/2015/wordml/symex" mc:Ignorable="w14 w15 w16se w16cid w16 w16cex w16sdtdh w16du">
   <w:font w:name="Symbol">
     <w:panose1 w:val="05050102010706020507"/>
     <w:charset w:val="02"/>
@@ -29957,20 +28805,20 @@
     <w:charset w:val="00"/>
     <w:family w:val="swiss"/>
     <w:pitch w:val="variable"/>
-    <w:sig w:usb0="E4002EFF" w:usb1="C200247B" w:usb2="00000009" w:usb3="00000000" w:csb0="000001FF" w:csb1="00000000"/>
+    <w:sig w:usb0="E4002EFF" w:usb1="C000247B" w:usb2="00000009" w:usb3="00000000" w:csb0="000001FF" w:csb1="00000000"/>
   </w:font>
   <w:font w:name="Calibri Light">
     <w:panose1 w:val="020F0302020204030204"/>
     <w:charset w:val="00"/>
     <w:family w:val="swiss"/>
     <w:pitch w:val="variable"/>
-    <w:sig w:usb0="E4002EFF" w:usb1="C200247B" w:usb2="00000009" w:usb3="00000000" w:csb0="000001FF" w:csb1="00000000"/>
+    <w:sig w:usb0="E4002EFF" w:usb1="C000247B" w:usb2="00000009" w:usb3="00000000" w:csb0="000001FF" w:csb1="00000000"/>
   </w:font>
 </w:fonts>
 </file>
 
 <file path=word/glossary/settings.xml><?xml version="1.0" encoding="utf-8"?>
-<w:settings xmlns:mc="http://schemas.openxmlformats.org/markup-compatibility/2006" xmlns:o="urn:schemas-microsoft-com:office:office" xmlns:r="http://schemas.openxmlformats.org/officeDocument/2006/relationships" xmlns:m="http://schemas.openxmlformats.org/officeDocument/2006/math" xmlns:v="urn:schemas-microsoft-com:vml" xmlns:w10="urn:schemas-microsoft-com:office:word" xmlns:w="http://schemas.openxmlformats.org/wordprocessingml/2006/main" xmlns:w14="http://schemas.microsoft.com/office/word/2010/wordml" xmlns:w15="http://schemas.microsoft.com/office/word/2012/wordml" xmlns:w16cex="http://schemas.microsoft.com/office/word/2018/wordml/cex" xmlns:w16cid="http://schemas.microsoft.com/office/word/2016/wordml/cid" xmlns:w16="http://schemas.microsoft.com/office/word/2018/wordml" xmlns:w16sdtdh="http://schemas.microsoft.com/office/word/2020/wordml/sdtdatahash" xmlns:w16se="http://schemas.microsoft.com/office/word/2015/wordml/symex" xmlns:sl="http://schemas.openxmlformats.org/schemaLibrary/2006/main" mc:Ignorable="w14 w15 w16se w16cid w16 w16cex w16sdtdh">
+<w:settings xmlns:mc="http://schemas.openxmlformats.org/markup-compatibility/2006" xmlns:o="urn:schemas-microsoft-com:office:office" xmlns:r="http://schemas.openxmlformats.org/officeDocument/2006/relationships" xmlns:m="http://schemas.openxmlformats.org/officeDocument/2006/math" xmlns:v="urn:schemas-microsoft-com:vml" xmlns:w10="urn:schemas-microsoft-com:office:word" xmlns:w="http://schemas.openxmlformats.org/wordprocessingml/2006/main" xmlns:w14="http://schemas.microsoft.com/office/word/2010/wordml" xmlns:w15="http://schemas.microsoft.com/office/word/2012/wordml" xmlns:w16cex="http://schemas.microsoft.com/office/word/2018/wordml/cex" xmlns:w16cid="http://schemas.microsoft.com/office/word/2016/wordml/cid" xmlns:w16="http://schemas.microsoft.com/office/word/2018/wordml" xmlns:w16du="http://schemas.microsoft.com/office/word/2023/wordml/word16du" xmlns:w16sdtdh="http://schemas.microsoft.com/office/word/2020/wordml/sdtdatahash" xmlns:w16se="http://schemas.microsoft.com/office/word/2015/wordml/symex" xmlns:sl="http://schemas.openxmlformats.org/schemaLibrary/2006/main" mc:Ignorable="w14 w15 w16se w16cid w16 w16cex w16sdtdh w16du">
   <w:view w:val="normal"/>
   <w:defaultTabStop w:val="708"/>
   <w:hyphenationZone w:val="425"/>
@@ -29987,6 +28835,7 @@
   <w:rsids>
     <w:rsidRoot w:val="00F04C75"/>
     <w:rsid w:val="00027650"/>
+    <w:rsid w:val="0005720F"/>
     <w:rsid w:val="00092ACC"/>
     <w:rsid w:val="000A3891"/>
     <w:rsid w:val="001C1C98"/>
@@ -30010,6 +28859,7 @@
     <w:rsid w:val="00A5239C"/>
     <w:rsid w:val="00B61C19"/>
     <w:rsid w:val="00B66D62"/>
+    <w:rsid w:val="00C240A8"/>
     <w:rsid w:val="00C24BD8"/>
     <w:rsid w:val="00CB6C38"/>
     <w:rsid w:val="00CD3D52"/>
@@ -30045,7 +28895,7 @@
 </file>
 
 <file path=word/glossary/styles.xml><?xml version="1.0" encoding="utf-8"?>
-<w:styles xmlns:mc="http://schemas.openxmlformats.org/markup-compatibility/2006" xmlns:r="http://schemas.openxmlformats.org/officeDocument/2006/relationships" xmlns:w="http://schemas.openxmlformats.org/wordprocessingml/2006/main" xmlns:w14="http://schemas.microsoft.com/office/word/2010/wordml" xmlns:w15="http://schemas.microsoft.com/office/word/2012/wordml" xmlns:w16cex="http://schemas.microsoft.com/office/word/2018/wordml/cex" xmlns:w16cid="http://schemas.microsoft.com/office/word/2016/wordml/cid" xmlns:w16="http://schemas.microsoft.com/office/word/2018/wordml" xmlns:w16sdtdh="http://schemas.microsoft.com/office/word/2020/wordml/sdtdatahash" xmlns:w16se="http://schemas.microsoft.com/office/word/2015/wordml/symex" mc:Ignorable="w14 w15 w16se w16cid w16 w16cex w16sdtdh">
+<w:styles xmlns:mc="http://schemas.openxmlformats.org/markup-compatibility/2006" xmlns:r="http://schemas.openxmlformats.org/officeDocument/2006/relationships" xmlns:w="http://schemas.openxmlformats.org/wordprocessingml/2006/main" xmlns:w14="http://schemas.microsoft.com/office/word/2010/wordml" xmlns:w15="http://schemas.microsoft.com/office/word/2012/wordml" xmlns:w16cex="http://schemas.microsoft.com/office/word/2018/wordml/cex" xmlns:w16cid="http://schemas.microsoft.com/office/word/2016/wordml/cid" xmlns:w16="http://schemas.microsoft.com/office/word/2018/wordml" xmlns:w16du="http://schemas.microsoft.com/office/word/2023/wordml/word16du" xmlns:w16sdtdh="http://schemas.microsoft.com/office/word/2020/wordml/sdtdatahash" xmlns:w16se="http://schemas.microsoft.com/office/word/2015/wordml/symex" mc:Ignorable="w14 w15 w16se w16cid w16 w16cex w16sdtdh w16du">
   <w:docDefaults>
     <w:rPrDefault>
       <w:rPr>
@@ -30620,7 +29470,7 @@
 </file>
 
 <file path=word/glossary/webSettings.xml><?xml version="1.0" encoding="utf-8"?>
-<w:webSettings xmlns:mc="http://schemas.openxmlformats.org/markup-compatibility/2006" xmlns:r="http://schemas.openxmlformats.org/officeDocument/2006/relationships" xmlns:w="http://schemas.openxmlformats.org/wordprocessingml/2006/main" xmlns:w14="http://schemas.microsoft.com/office/word/2010/wordml" xmlns:w15="http://schemas.microsoft.com/office/word/2012/wordml" xmlns:w16cex="http://schemas.microsoft.com/office/word/2018/wordml/cex" xmlns:w16cid="http://schemas.microsoft.com/office/word/2016/wordml/cid" xmlns:w16="http://schemas.microsoft.com/office/word/2018/wordml" xmlns:w16sdtdh="http://schemas.microsoft.com/office/word/2020/wordml/sdtdatahash" xmlns:w16se="http://schemas.microsoft.com/office/word/2015/wordml/symex" mc:Ignorable="w14 w15 w16se w16cid w16 w16cex w16sdtdh">
+<w:webSettings xmlns:mc="http://schemas.openxmlformats.org/markup-compatibility/2006" xmlns:r="http://schemas.openxmlformats.org/officeDocument/2006/relationships" xmlns:w="http://schemas.openxmlformats.org/wordprocessingml/2006/main" xmlns:w14="http://schemas.microsoft.com/office/word/2010/wordml" xmlns:w15="http://schemas.microsoft.com/office/word/2012/wordml" xmlns:w16cex="http://schemas.microsoft.com/office/word/2018/wordml/cex" xmlns:w16cid="http://schemas.microsoft.com/office/word/2016/wordml/cid" xmlns:w16="http://schemas.microsoft.com/office/word/2018/wordml" xmlns:w16du="http://schemas.microsoft.com/office/word/2023/wordml/word16du" xmlns:w16sdtdh="http://schemas.microsoft.com/office/word/2020/wordml/sdtdatahash" xmlns:w16se="http://schemas.microsoft.com/office/word/2015/wordml/symex" mc:Ignorable="w14 w15 w16se w16cid w16 w16cex w16sdtdh w16du">
   <w:optimizeForBrowser/>
   <w:allowPNG/>
 </w:webSettings>

</xml_diff>